<commit_message>
Ms version 4 is fully updated (intro + methods + results) Figures updated Partial formatting to New phytologist
</commit_message>
<xml_diff>
--- a/doc/Manuscript_v4.docx
+++ b/doc/Manuscript_v4.docx
@@ -45,9 +45,10 @@
           <w:bCs/>
           <w:color w:val="000000"/>
           <w:bdr w:val="none" w:sz="0" w:space="0" w:color="auto" w:frame="1"/>
-          <w:lang w:eastAsia="ca-ES"/>
-        </w:rPr>
-      </w:pPr>
+          <w:lang w:val="es-ES" w:eastAsia="ca-ES"/>
+        </w:rPr>
+      </w:pPr>
+      <w:proofErr w:type="spellStart"/>
       <w:r>
         <w:rPr>
           <w:rFonts w:eastAsia="Times New Roman" w:cstheme="minorHAnsi"/>
@@ -55,7 +56,7 @@
           <w:bCs/>
           <w:color w:val="000000"/>
           <w:bdr w:val="none" w:sz="0" w:space="0" w:color="auto" w:frame="1"/>
-          <w:lang w:eastAsia="ca-ES"/>
+          <w:lang w:val="es-ES" w:eastAsia="ca-ES"/>
         </w:rPr>
         <w:t>A</w:t>
       </w:r>
@@ -66,10 +67,35 @@
           <w:bCs/>
           <w:color w:val="000000"/>
           <w:bdr w:val="none" w:sz="0" w:space="0" w:color="auto" w:frame="1"/>
-          <w:lang w:eastAsia="ca-ES"/>
-        </w:rPr>
-        <w:t>uthor list</w:t>
-      </w:r>
+          <w:lang w:val="es-ES" w:eastAsia="ca-ES"/>
+        </w:rPr>
+        <w:t>uthor</w:t>
+      </w:r>
+      <w:proofErr w:type="spellEnd"/>
+      <w:r>
+        <w:rPr>
+          <w:rFonts w:eastAsia="Times New Roman" w:cstheme="minorHAnsi"/>
+          <w:b/>
+          <w:bCs/>
+          <w:color w:val="000000"/>
+          <w:bdr w:val="none" w:sz="0" w:space="0" w:color="auto" w:frame="1"/>
+          <w:lang w:val="es-ES" w:eastAsia="ca-ES"/>
+        </w:rPr>
+        <w:t xml:space="preserve"> </w:t>
+      </w:r>
+      <w:proofErr w:type="spellStart"/>
+      <w:r>
+        <w:rPr>
+          <w:rFonts w:eastAsia="Times New Roman" w:cstheme="minorHAnsi"/>
+          <w:b/>
+          <w:bCs/>
+          <w:color w:val="000000"/>
+          <w:bdr w:val="none" w:sz="0" w:space="0" w:color="auto" w:frame="1"/>
+          <w:lang w:val="es-ES" w:eastAsia="ca-ES"/>
+        </w:rPr>
+        <w:t>list</w:t>
+      </w:r>
+      <w:proofErr w:type="spellEnd"/>
     </w:p>
     <w:p>
       <w:pPr>
@@ -80,7 +106,7 @@
           <w:bCs/>
           <w:color w:val="000000"/>
           <w:bdr w:val="none" w:sz="0" w:space="0" w:color="auto" w:frame="1"/>
-          <w:lang w:eastAsia="ca-ES"/>
+          <w:lang w:val="es-ES" w:eastAsia="ca-ES"/>
         </w:rPr>
       </w:pPr>
       <w:r>
@@ -90,7 +116,7 @@
           <w:color w:val="000000"/>
           <w:u w:val="single"/>
           <w:bdr w:val="none" w:sz="0" w:space="0" w:color="auto" w:frame="1"/>
-          <w:lang w:eastAsia="ca-ES"/>
+          <w:lang w:val="es-ES" w:eastAsia="ca-ES"/>
         </w:rPr>
         <w:t>Espinosa del Alba, C.,</w:t>
       </w:r>
@@ -100,7 +126,7 @@
           <w:bCs/>
           <w:color w:val="000000"/>
           <w:bdr w:val="none" w:sz="0" w:space="0" w:color="auto" w:frame="1"/>
-          <w:lang w:eastAsia="ca-ES"/>
+          <w:lang w:val="es-ES" w:eastAsia="ca-ES"/>
         </w:rPr>
         <w:t xml:space="preserve"> Fernández</w:t>
       </w:r>
@@ -110,7 +136,7 @@
           <w:bCs/>
           <w:color w:val="000000"/>
           <w:bdr w:val="none" w:sz="0" w:space="0" w:color="auto" w:frame="1"/>
-          <w:lang w:eastAsia="ca-ES"/>
+          <w:lang w:val="es-ES" w:eastAsia="ca-ES"/>
         </w:rPr>
         <w:t>-Pascual</w:t>
       </w:r>
@@ -120,7 +146,7 @@
           <w:bCs/>
           <w:color w:val="000000"/>
           <w:bdr w:val="none" w:sz="0" w:space="0" w:color="auto" w:frame="1"/>
-          <w:lang w:eastAsia="ca-ES"/>
+          <w:lang w:val="es-ES" w:eastAsia="ca-ES"/>
         </w:rPr>
         <w:t>, E. &amp; Jiménez-Alfaro, B.</w:t>
       </w:r>
@@ -132,43 +158,116 @@
         <w:rPr>
           <w:rFonts w:eastAsia="Times New Roman" w:cstheme="minorHAnsi"/>
           <w:color w:val="000000"/>
-          <w:lang w:eastAsia="ca-ES"/>
-        </w:rPr>
-      </w:pPr>
-      <w:r>
+          <w:lang w:val="es-ES" w:eastAsia="ca-ES"/>
+        </w:rPr>
+      </w:pPr>
+      <w:r>
+        <w:rPr>
+          <w:lang w:val="es-ES"/>
+        </w:rPr>
         <w:t>Clara Espinosa Del Alba</w:t>
       </w:r>
       <w:r>
+        <w:rPr>
+          <w:lang w:val="es-ES"/>
+        </w:rPr>
         <w:t>.</w:t>
       </w:r>
       <w:r>
+        <w:rPr>
+          <w:lang w:val="es-ES"/>
+        </w:rPr>
         <w:t xml:space="preserve"> </w:t>
       </w:r>
-      <w:r>
-        <w:rPr>
-          <w:rFonts w:eastAsia="Times New Roman" w:cstheme="minorHAnsi"/>
-          <w:color w:val="000000"/>
-          <w:lang w:eastAsia="ca-ES"/>
-        </w:rPr>
-        <w:t xml:space="preserve">Biodiversity Research Institute, IMIB (Univ. Oviedo-CSIC-Princ. Asturias), 33600 </w:t>
-      </w:r>
       <w:proofErr w:type="spellStart"/>
       <w:r>
         <w:rPr>
           <w:rFonts w:eastAsia="Times New Roman" w:cstheme="minorHAnsi"/>
           <w:color w:val="000000"/>
-          <w:lang w:eastAsia="ca-ES"/>
-        </w:rPr>
-        <w:t>Mieres</w:t>
+          <w:lang w:val="es-ES" w:eastAsia="ca-ES"/>
+        </w:rPr>
+        <w:t>Biodiversity</w:t>
       </w:r>
       <w:proofErr w:type="spellEnd"/>
       <w:r>
         <w:rPr>
           <w:rFonts w:eastAsia="Times New Roman" w:cstheme="minorHAnsi"/>
           <w:color w:val="000000"/>
-          <w:lang w:eastAsia="ca-ES"/>
-        </w:rPr>
-        <w:t xml:space="preserve">, Spain. </w:t>
+          <w:lang w:val="es-ES" w:eastAsia="ca-ES"/>
+        </w:rPr>
+        <w:t xml:space="preserve"> </w:t>
+      </w:r>
+      <w:proofErr w:type="spellStart"/>
+      <w:r>
+        <w:rPr>
+          <w:rFonts w:eastAsia="Times New Roman" w:cstheme="minorHAnsi"/>
+          <w:color w:val="000000"/>
+          <w:lang w:val="es-ES" w:eastAsia="ca-ES"/>
+        </w:rPr>
+        <w:t>Research</w:t>
+      </w:r>
+      <w:proofErr w:type="spellEnd"/>
+      <w:r>
+        <w:rPr>
+          <w:rFonts w:eastAsia="Times New Roman" w:cstheme="minorHAnsi"/>
+          <w:color w:val="000000"/>
+          <w:lang w:val="es-ES" w:eastAsia="ca-ES"/>
+        </w:rPr>
+        <w:t xml:space="preserve"> </w:t>
+      </w:r>
+      <w:proofErr w:type="spellStart"/>
+      <w:r>
+        <w:rPr>
+          <w:rFonts w:eastAsia="Times New Roman" w:cstheme="minorHAnsi"/>
+          <w:color w:val="000000"/>
+          <w:lang w:val="es-ES" w:eastAsia="ca-ES"/>
+        </w:rPr>
+        <w:t>Institute</w:t>
+      </w:r>
+      <w:proofErr w:type="spellEnd"/>
+      <w:r>
+        <w:rPr>
+          <w:rFonts w:eastAsia="Times New Roman" w:cstheme="minorHAnsi"/>
+          <w:color w:val="000000"/>
+          <w:lang w:val="es-ES" w:eastAsia="ca-ES"/>
+        </w:rPr>
+        <w:t>, IMIB (Univ. Oviedo-CSIC-</w:t>
+      </w:r>
+      <w:proofErr w:type="spellStart"/>
+      <w:r>
+        <w:rPr>
+          <w:rFonts w:eastAsia="Times New Roman" w:cstheme="minorHAnsi"/>
+          <w:color w:val="000000"/>
+          <w:lang w:val="es-ES" w:eastAsia="ca-ES"/>
+        </w:rPr>
+        <w:t>Princ</w:t>
+      </w:r>
+      <w:proofErr w:type="spellEnd"/>
+      <w:r>
+        <w:rPr>
+          <w:rFonts w:eastAsia="Times New Roman" w:cstheme="minorHAnsi"/>
+          <w:color w:val="000000"/>
+          <w:lang w:val="es-ES" w:eastAsia="ca-ES"/>
+        </w:rPr>
+        <w:t xml:space="preserve">. Asturias), 33600 Mieres, </w:t>
+      </w:r>
+      <w:proofErr w:type="spellStart"/>
+      <w:r>
+        <w:rPr>
+          <w:rFonts w:eastAsia="Times New Roman" w:cstheme="minorHAnsi"/>
+          <w:color w:val="000000"/>
+          <w:lang w:val="es-ES" w:eastAsia="ca-ES"/>
+        </w:rPr>
+        <w:t>Spain</w:t>
+      </w:r>
+      <w:proofErr w:type="spellEnd"/>
+      <w:r>
+        <w:rPr>
+          <w:rFonts w:eastAsia="Times New Roman" w:cstheme="minorHAnsi"/>
+          <w:color w:val="000000"/>
+          <w:lang w:val="es-ES" w:eastAsia="ca-ES"/>
+        </w:rPr>
+        <w:t xml:space="preserve">. </w:t>
       </w:r>
       <w:proofErr w:type="gramStart"/>
       <w:r>
@@ -191,22 +290,13 @@
       <w:pPr>
         <w:pStyle w:val="FirstParagraph"/>
         <w:spacing w:before="120" w:after="0"/>
-        <w:rPr>
-          <w:rFonts w:asciiTheme="minorHAnsi" w:hAnsiTheme="minorHAnsi" w:cstheme="minorHAnsi"/>
-          <w:sz w:val="22"/>
-          <w:szCs w:val="22"/>
-          <w:lang w:val="en-GB"/>
-        </w:rPr>
-      </w:pPr>
-      <w:r>
         <w:rPr>
           <w:rFonts w:asciiTheme="minorHAnsi" w:hAnsiTheme="minorHAnsi" w:cstheme="minorHAnsi"/>
           <w:sz w:val="22"/>
           <w:szCs w:val="22"/>
           <w:lang w:val="es-ES"/>
         </w:rPr>
-        <w:t>Eduardo Fernández-Pascual</w:t>
-      </w:r>
+      </w:pPr>
       <w:r>
         <w:rPr>
           <w:rFonts w:asciiTheme="minorHAnsi" w:hAnsiTheme="minorHAnsi" w:cstheme="minorHAnsi"/>
@@ -214,89 +304,120 @@
           <w:szCs w:val="22"/>
           <w:lang w:val="es-ES"/>
         </w:rPr>
-        <w:t xml:space="preserve">. </w:t>
-      </w:r>
-      <w:r>
-        <w:rPr>
-          <w:rFonts w:asciiTheme="minorHAnsi" w:eastAsia="Times New Roman" w:hAnsiTheme="minorHAnsi" w:cstheme="minorHAnsi"/>
-          <w:color w:val="000000"/>
-          <w:sz w:val="22"/>
-          <w:szCs w:val="22"/>
-          <w:lang w:val="en-GB" w:eastAsia="ca-ES"/>
-        </w:rPr>
-        <w:t xml:space="preserve">Biodiversity Research Institute, IMIB (Univ. Oviedo-CSIC-Princ. Asturias), 33600 </w:t>
-      </w:r>
-      <w:proofErr w:type="spellStart"/>
-      <w:r>
-        <w:rPr>
-          <w:rFonts w:asciiTheme="minorHAnsi" w:eastAsia="Times New Roman" w:hAnsiTheme="minorHAnsi" w:cstheme="minorHAnsi"/>
-          <w:color w:val="000000"/>
-          <w:sz w:val="22"/>
-          <w:szCs w:val="22"/>
-          <w:lang w:val="en-GB" w:eastAsia="ca-ES"/>
-        </w:rPr>
-        <w:t>Mieres</w:t>
-      </w:r>
-      <w:proofErr w:type="spellEnd"/>
-      <w:r>
-        <w:rPr>
-          <w:rFonts w:asciiTheme="minorHAnsi" w:eastAsia="Times New Roman" w:hAnsiTheme="minorHAnsi" w:cstheme="minorHAnsi"/>
-          <w:color w:val="000000"/>
-          <w:sz w:val="22"/>
-          <w:szCs w:val="22"/>
-          <w:lang w:val="en-GB" w:eastAsia="ca-ES"/>
-        </w:rPr>
-        <w:t xml:space="preserve">, Spain. </w:t>
+        <w:t>Eduardo Fernández-Pascual</w:t>
       </w:r>
       <w:r>
         <w:rPr>
           <w:rFonts w:asciiTheme="minorHAnsi" w:hAnsiTheme="minorHAnsi" w:cstheme="minorHAnsi"/>
           <w:sz w:val="22"/>
           <w:szCs w:val="22"/>
-          <w:lang w:val="en-GB"/>
-        </w:rPr>
-        <w:t xml:space="preserve"> </w:t>
-      </w:r>
-    </w:p>
-    <w:p>
-      <w:pPr>
-        <w:pStyle w:val="FirstParagraph"/>
-        <w:spacing w:before="120" w:after="0"/>
+          <w:lang w:val="es-ES"/>
+        </w:rPr>
+        <w:t xml:space="preserve">. </w:t>
+      </w:r>
+      <w:r>
         <w:rPr>
           <w:rFonts w:asciiTheme="minorHAnsi" w:eastAsia="Times New Roman" w:hAnsiTheme="minorHAnsi" w:cstheme="minorHAnsi"/>
           <w:color w:val="000000"/>
           <w:sz w:val="22"/>
           <w:szCs w:val="22"/>
-          <w:lang w:val="en-GB" w:eastAsia="ca-ES"/>
-        </w:rPr>
-      </w:pPr>
+          <w:lang w:eastAsia="ca-ES"/>
+        </w:rPr>
+        <w:t xml:space="preserve">Biodiversity Research Institute, IMIB (Univ. </w:t>
+      </w:r>
+      <w:r>
+        <w:rPr>
+          <w:rFonts w:asciiTheme="minorHAnsi" w:eastAsia="Times New Roman" w:hAnsiTheme="minorHAnsi" w:cstheme="minorHAnsi"/>
+          <w:color w:val="000000"/>
+          <w:sz w:val="22"/>
+          <w:szCs w:val="22"/>
+          <w:lang w:val="es-ES" w:eastAsia="ca-ES"/>
+        </w:rPr>
+        <w:t>Oviedo-CSIC-</w:t>
+      </w:r>
+      <w:proofErr w:type="spellStart"/>
+      <w:r>
+        <w:rPr>
+          <w:rFonts w:asciiTheme="minorHAnsi" w:eastAsia="Times New Roman" w:hAnsiTheme="minorHAnsi" w:cstheme="minorHAnsi"/>
+          <w:color w:val="000000"/>
+          <w:sz w:val="22"/>
+          <w:szCs w:val="22"/>
+          <w:lang w:val="es-ES" w:eastAsia="ca-ES"/>
+        </w:rPr>
+        <w:t>Princ</w:t>
+      </w:r>
+      <w:proofErr w:type="spellEnd"/>
+      <w:r>
+        <w:rPr>
+          <w:rFonts w:asciiTheme="minorHAnsi" w:eastAsia="Times New Roman" w:hAnsiTheme="minorHAnsi" w:cstheme="minorHAnsi"/>
+          <w:color w:val="000000"/>
+          <w:sz w:val="22"/>
+          <w:szCs w:val="22"/>
+          <w:lang w:val="es-ES" w:eastAsia="ca-ES"/>
+        </w:rPr>
+        <w:t xml:space="preserve">. Asturias), 33600 Mieres, </w:t>
+      </w:r>
+      <w:proofErr w:type="spellStart"/>
+      <w:r>
+        <w:rPr>
+          <w:rFonts w:asciiTheme="minorHAnsi" w:eastAsia="Times New Roman" w:hAnsiTheme="minorHAnsi" w:cstheme="minorHAnsi"/>
+          <w:color w:val="000000"/>
+          <w:sz w:val="22"/>
+          <w:szCs w:val="22"/>
+          <w:lang w:val="es-ES" w:eastAsia="ca-ES"/>
+        </w:rPr>
+        <w:t>Spain</w:t>
+      </w:r>
+      <w:proofErr w:type="spellEnd"/>
+      <w:r>
+        <w:rPr>
+          <w:rFonts w:asciiTheme="minorHAnsi" w:eastAsia="Times New Roman" w:hAnsiTheme="minorHAnsi" w:cstheme="minorHAnsi"/>
+          <w:color w:val="000000"/>
+          <w:sz w:val="22"/>
+          <w:szCs w:val="22"/>
+          <w:lang w:val="es-ES" w:eastAsia="ca-ES"/>
+        </w:rPr>
+        <w:t xml:space="preserve">. </w:t>
+      </w:r>
       <w:r>
         <w:rPr>
           <w:rFonts w:asciiTheme="minorHAnsi" w:hAnsiTheme="minorHAnsi" w:cstheme="minorHAnsi"/>
           <w:sz w:val="22"/>
           <w:szCs w:val="22"/>
-          <w:lang w:val="en-GB"/>
-        </w:rPr>
-        <w:t>Borja Jiménez-Alfaro</w:t>
-      </w:r>
+          <w:lang w:val="es-ES"/>
+        </w:rPr>
+        <w:t xml:space="preserve"> </w:t>
+      </w:r>
+    </w:p>
+    <w:p>
+      <w:pPr>
+        <w:pStyle w:val="FirstParagraph"/>
+        <w:spacing w:before="120" w:after="0"/>
+        <w:rPr>
+          <w:rFonts w:asciiTheme="minorHAnsi" w:eastAsia="Times New Roman" w:hAnsiTheme="minorHAnsi" w:cstheme="minorHAnsi"/>
+          <w:color w:val="000000"/>
+          <w:sz w:val="22"/>
+          <w:szCs w:val="22"/>
+          <w:lang w:val="es-ES" w:eastAsia="ca-ES"/>
+        </w:rPr>
+      </w:pPr>
       <w:r>
         <w:rPr>
           <w:rFonts w:asciiTheme="minorHAnsi" w:hAnsiTheme="minorHAnsi" w:cstheme="minorHAnsi"/>
           <w:sz w:val="22"/>
           <w:szCs w:val="22"/>
-          <w:lang w:val="en-GB"/>
-        </w:rPr>
-        <w:t xml:space="preserve">. </w:t>
-      </w:r>
-      <w:r>
-        <w:rPr>
-          <w:rFonts w:asciiTheme="minorHAnsi" w:eastAsia="Times New Roman" w:hAnsiTheme="minorHAnsi" w:cstheme="minorHAnsi"/>
-          <w:color w:val="000000"/>
+          <w:lang w:val="es-ES"/>
+        </w:rPr>
+        <w:t>Borja Jiménez-Alfaro</w:t>
+      </w:r>
+      <w:r>
+        <w:rPr>
+          <w:rFonts w:asciiTheme="minorHAnsi" w:hAnsiTheme="minorHAnsi" w:cstheme="minorHAnsi"/>
           <w:sz w:val="22"/>
           <w:szCs w:val="22"/>
-          <w:lang w:val="en-GB" w:eastAsia="ca-ES"/>
-        </w:rPr>
-        <w:t xml:space="preserve">Biodiversity Research Institute, IMIB (Univ. Oviedo-CSIC-Princ. Asturias), 33600 </w:t>
+          <w:lang w:val="es-ES"/>
+        </w:rPr>
+        <w:t xml:space="preserve">. </w:t>
       </w:r>
       <w:proofErr w:type="spellStart"/>
       <w:r>
@@ -305,9 +426,9 @@
           <w:color w:val="000000"/>
           <w:sz w:val="22"/>
           <w:szCs w:val="22"/>
-          <w:lang w:val="en-GB" w:eastAsia="ca-ES"/>
-        </w:rPr>
-        <w:t>Mieres</w:t>
+          <w:lang w:val="es-ES" w:eastAsia="ca-ES"/>
+        </w:rPr>
+        <w:t>Biodiversity</w:t>
       </w:r>
       <w:proofErr w:type="spellEnd"/>
       <w:r>
@@ -316,16 +437,104 @@
           <w:color w:val="000000"/>
           <w:sz w:val="22"/>
           <w:szCs w:val="22"/>
-          <w:lang w:val="en-GB" w:eastAsia="ca-ES"/>
-        </w:rPr>
-        <w:t xml:space="preserve">, Spain. </w:t>
+          <w:lang w:val="es-ES" w:eastAsia="ca-ES"/>
+        </w:rPr>
+        <w:t xml:space="preserve"> </w:t>
+      </w:r>
+      <w:proofErr w:type="spellStart"/>
+      <w:r>
+        <w:rPr>
+          <w:rFonts w:asciiTheme="minorHAnsi" w:eastAsia="Times New Roman" w:hAnsiTheme="minorHAnsi" w:cstheme="minorHAnsi"/>
+          <w:color w:val="000000"/>
+          <w:sz w:val="22"/>
+          <w:szCs w:val="22"/>
+          <w:lang w:val="es-ES" w:eastAsia="ca-ES"/>
+        </w:rPr>
+        <w:t>Research</w:t>
+      </w:r>
+      <w:proofErr w:type="spellEnd"/>
+      <w:r>
+        <w:rPr>
+          <w:rFonts w:asciiTheme="minorHAnsi" w:eastAsia="Times New Roman" w:hAnsiTheme="minorHAnsi" w:cstheme="minorHAnsi"/>
+          <w:color w:val="000000"/>
+          <w:sz w:val="22"/>
+          <w:szCs w:val="22"/>
+          <w:lang w:val="es-ES" w:eastAsia="ca-ES"/>
+        </w:rPr>
+        <w:t xml:space="preserve"> </w:t>
+      </w:r>
+      <w:proofErr w:type="spellStart"/>
+      <w:r>
+        <w:rPr>
+          <w:rFonts w:asciiTheme="minorHAnsi" w:eastAsia="Times New Roman" w:hAnsiTheme="minorHAnsi" w:cstheme="minorHAnsi"/>
+          <w:color w:val="000000"/>
+          <w:sz w:val="22"/>
+          <w:szCs w:val="22"/>
+          <w:lang w:val="es-ES" w:eastAsia="ca-ES"/>
+        </w:rPr>
+        <w:t>Institute</w:t>
+      </w:r>
+      <w:proofErr w:type="spellEnd"/>
+      <w:r>
+        <w:rPr>
+          <w:rFonts w:asciiTheme="minorHAnsi" w:eastAsia="Times New Roman" w:hAnsiTheme="minorHAnsi" w:cstheme="minorHAnsi"/>
+          <w:color w:val="000000"/>
+          <w:sz w:val="22"/>
+          <w:szCs w:val="22"/>
+          <w:lang w:val="es-ES" w:eastAsia="ca-ES"/>
+        </w:rPr>
+        <w:t>, IMIB (Univ. Oviedo-CSIC-</w:t>
+      </w:r>
+      <w:proofErr w:type="spellStart"/>
+      <w:r>
+        <w:rPr>
+          <w:rFonts w:asciiTheme="minorHAnsi" w:eastAsia="Times New Roman" w:hAnsiTheme="minorHAnsi" w:cstheme="minorHAnsi"/>
+          <w:color w:val="000000"/>
+          <w:sz w:val="22"/>
+          <w:szCs w:val="22"/>
+          <w:lang w:val="es-ES" w:eastAsia="ca-ES"/>
+        </w:rPr>
+        <w:t>Princ</w:t>
+      </w:r>
+      <w:proofErr w:type="spellEnd"/>
+      <w:r>
+        <w:rPr>
+          <w:rFonts w:asciiTheme="minorHAnsi" w:eastAsia="Times New Roman" w:hAnsiTheme="minorHAnsi" w:cstheme="minorHAnsi"/>
+          <w:color w:val="000000"/>
+          <w:sz w:val="22"/>
+          <w:szCs w:val="22"/>
+          <w:lang w:val="es-ES" w:eastAsia="ca-ES"/>
+        </w:rPr>
+        <w:t xml:space="preserve">. Asturias), 33600 Mieres, </w:t>
+      </w:r>
+      <w:proofErr w:type="spellStart"/>
+      <w:r>
+        <w:rPr>
+          <w:rFonts w:asciiTheme="minorHAnsi" w:eastAsia="Times New Roman" w:hAnsiTheme="minorHAnsi" w:cstheme="minorHAnsi"/>
+          <w:color w:val="000000"/>
+          <w:sz w:val="22"/>
+          <w:szCs w:val="22"/>
+          <w:lang w:val="es-ES" w:eastAsia="ca-ES"/>
+        </w:rPr>
+        <w:t>Spain</w:t>
+      </w:r>
+      <w:proofErr w:type="spellEnd"/>
+      <w:r>
+        <w:rPr>
+          <w:rFonts w:asciiTheme="minorHAnsi" w:eastAsia="Times New Roman" w:hAnsiTheme="minorHAnsi" w:cstheme="minorHAnsi"/>
+          <w:color w:val="000000"/>
+          <w:sz w:val="22"/>
+          <w:szCs w:val="22"/>
+          <w:lang w:val="es-ES" w:eastAsia="ca-ES"/>
+        </w:rPr>
+        <w:t xml:space="preserve">. </w:t>
       </w:r>
     </w:p>
     <w:p>
       <w:pPr>
         <w:pStyle w:val="Textoindependiente"/>
         <w:rPr>
-          <w:lang w:eastAsia="ca-ES"/>
+          <w:lang w:val="es-ES" w:eastAsia="ca-ES"/>
         </w:rPr>
       </w:pPr>
     </w:p>
@@ -374,6 +583,9 @@
     <w:p>
       <w:pPr>
         <w:pStyle w:val="Textoindependiente"/>
+        <w:rPr>
+          <w:lang w:val="es-ES"/>
+        </w:rPr>
       </w:pPr>
       <w:r>
         <w:rPr>
@@ -482,14 +694,7 @@
           <w:rStyle w:val="Hipervnculo"/>
           <w:lang w:val="es-ES"/>
         </w:rPr>
-        <w:t xml:space="preserve"> </w:t>
-      </w:r>
-      <w:r>
-        <w:rPr>
-          <w:rStyle w:val="Hipervnculo"/>
-          <w:lang w:val="es-ES"/>
-        </w:rPr>
-        <w:t>https://orcid.org/0000-0001-8634-5808</w:t>
+        <w:t xml:space="preserve"> https://orcid.org/0000-0001-8634-5808</w:t>
       </w:r>
     </w:p>
     <w:p>
@@ -539,6 +744,7 @@
         <w:textAlignment w:val="baseline"/>
         <w:rPr>
           <w:rFonts w:cstheme="minorHAnsi"/>
+          <w:lang w:val="es-ES"/>
         </w:rPr>
       </w:pPr>
       <w:r>
@@ -580,7 +786,7 @@
         <w:rPr>
           <w:rFonts w:eastAsia="Times New Roman" w:cstheme="minorHAnsi"/>
           <w:color w:val="000000"/>
-          <w:lang w:eastAsia="ca-ES"/>
+          <w:lang w:val="es-ES" w:eastAsia="ca-ES"/>
         </w:rPr>
       </w:pPr>
     </w:p>
@@ -593,7 +799,7 @@
           <w:b/>
           <w:bCs/>
           <w:color w:val="000000"/>
-          <w:lang w:eastAsia="ca-ES"/>
+          <w:lang w:val="es-ES" w:eastAsia="ca-ES"/>
         </w:rPr>
       </w:pPr>
       <w:proofErr w:type="gramStart"/>
@@ -603,10 +809,22 @@
           <w:b/>
           <w:bCs/>
           <w:color w:val="000000"/>
-          <w:lang w:eastAsia="ca-ES"/>
-        </w:rPr>
-        <w:t>Word  counts</w:t>
-      </w:r>
+          <w:lang w:val="es-ES" w:eastAsia="ca-ES"/>
+        </w:rPr>
+        <w:t xml:space="preserve">Word  </w:t>
+      </w:r>
+      <w:proofErr w:type="spellStart"/>
+      <w:r>
+        <w:rPr>
+          <w:rFonts w:eastAsia="Times New Roman" w:cstheme="minorHAnsi"/>
+          <w:b/>
+          <w:bCs/>
+          <w:color w:val="000000"/>
+          <w:lang w:val="es-ES" w:eastAsia="ca-ES"/>
+        </w:rPr>
+        <w:t>counts</w:t>
+      </w:r>
+      <w:proofErr w:type="spellEnd"/>
       <w:proofErr w:type="gramEnd"/>
     </w:p>
     <w:p>
@@ -2069,16 +2287,25 @@
         <w:t xml:space="preserve"> stages</w:t>
       </w:r>
       <w:r>
-        <w:t xml:space="preserve"> (</w:t>
-      </w:r>
-      <w:r>
-        <w:rPr>
-          <w:highlight w:val="yellow"/>
-        </w:rPr>
-        <w:t>Lieth, 1974</w:t>
-      </w:r>
-      <w:r>
-        <w:t>)</w:t>
+        <w:t xml:space="preserve"> </w:t>
+      </w:r>
+      <w:r>
+        <w:fldChar w:fldCharType="begin" w:fldLock="1"/>
+      </w:r>
+      <w:r>
+        <w:instrText>ADDIN CSL_CITATION {"citationItems":[{"id":"ITEM-1","itemData":{"DOI":"https://doi.org/10.1007/978-3-642-51863-8_3","author":[{"dropping-particle":"","family":"Hopp","given":"R.J.","non-dropping-particle":"","parse-names":false,"suffix":""}],"chapter-number":"Plant Phen","container-title":"Phenology and Seasonality Modeling. Ecological Studies, vol 8.","editor":[{"dropping-particle":"","family":"Lieth","given":"H.","non-dropping-particle":"","parse-names":false,"suffix":""}],"id":"ITEM-1","issued":{"date-parts":[["1974"]]},"publisher":"Springer","publisher-place":"Berlin, Heidelberg","title":"Plant Phenology Observation Networks","type":"chapter"},"uris":["http://www.mendeley.com/documents/?uuid=3f1ea4f6-c377-47c9-a4c1-53e799882c59"]}],"mendeley":{"formattedCitation":"(Hopp, 1974)","plainTextFormattedCitation":"(Hopp, 1974)","previouslyFormattedCitation":"(Hopp, 1974)"},"properties":{"noteIndex":0},"schema":"https://github.com/citation-style-language/schema/raw/master/csl-citation.json"}</w:instrText>
+      </w:r>
+      <w:r>
+        <w:fldChar w:fldCharType="separate"/>
+      </w:r>
+      <w:r>
+        <w:rPr>
+          <w:noProof/>
+        </w:rPr>
+        <w:t>(Hopp, 1974)</w:t>
+      </w:r>
+      <w:r>
+        <w:fldChar w:fldCharType="end"/>
       </w:r>
       <w:r>
         <w:t>.</w:t>
@@ -2471,42 +2698,7 @@
         <w:rPr>
           <w:rFonts w:cstheme="minorHAnsi"/>
         </w:rPr>
-        <w:t xml:space="preserve"> and give a competitive edge to limiting resources (</w:t>
-      </w:r>
-      <w:r>
-        <w:rPr>
-          <w:rFonts w:cstheme="minorHAnsi"/>
-          <w:highlight w:val="yellow"/>
-        </w:rPr>
-        <w:t xml:space="preserve">Verdú &amp; </w:t>
-      </w:r>
-      <w:proofErr w:type="spellStart"/>
-      <w:r>
-        <w:rPr>
-          <w:rFonts w:cstheme="minorHAnsi"/>
-          <w:highlight w:val="yellow"/>
-        </w:rPr>
-        <w:t>Traveset</w:t>
-      </w:r>
-      <w:proofErr w:type="spellEnd"/>
-      <w:r>
-        <w:rPr>
-          <w:rFonts w:cstheme="minorHAnsi"/>
-          <w:highlight w:val="yellow"/>
-        </w:rPr>
-        <w:t xml:space="preserve"> 2005</w:t>
-      </w:r>
-      <w:r>
-        <w:rPr>
-          <w:rFonts w:cstheme="minorHAnsi"/>
-        </w:rPr>
-        <w:t xml:space="preserve">) </w:t>
-      </w:r>
-      <w:r>
-        <w:rPr>
-          <w:rFonts w:cstheme="minorHAnsi"/>
-        </w:rPr>
-        <w:t>against individuals germinating later during the season. However, early germination also involves higher mortality risks</w:t>
+        <w:t xml:space="preserve"> and give a competitive edge to limiting resources</w:t>
       </w:r>
       <w:r>
         <w:rPr>
@@ -2524,6 +2716,49 @@
         <w:rPr>
           <w:rFonts w:cstheme="minorHAnsi"/>
         </w:rPr>
+        <w:instrText>ADDIN CSL_CITATION {"citationItems":[{"id":"ITEM-1","itemData":{"DOI":"10.1890/04-1647","abstract":"The time at which a seedling emerges can determine its future success as a plant. Despite the large number of studies that have examined the effect of emergence time on different components of plant fitness (survival, growth, and/or fecundity), the potential evolutionary response to selection on seedling emergence date is still poorly known. In this study, we review 55 of those studies by a random-effects meta-analysis, considering the phylogenetic relatedness among taxa. We test the following hypotheses: (1) early emergence increases seedling survival, growth, and fecundity, (2) early emergence is more advantageous to large-seeded species than to small-seeded ones, as the former can compensate for the lower number of seeds by increasing seedling survival, (3) perennial plants benefit more than annuals from early emergence, as the iteroparity of the former allows them to risk seedling emergence to the best conditions each year, whereas the semelparity of the latter forces them to spread the risk of emergence over time, and (4) the effect of emergence time may depend upon the experimental conditions (field vs. controlled experiments in a greenhouse or laboratory). Our results show that early emergence differentially affects components of plant fitness, with no effect on seedling survival but large benefits to seedling growth and fecundity. Such effects vary depending upon intrinsic factors like seed size or life-form, and also upon methodology (census time and experimental conditions). Large-seeded species gain from emerging early by growing more during their first growing seasons, although they survive and reproduce similarly to small-seeded species. The survival benefit of early emergence is greater in perennial than in annual species, thus supporting hypothesis 3. The relationship between emergence time and seedling growth appears to be stronger under controlled conditions than in the field, probably as a result of the unlimited nutrient and water resources of the former. In field conditions, in contrast, limited resources probably decelerate the growth of early seedlings, precluding the detection of differences between these and late seedlings.","author":[{"dropping-particle":"","family":"Verdú","given":"A","non-dropping-particle":"","parse-names":false,"suffix":""},{"dropping-particle":"","family":"Traveset","given":"Anna","non-dropping-particle":"","parse-names":false,"suffix":""}],"container-title":"Ecology","id":"ITEM-1","issue":"6","issued":{"date-parts":[["2005"]]},"page":"1385-1394","title":"EARLY EMERGENCE ENHANCES PLANT FITNESS: A PHYLOGENETICALLY CONTROLLED META-ANALYSIS","type":"article-journal","volume":"86"},"uris":["http://www.mendeley.com/documents/?uuid=6c80eb30-a439-4384-85ce-1e35842ba233"]}],"mendeley":{"formattedCitation":"(Verdú and Traveset, 2005)","plainTextFormattedCitation":"(Verdú and Traveset, 2005)","previouslyFormattedCitation":"(Verdú and Traveset, 2005)"},"properties":{"noteIndex":0},"schema":"https://github.com/citation-style-language/schema/raw/master/csl-citation.json"}</w:instrText>
+      </w:r>
+      <w:r>
+        <w:rPr>
+          <w:rFonts w:cstheme="minorHAnsi"/>
+        </w:rPr>
+        <w:fldChar w:fldCharType="separate"/>
+      </w:r>
+      <w:r>
+        <w:rPr>
+          <w:rFonts w:cstheme="minorHAnsi"/>
+          <w:noProof/>
+        </w:rPr>
+        <w:t>(Verdú and Traveset, 2005)</w:t>
+      </w:r>
+      <w:r>
+        <w:rPr>
+          <w:rFonts w:cstheme="minorHAnsi"/>
+        </w:rPr>
+        <w:fldChar w:fldCharType="end"/>
+      </w:r>
+      <w:r>
+        <w:rPr>
+          <w:rFonts w:cstheme="minorHAnsi"/>
+        </w:rPr>
+        <w:t xml:space="preserve"> against individuals germinating later during the season. However, early germination also involves higher mortality risks</w:t>
+      </w:r>
+      <w:r>
+        <w:rPr>
+          <w:rFonts w:cstheme="minorHAnsi"/>
+        </w:rPr>
+        <w:t xml:space="preserve"> </w:t>
+      </w:r>
+      <w:r>
+        <w:rPr>
+          <w:rFonts w:cstheme="minorHAnsi"/>
+        </w:rPr>
+        <w:fldChar w:fldCharType="begin" w:fldLock="1"/>
+      </w:r>
+      <w:r>
+        <w:rPr>
+          <w:rFonts w:cstheme="minorHAnsi"/>
+        </w:rPr>
         <w:instrText>ADDIN CSL_CITATION {"citationItems":[{"id":"ITEM-1","itemData":{"DOI":"10.1002/ecs2.1987","ISSN":"21508925","abstract":"Priority effects are hypothesized to play an important role in community assembly and may promote suppression of native by exotic species.Work in a range of grassland systems has proved valuable for testing these effects, demonstrating that earlier germination by some exotic annual grasses contributes to their competitive dominance over natives. Yet few studies have measured native forb germination phenology under field conditions, and the demographic consequences of emergence timing for competitive interactions and native fitness are not well understood. We focused on three native annual species in a southern California grassland dominated by exotic Bromus spp. over three years, measuring (1) seedling emergence rates, for both early (October) and later (November and December) germinators; (2) effects of exotic grasses on native survival and reproduction, through a grass removal experiment; and (3) interactions between emergence timing and grass competitive effects on native mortality, survival, and flowering. We quantified tradeoffs of emergence timing, by estimating mortality experienced by early germinants until the late cohort emerged (early survival), and then for both cohorts from the time of late emergence to flowering (spring survival). The two most common focal natives, Amsinckia intermedia and Phacelia distans, varied substantially in germination phenology but primarily emerged early. The less abundant Clarkia purpurea germinated late. Late emergence reduced spring survival in control plots but not those where exotic grasses were reduced experimentally, supporting the importance of priority effects and benefits of early germination in competition with grasses. However, early emergence entailed a high cost of initial mortality risk in some years. We found no effect of emergence timing on size at flowering. Estimates of net survivorship to flowering suggest that late emergence consistently was associated with the highest survival when exotic grasses were reduced experimentally. Early emergence was more favored in control than in exotic grass reduction plots, but the survival tradeoffs differed substantially between years. These results suggest that priority effects contribute to suppression of native forbs, but may not consistently promote higher fitness for earlier germinators. Instead, exotic invasion may increase yearly variation in the fitness consequences of native germination phenology, with potential implications for bet hedging strategies.","author":[{"dropping-particle":"","family":"Thomson","given":"DIane M.","non-dropping-particle":"","parse-names":false,"suffix":""},{"dropping-particle":"","family":"King","given":"Rachel A.","non-dropping-particle":"","parse-names":false,"suffix":""},{"dropping-particle":"","family":"Schultz","given":"Emily L.","non-dropping-particle":"","parse-names":false,"suffix":""}],"container-title":"Ecosphere","id":"ITEM-1","issue":"10","issued":{"date-parts":[["2017"]]},"title":"Between invaders and a risky place: Exotic grasses alter demographic tradeoffs of native forb germination timing","type":"article-journal","volume":"8"},"uris":["http://www.mendeley.com/documents/?uuid=2c23ec70-c19f-47ac-bcdf-de86208aa5d0"]}],"mendeley":{"formattedCitation":"(Thomson, King and Schultz, 2017)","plainTextFormattedCitation":"(Thomson, King and Schultz, 2017)","previouslyFormattedCitation":"(Thomson, King and Schultz, 2017)"},"properties":{"noteIndex":0},"schema":"https://github.com/citation-style-language/schema/raw/master/csl-citation.json"}</w:instrText>
       </w:r>
       <w:r>
@@ -2736,20 +2971,62 @@
         <w:rPr>
           <w:rFonts w:cstheme="minorHAnsi"/>
         </w:rPr>
-        <w:t>(</w:t>
-      </w:r>
-      <w:r>
-        <w:rPr>
-          <w:rFonts w:cstheme="minorHAnsi"/>
-          <w:highlight w:val="yellow"/>
-        </w:rPr>
-        <w:t>Kimball et al., 2011; Levine et al., 2011; Huang et al., 2016</w:t>
-      </w:r>
-      <w:r>
-        <w:rPr>
-          <w:rFonts w:cstheme="minorHAnsi"/>
-        </w:rPr>
-        <w:t>)</w:t>
+        <w:fldChar w:fldCharType="begin" w:fldLock="1"/>
+      </w:r>
+      <w:r>
+        <w:rPr>
+          <w:rFonts w:cstheme="minorHAnsi"/>
+        </w:rPr>
+        <w:instrText>ADDIN CSL_CITATION {"citationItems":[{"id":"ITEM-1","itemData":{"DOI":"10.3732/ajb.1100034","ISSN":"00029122","PMID":"22003177","abstract":"Premise of the Study: Trait differences can promote distinct survival and fecundity responses to environmental fluctuations. In a Sonoran Desert winter annual plant community, we have identified a tradeoff between relative growth rate (RGR) and water-use efficiency (WUE) that predicts interannual variation in reproductive success. Here we test the hypothesis that traits underlying RGR and WUE differences are linked to seasonal phenology. Methods: We use long-term demographic data and finer-scale, short-term data to investigate timing of germination, reproduction, and death of several winter annual species in multiple years in open and under-shrub habitats. We hypothesized that species with high WUE and less interannual demographic variability would have life cycle transitions early in the winter to spring growing season. This would be due to an ability to use small amounts of rain and photosynthesize at low temperatures. By contrast, we hypothesized that species with low WUE whose survival and reproductive rates vary greatly from year to year would have life cycle transitions later in the season. Key Results: In any given year, species with high WUE germinated and reproduced earlier in the season than species with low WUE, whereas low-WUE species germinated later and had shorter reproductive phases. Conclusions: Our results demonstrate a direct relationship between phenology and physiological trait differences. This link between phenology and physiology is of interest because it clarifies the mechanism by which trait differences determine species ' relative abundances. © 2011 Botanical Society of America.","author":[{"dropping-particle":"","family":"Kimball","given":"Sarah","non-dropping-particle":"","parse-names":false,"suffix":""},{"dropping-particle":"","family":"Angert","given":"Amy L.","non-dropping-particle":"","parse-names":false,"suffix":""},{"dropping-particle":"","family":"Huxman","given":"Travis E.","non-dropping-particle":"","parse-names":false,"suffix":""},{"dropping-particle":"","family":"Lawrence Venable","given":"D.","non-dropping-particle":"","parse-names":false,"suffix":""}],"container-title":"American Journal of Botany","id":"ITEM-1","issue":"11","issued":{"date-parts":[["2011"]]},"page":"1773-1781","title":"Differences in the timing of germination and reproduction relate to growth physiology and population dynamics of sonoran desert winter annuals","type":"article-journal","volume":"98"},"uris":["http://www.mendeley.com/documents/?uuid=dd7ef1e0-ec0e-40c9-aa79-b490c7814cab"]},{"id":"ITEM-2","itemData":{"abstract":"A major challenge in forecasting the ecological consequences of climate change is understanding the relative importance of changes to mean conditions vs. changes to discrete climatic events, such as storms, frosts, or droughts. Here we show that the first major storm of the growing season strongly influences the population dynamics of three rare and endangered annual plant species in a coastal California (USA) ecosystem. In a field experiment we used moisture barriers and water addition to manipulate the timing and temperature associated with first major rains of the season. The three focal species showed two- to fivefold variation in per capita population growth rates between the different storm treatments, comparable to variation found in a prior experiment imposing eightfold differences in season-long precipitation. Variation in germination was a major demographic driver of how two of three species responded to the first rains. For one of these species, the timing of the storm was the most critical determinant of its germination, while the other showed enhanced germination with colder storm temperatures. The role of temperature was further supported by laboratory trials showing enhanced germination in cooler treatments. Our work suggests that, because of species-specific cues for demographic transitions such as germination, changes to discrete climate events may be as, if not more, important than changes to season-long variables.","author":[{"dropping-particle":"","family":"Levine","given":"Jonathan M","non-dropping-particle":"","parse-names":false,"suffix":""},{"dropping-particle":"","family":"Mceachern","given":"A Kathryn","non-dropping-particle":"","parse-names":false,"suffix":""},{"dropping-particle":"","family":"Cowan","given":"Clark","non-dropping-particle":"","parse-names":false,"suffix":""}],"container-title":"Ecology","id":"ITEM-2","issue":"12","issued":{"date-parts":[["2011"]]},"page":"2236-2247","title":"Seasonal timing of first rain storms affects rare plant population dynamics","type":"article-journal","volume":"92"},"uris":["http://www.mendeley.com/documents/?uuid=f0ea65eb-ad90-4f9b-b4e8-4b885ef35e89"]},{"id":"ITEM-3","itemData":{"DOI":"10.1890/15-0744.1","abstract":"Early life- cycle events play critical roles in determining the population and community dynamics of plants. The ecology of seeds and their germination patterns can determine range limits, adaptation to environmental variation, species diversity, and community responses to climate change. Understanding the adaptive consequences and environmental filtering of such functional traits will allow us to explain and predict ecological dynamics. Here we quantify key functional aspects of germination physiology and relate them to an existing functional ecology framework to explain long- term population dynamics for 13 species of desert annuals near Tucson, Arizona, USA. Our goal was to assess the extent to which germination functional biology contributes to long- term population processes in nature. Some of the species differences in base, optimum, and maximum temperatures for germination, thermal times to germination, and base water potentials for germination were strongly related to 20- yr mean germination fractions, 25- yr average germination dates, seed size, and long- term demographic variation. Comparisons of germination fraction, survival, and fecundity vs. yearly changes in population size found significant roles for all three factors, although in varying proportions for different species. Relationships between species' germination physiologies and relative germination fractions varied across years, with fast- germinating species being favored in years with warm temperatures during rainfall events in the germination season. Species with low germination fractions and high demographic variance have low integrated water- use efficiency, higher vegetative growth rates, and smaller, slower- germinating seeds. We have identified and quantified a number of functional traits associated with germination biology that play critical roles in ecological population dynamics.","author":[{"dropping-particle":"","family":"Huang","given":"Zhenying","non-dropping-particle":"","parse-names":false,"suffix":""},{"dropping-particle":"","family":"Liu","given":"Shuangshuang","non-dropping-particle":"","parse-names":false,"suffix":""},{"dropping-particle":"","family":"Bradford","given":"Kent J.","non-dropping-particle":"","parse-names":false,"suffix":""},{"dropping-particle":"","family":"Huxman","given":"Travis E.","non-dropping-particle":"","parse-names":false,"suffix":""},{"dropping-particle":"","family":"Venable","given":"D. Lawrence","non-dropping-particle":"","parse-names":false,"suffix":""}],"container-title":"Ecology","id":"ITEM-3","issue":"1","issued":{"date-parts":[["2016"]]},"page":"250-261","title":"The contribution of germination functional traits to population dynamics of a desert plant community","type":"article-journal","volume":"97"},"uris":["http://www.mendeley.com/documents/?uuid=be6e0d88-a7ef-41ac-92b9-546d473930fa"]}],"mendeley":{"formattedCitation":"(Kimball &lt;i&gt;et al.&lt;/i&gt;, 2011; Levine, Mceachern and Cowan, 2011; Huang &lt;i&gt;et al.&lt;/i&gt;, 2016)","plainTextFormattedCitation":"(Kimball et al., 2011; Levine, Mceachern and Cowan, 2011; Huang et al., 2016)","previouslyFormattedCitation":"(Kimball &lt;i&gt;et al.&lt;/i&gt;, 2011; Levine, Mceachern and Cowan, 2011; Huang &lt;i&gt;et al.&lt;/i&gt;, 2016)"},"properties":{"noteIndex":0},"schema":"https://github.com/citation-style-language/schema/raw/master/csl-citation.json"}</w:instrText>
+      </w:r>
+      <w:r>
+        <w:rPr>
+          <w:rFonts w:cstheme="minorHAnsi"/>
+        </w:rPr>
+        <w:fldChar w:fldCharType="separate"/>
+      </w:r>
+      <w:r>
+        <w:rPr>
+          <w:rFonts w:cstheme="minorHAnsi"/>
+          <w:noProof/>
+        </w:rPr>
+        <w:t xml:space="preserve">(Kimball </w:t>
+      </w:r>
+      <w:r>
+        <w:rPr>
+          <w:rFonts w:cstheme="minorHAnsi"/>
+          <w:i/>
+          <w:noProof/>
+        </w:rPr>
+        <w:t>et al.</w:t>
+      </w:r>
+      <w:r>
+        <w:rPr>
+          <w:rFonts w:cstheme="minorHAnsi"/>
+          <w:noProof/>
+        </w:rPr>
+        <w:t xml:space="preserve">, 2011; Levine, Mceachern and Cowan, 2011; Huang </w:t>
+      </w:r>
+      <w:r>
+        <w:rPr>
+          <w:rFonts w:cstheme="minorHAnsi"/>
+          <w:i/>
+          <w:noProof/>
+        </w:rPr>
+        <w:t>et al.</w:t>
+      </w:r>
+      <w:r>
+        <w:rPr>
+          <w:rFonts w:cstheme="minorHAnsi"/>
+          <w:noProof/>
+        </w:rPr>
+        <w:t>, 2016)</w:t>
+      </w:r>
+      <w:r>
+        <w:rPr>
+          <w:rFonts w:cstheme="minorHAnsi"/>
+        </w:rPr>
+        <w:fldChar w:fldCharType="end"/>
       </w:r>
       <w:r>
         <w:rPr>
@@ -2776,22 +3053,57 @@
           <w:rFonts w:cstheme="minorHAnsi"/>
           <w:bCs/>
         </w:rPr>
-        <w:t xml:space="preserve"> a bet-hedging strategy, i.e. spreading the mortality risk with several germination episodes (</w:t>
+        <w:t xml:space="preserve"> a bet-hedging strategy, i.e. spreading the mortality risk with several germination episodes</w:t>
       </w:r>
       <w:r>
         <w:rPr>
           <w:rFonts w:cstheme="minorHAnsi"/>
           <w:bCs/>
-          <w:highlight w:val="yellow"/>
-        </w:rPr>
-        <w:t>Simons, 2011</w:t>
+        </w:rPr>
+        <w:t xml:space="preserve"> </w:t>
       </w:r>
       <w:r>
         <w:rPr>
           <w:rFonts w:cstheme="minorHAnsi"/>
           <w:bCs/>
         </w:rPr>
-        <w:t xml:space="preserve">); another is </w:t>
+        <w:fldChar w:fldCharType="begin" w:fldLock="1"/>
+      </w:r>
+      <w:r>
+        <w:rPr>
+          <w:rFonts w:cstheme="minorHAnsi"/>
+          <w:bCs/>
+        </w:rPr>
+        <w:instrText>ADDIN CSL_CITATION {"citationItems":[{"id":"ITEM-1","itemData":{"DOI":"10.1098/rspb.2011.0176","abstract":"Uncertainty is a problem not only in human decision-making, but is a prevalent quality of natural environments and thus requires evolutionary response. Unpredictable natural selection is expected result in the evolution of bet-hedging strategies, which are adaptations to long-term fluctuating selection. Despite a recent surge of interest in bet hedging, its study remains mired in conceptual and practical ficulties, compounded by confusion over what constitutes evidence for its existence. Here, I attempt to resolve misunderstandings about bet hedging and its relationship with other modes of response environmental change, identify the challenges inherent to its study and assess the state of existing empiri- cal evidence. The variety and distribution of plausible bet-hedging traits found across 16 phyla in over 100 studies suggest their ubiquity. Thus, bet hedging should be considered a specific mode of response to environmental change. However, the distribution of bet-hedging studies across evidence categories defined according to potential strength - is heavily skewed towards weaker categories, underscoring the need for direct appraisals of the adaptive significance of putative bet-hedging","author":[{"dropping-particle":"","family":"Simons","given":"Andrew M.","non-dropping-particle":"","parse-names":false,"suffix":""}],"container-title":"Proceedings of the Royal Society B: Biological Sciences","id":"ITEM-1","issue":"1712","issued":{"date-parts":[["2011"]]},"page":"1601-1609","title":"Modes of response to environmental change and the elusive empirical evidence for bet hedging","type":"article-journal","volume":"278"},"uris":["http://www.mendeley.com/documents/?uuid=b839d485-7eb3-4039-9607-ff5137ac56a9"]}],"mendeley":{"formattedCitation":"(Simons, 2011)","plainTextFormattedCitation":"(Simons, 2011)","previouslyFormattedCitation":"(Simons, 2011)"},"properties":{"noteIndex":0},"schema":"https://github.com/citation-style-language/schema/raw/master/csl-citation.json"}</w:instrText>
+      </w:r>
+      <w:r>
+        <w:rPr>
+          <w:rFonts w:cstheme="minorHAnsi"/>
+          <w:bCs/>
+        </w:rPr>
+        <w:fldChar w:fldCharType="separate"/>
+      </w:r>
+      <w:r>
+        <w:rPr>
+          <w:rFonts w:cstheme="minorHAnsi"/>
+          <w:bCs/>
+          <w:noProof/>
+        </w:rPr>
+        <w:t>(Simons, 2011)</w:t>
+      </w:r>
+      <w:r>
+        <w:rPr>
+          <w:rFonts w:cstheme="minorHAnsi"/>
+          <w:bCs/>
+        </w:rPr>
+        <w:fldChar w:fldCharType="end"/>
+      </w:r>
+      <w:r>
+        <w:rPr>
+          <w:rFonts w:cstheme="minorHAnsi"/>
+          <w:bCs/>
+        </w:rPr>
+        <w:t xml:space="preserve">; another is </w:t>
       </w:r>
       <w:r>
         <w:rPr>
@@ -2872,22 +3184,50 @@
           <w:rFonts w:cstheme="minorHAnsi"/>
           <w:bCs/>
         </w:rPr>
-        <w:t>or a combination of both (</w:t>
+        <w:t xml:space="preserve">or a combination of both </w:t>
       </w:r>
       <w:r>
         <w:rPr>
           <w:rFonts w:cstheme="minorHAnsi"/>
           <w:bCs/>
-          <w:highlight w:val="yellow"/>
-        </w:rPr>
-        <w:t>Simons 2014</w:t>
+        </w:rPr>
+        <w:fldChar w:fldCharType="begin" w:fldLock="1"/>
       </w:r>
       <w:r>
         <w:rPr>
           <w:rFonts w:cstheme="minorHAnsi"/>
           <w:bCs/>
         </w:rPr>
-        <w:t>).</w:t>
+        <w:instrText>ADDIN CSL_CITATION {"citationItems":[{"id":"ITEM-1","itemData":{"DOI":"10.1098/rspb.2014.0706","ISSN":"14712954","PMID":"24870047","abstract":"All organisms are faced with environmental uncertainty. Bet-hedging theory expects unpredictable selection to result in the evolution of traits that maximize the geometric-mean fitness even though such traits appeartobedet-rimental over the shorter term. Despite the centrality of fitness measures to evolutionary analysis, no direct test of the geometric-mean fitness principle exists. Here, we directly distinguish between predictions of competing fitness maximization principles by testing Cohen's 1966 classic bet-hedging model using the fungus Neurospora crassa. The simple prediction is that propagule dormancy will evolve in proportion to the frequency of 'bad' years, whereas the prediction of the alternative arithmetic-mean principle is the evolution of zero dormancy as long as the expectation of a bad year is less than 0.5. Ascospore dormancy fraction in N. crassa was allowed to evolve under five experimental selection regimes that differed in the frequency of unpredictable 'bad years'. Results were consistent with bet-hedging theory: final dormancy fraction in 12 genetic lineages across 88 independently evolving samples was proportional to the frequency of bad years, and evolved both upwards and downwards as predicted from a range of starting dormancy fractions. These findings suggest that selection results in adaptation to variable rather than to expected environments. © 2014 The Author(s) Published by the Royal Society. All rights reserved.","author":[{"dropping-particle":"","family":"Graham","given":"Jeffrey K.","non-dropping-particle":"","parse-names":false,"suffix":""},{"dropping-particle":"","family":"Smith","given":"Myron L.","non-dropping-particle":"","parse-names":false,"suffix":""},{"dropping-particle":"","family":"Simons","given":"Andrew M.","non-dropping-particle":"","parse-names":false,"suffix":""}],"container-title":"Proceedings of the Royal Society B: Biological Sciences","id":"ITEM-1","issue":"1787","issued":{"date-parts":[["2014"]]},"title":"Experimental evolution of bet hedging under manipulated environmental uncertainty in Neurospora Crassa","type":"article-journal","volume":"281"},"uris":["http://www.mendeley.com/documents/?uuid=f2645969-c67e-4115-b00d-0278e4ebfbcf"]}],"mendeley":{"formattedCitation":"(Graham, Smith and Simons, 2014)","plainTextFormattedCitation":"(Graham, Smith and Simons, 2014)","previouslyFormattedCitation":"(Graham, Smith and Simons, 2014)"},"properties":{"noteIndex":0},"schema":"https://github.com/citation-style-language/schema/raw/master/csl-citation.json"}</w:instrText>
+      </w:r>
+      <w:r>
+        <w:rPr>
+          <w:rFonts w:cstheme="minorHAnsi"/>
+          <w:bCs/>
+        </w:rPr>
+        <w:fldChar w:fldCharType="separate"/>
+      </w:r>
+      <w:r>
+        <w:rPr>
+          <w:rFonts w:cstheme="minorHAnsi"/>
+          <w:bCs/>
+          <w:noProof/>
+        </w:rPr>
+        <w:t>(Graham, Smith and Simons, 2014)</w:t>
+      </w:r>
+      <w:r>
+        <w:rPr>
+          <w:rFonts w:cstheme="minorHAnsi"/>
+          <w:bCs/>
+        </w:rPr>
+        <w:fldChar w:fldCharType="end"/>
+      </w:r>
+      <w:r>
+        <w:rPr>
+          <w:rFonts w:cstheme="minorHAnsi"/>
+          <w:bCs/>
+        </w:rPr>
+        <w:t>.</w:t>
       </w:r>
       <w:r>
         <w:rPr>
@@ -4646,31 +4986,7 @@
           <w:color w:val="000000"/>
           <w:lang w:eastAsia="ca-ES"/>
         </w:rPr>
-        <w:t xml:space="preserve"> three different germination strategies </w:t>
-      </w:r>
-      <w:r>
-        <w:rPr>
-          <w:rFonts w:eastAsia="Times New Roman" w:cstheme="minorHAnsi"/>
-          <w:color w:val="000000"/>
-          <w:lang w:eastAsia="ca-ES"/>
-        </w:rPr>
-        <w:t xml:space="preserve">(Hoyle </w:t>
-      </w:r>
-      <w:r>
-        <w:rPr>
-          <w:rFonts w:eastAsia="Times New Roman" w:cstheme="minorHAnsi"/>
-          <w:color w:val="000000"/>
-          <w:lang w:eastAsia="ca-ES"/>
-        </w:rPr>
-        <w:t xml:space="preserve">et al. </w:t>
-      </w:r>
-      <w:r>
-        <w:rPr>
-          <w:rFonts w:eastAsia="Times New Roman" w:cstheme="minorHAnsi"/>
-          <w:color w:val="000000"/>
-          <w:lang w:eastAsia="ca-ES"/>
-        </w:rPr>
-        <w:t>2015)</w:t>
+        <w:t xml:space="preserve"> three different germination strategies (Hoyle et al. 2015)</w:t>
       </w:r>
       <w:r>
         <w:rPr>
@@ -7497,15 +7813,7 @@
           <w:color w:val="000000"/>
           <w:lang w:eastAsia="ca-ES"/>
         </w:rPr>
-        <w:t>intraspecific genetic diversity</w:t>
-      </w:r>
-      <w:r>
-        <w:rPr>
-          <w:rFonts w:eastAsia="Times New Roman" w:cstheme="minorHAnsi"/>
-          <w:color w:val="000000"/>
-          <w:lang w:eastAsia="ca-ES"/>
-        </w:rPr>
-        <w:t xml:space="preserve"> </w:t>
+        <w:t xml:space="preserve">intraspecific genetic diversity </w:t>
       </w:r>
       <w:r>
         <w:rPr>
@@ -8275,7 +8583,21 @@
           <w:rFonts w:cstheme="minorHAnsi"/>
           <w:highlight w:val="yellow"/>
         </w:rPr>
-        <w:t>T1</w:t>
+        <w:t>T</w:t>
+      </w:r>
+      <w:r>
+        <w:rPr>
+          <w:rFonts w:cstheme="minorHAnsi"/>
+          <w:highlight w:val="yellow"/>
+        </w:rPr>
+        <w:t>able S</w:t>
+      </w:r>
+      <w:r>
+        <w:rPr>
+          <w:rFonts w:cstheme="minorHAnsi"/>
+          <w:highlight w:val="yellow"/>
+        </w:rPr>
+        <w:t>1</w:t>
       </w:r>
       <w:r>
         <w:rPr>
@@ -10152,7 +10474,25 @@
           <w:highlight w:val="yellow"/>
           <w:lang w:eastAsia="ca-ES"/>
         </w:rPr>
-        <w:t>supporting information T2</w:t>
+        <w:t>supporting information T</w:t>
+      </w:r>
+      <w:r>
+        <w:rPr>
+          <w:rFonts w:eastAsia="Times New Roman" w:cstheme="minorHAnsi"/>
+          <w:color w:val="000000"/>
+          <w:highlight w:val="yellow"/>
+          <w:lang w:eastAsia="ca-ES"/>
+        </w:rPr>
+        <w:t>able S</w:t>
+      </w:r>
+      <w:r>
+        <w:rPr>
+          <w:rFonts w:eastAsia="Times New Roman" w:cstheme="minorHAnsi"/>
+          <w:color w:val="000000"/>
+          <w:highlight w:val="yellow"/>
+          <w:lang w:eastAsia="ca-ES"/>
+        </w:rPr>
+        <w:t>2</w:t>
       </w:r>
       <w:r>
         <w:rPr>
@@ -13033,7 +13373,16 @@
           <w:highlight w:val="yellow"/>
           <w:lang w:eastAsia="ca-ES"/>
         </w:rPr>
-        <w:t xml:space="preserve"> XXX</w:t>
+        <w:t xml:space="preserve"> </w:t>
+      </w:r>
+      <w:r>
+        <w:rPr>
+          <w:rFonts w:eastAsia="Times New Roman" w:cstheme="minorHAnsi"/>
+          <w:color w:val="000000"/>
+          <w:highlight w:val="yellow"/>
+          <w:lang w:eastAsia="ca-ES"/>
+        </w:rPr>
+        <w:t>S3</w:t>
       </w:r>
       <w:r>
         <w:rPr>
@@ -14031,30 +14380,26 @@
       <w:r>
         <w:rPr>
           <w:rFonts w:cstheme="minorHAnsi"/>
-          <w:highlight w:val="yellow"/>
         </w:rPr>
         <w:t>supporting information</w:t>
       </w:r>
       <w:r>
         <w:rPr>
           <w:rFonts w:cstheme="minorHAnsi"/>
-          <w:highlight w:val="yellow"/>
         </w:rPr>
         <w:t xml:space="preserve"> </w:t>
       </w:r>
       <w:r>
         <w:rPr>
           <w:rFonts w:cstheme="minorHAnsi"/>
-          <w:highlight w:val="yellow"/>
         </w:rPr>
         <w:t>T</w:t>
       </w:r>
       <w:r>
         <w:rPr>
           <w:rFonts w:cstheme="minorHAnsi"/>
-          <w:highlight w:val="yellow"/>
-        </w:rPr>
-        <w:t>XX</w:t>
+        </w:rPr>
+        <w:t>able S4</w:t>
       </w:r>
       <w:r>
         <w:rPr>
@@ -14277,17 +14622,14 @@
           <w:rFonts w:cstheme="minorHAnsi"/>
           <w:highlight w:val="yellow"/>
         </w:rPr>
-        <w:t xml:space="preserve">Fig. </w:t>
-      </w:r>
-      <w:proofErr w:type="spellStart"/>
-      <w:r>
-        <w:rPr>
-          <w:rFonts w:cstheme="minorHAnsi"/>
-          <w:highlight w:val="yellow"/>
-        </w:rPr>
-        <w:t>Sxx</w:t>
-      </w:r>
-      <w:proofErr w:type="spellEnd"/>
+        <w:t>Fig. S</w:t>
+      </w:r>
+      <w:r>
+        <w:rPr>
+          <w:rFonts w:cstheme="minorHAnsi"/>
+        </w:rPr>
+        <w:t>5</w:t>
+      </w:r>
       <w:r>
         <w:rPr>
           <w:rFonts w:cstheme="minorHAnsi"/>
@@ -14499,6 +14841,7 @@
       <w:r>
         <w:rPr>
           <w:rFonts w:cstheme="minorHAnsi"/>
+          <w:shd w:val="clear" w:color="auto" w:fill="FFFF00"/>
         </w:rPr>
         <w:t xml:space="preserve">supporting information </w:t>
       </w:r>
@@ -14506,18 +14849,17 @@
         <w:rPr>
           <w:rFonts w:cstheme="minorHAnsi"/>
           <w:highlight w:val="yellow"/>
-        </w:rPr>
-        <w:t xml:space="preserve">Fig. </w:t>
-      </w:r>
-      <w:proofErr w:type="spellStart"/>
-      <w:r>
-        <w:rPr>
-          <w:rFonts w:cstheme="minorHAnsi"/>
-          <w:highlight w:val="yellow"/>
-        </w:rPr>
-        <w:t>Sxx</w:t>
-      </w:r>
-      <w:proofErr w:type="spellEnd"/>
+          <w:shd w:val="clear" w:color="auto" w:fill="FFFF00"/>
+        </w:rPr>
+        <w:t>Fig. S</w:t>
+      </w:r>
+      <w:r>
+        <w:rPr>
+          <w:rFonts w:cstheme="minorHAnsi"/>
+          <w:shd w:val="clear" w:color="auto" w:fill="FFFF00"/>
+        </w:rPr>
+        <w:t>6</w:t>
+      </w:r>
       <w:r>
         <w:rPr>
           <w:rFonts w:cstheme="minorHAnsi"/>
@@ -15214,7 +15556,31 @@
         <w:rPr>
           <w:rFonts w:cstheme="minorHAnsi"/>
         </w:rPr>
-        <w:t>(</w:t>
+        <w:t>(Fig.</w:t>
+      </w:r>
+      <w:r>
+        <w:rPr>
+          <w:rFonts w:cstheme="minorHAnsi"/>
+        </w:rPr>
+        <w:t xml:space="preserve"> 4</w:t>
+      </w:r>
+      <w:r>
+        <w:rPr>
+          <w:rFonts w:cstheme="minorHAnsi"/>
+        </w:rPr>
+        <w:t xml:space="preserve">b) </w:t>
+      </w:r>
+      <w:r>
+        <w:rPr>
+          <w:rFonts w:cstheme="minorHAnsi"/>
+        </w:rPr>
+        <w:t xml:space="preserve">and EHS did not statistically differ between </w:t>
+      </w:r>
+      <w:r>
+        <w:rPr>
+          <w:rFonts w:cstheme="minorHAnsi"/>
+        </w:rPr>
+        <w:t>scenarios (</w:t>
       </w:r>
       <w:r>
         <w:rPr>
@@ -15226,42 +15592,6 @@
         <w:rPr>
           <w:rFonts w:cstheme="minorHAnsi"/>
         </w:rPr>
-        <w:t xml:space="preserve"> 4</w:t>
-      </w:r>
-      <w:r>
-        <w:rPr>
-          <w:rFonts w:cstheme="minorHAnsi"/>
-        </w:rPr>
-        <w:t>b</w:t>
-      </w:r>
-      <w:r>
-        <w:rPr>
-          <w:rFonts w:cstheme="minorHAnsi"/>
-        </w:rPr>
-        <w:t xml:space="preserve">) </w:t>
-      </w:r>
-      <w:r>
-        <w:rPr>
-          <w:rFonts w:cstheme="minorHAnsi"/>
-        </w:rPr>
-        <w:t xml:space="preserve">and EHS did not statistically differ between </w:t>
-      </w:r>
-      <w:r>
-        <w:rPr>
-          <w:rFonts w:cstheme="minorHAnsi"/>
-        </w:rPr>
-        <w:t>scenarios (</w:t>
-      </w:r>
-      <w:r>
-        <w:rPr>
-          <w:rFonts w:cstheme="minorHAnsi"/>
-        </w:rPr>
-        <w:t>Fig.</w:t>
-      </w:r>
-      <w:r>
-        <w:rPr>
-          <w:rFonts w:cstheme="minorHAnsi"/>
-        </w:rPr>
         <w:t xml:space="preserve"> </w:t>
       </w:r>
       <w:r>
@@ -15427,9 +15757,14 @@
       <w:r>
         <w:rPr>
           <w:rFonts w:cstheme="minorHAnsi"/>
-          <w:highlight w:val="yellow"/>
-        </w:rPr>
-        <w:t>XX</w:t>
+        </w:rPr>
+        <w:t>able</w:t>
+      </w:r>
+      <w:r>
+        <w:rPr>
+          <w:rFonts w:cstheme="minorHAnsi"/>
+        </w:rPr>
+        <w:t xml:space="preserve"> S4</w:t>
       </w:r>
       <w:r>
         <w:rPr>
@@ -15556,55 +15891,46 @@
         <w:rPr>
           <w:rFonts w:cstheme="minorHAnsi"/>
         </w:rPr>
-        <w:t xml:space="preserve"> (</w:t>
+        <w:t xml:space="preserve">. </w:t>
+      </w:r>
+      <w:r>
+        <w:rPr>
+          <w:rFonts w:cstheme="minorHAnsi"/>
+        </w:rPr>
+        <w:t xml:space="preserve">The first axis (explaining 39% of variation) was mainly correlated to EHS and summer germination, the second axis (27% of variation) mainly explained by winter germination. (see detailed values of traits contributions and axis eigenvalues explanation in </w:t>
       </w:r>
       <w:r>
         <w:rPr>
           <w:rFonts w:cstheme="minorHAnsi"/>
           <w:highlight w:val="yellow"/>
         </w:rPr>
-        <w:t xml:space="preserve">supporting information </w:t>
+        <w:t>supporting information</w:t>
       </w:r>
       <w:r>
         <w:rPr>
           <w:rFonts w:cstheme="minorHAnsi"/>
           <w:highlight w:val="yellow"/>
         </w:rPr>
-        <w:t>xx)</w:t>
-      </w:r>
-      <w:r>
-        <w:rPr>
-          <w:rFonts w:cstheme="minorHAnsi"/>
-        </w:rPr>
-        <w:t xml:space="preserve">. The first axis (explaining 39% of variation) was mainly correlated to EHS and summer germination, the second axis (27% of variation) mainly explained by winter germination. (see detailed values of traits contributions and axis eigenvalues explanation in </w:t>
+        <w:t xml:space="preserve"> </w:t>
       </w:r>
       <w:r>
         <w:rPr>
           <w:rFonts w:cstheme="minorHAnsi"/>
           <w:highlight w:val="yellow"/>
         </w:rPr>
-        <w:t>supporting information</w:t>
-      </w:r>
-      <w:r>
-        <w:rPr>
-          <w:rFonts w:cstheme="minorHAnsi"/>
-          <w:highlight w:val="yellow"/>
-        </w:rPr>
-        <w:t xml:space="preserve"> </w:t>
-      </w:r>
-      <w:r>
-        <w:rPr>
-          <w:rFonts w:cstheme="minorHAnsi"/>
-          <w:highlight w:val="yellow"/>
-        </w:rPr>
         <w:t>T</w:t>
       </w:r>
       <w:r>
         <w:rPr>
           <w:rFonts w:cstheme="minorHAnsi"/>
-          <w:highlight w:val="yellow"/>
-        </w:rPr>
-        <w:t>XX</w:t>
+        </w:rPr>
+        <w:t xml:space="preserve">able </w:t>
+      </w:r>
+      <w:r>
+        <w:rPr>
+          <w:rFonts w:cstheme="minorHAnsi"/>
+        </w:rPr>
+        <w:t>S7</w:t>
       </w:r>
       <w:r>
         <w:rPr>
@@ -15666,617 +15992,601 @@
           <w:rFonts w:cstheme="minorHAnsi"/>
           <w:highlight w:val="yellow"/>
         </w:rPr>
-        <w:t xml:space="preserve">supporting information </w:t>
-      </w:r>
-      <w:proofErr w:type="spellStart"/>
+        <w:t>supporting information T</w:t>
+      </w:r>
+      <w:r>
+        <w:rPr>
+          <w:rFonts w:cstheme="minorHAnsi"/>
+        </w:rPr>
+        <w:t>able 8</w:t>
+      </w:r>
+      <w:r>
+        <w:rPr>
+          <w:rFonts w:cstheme="minorHAnsi"/>
+        </w:rPr>
+        <w:t>)</w:t>
+      </w:r>
+      <w:r>
+        <w:rPr>
+          <w:rFonts w:cstheme="minorHAnsi"/>
+        </w:rPr>
+        <w:t>. As expected, autumn germination was significantly higher in the Mediterranean rather than in temperate system (</w:t>
+      </w:r>
+      <w:r>
+        <w:rPr>
+          <w:rFonts w:cstheme="minorHAnsi"/>
+        </w:rPr>
+        <w:t>Fig.</w:t>
+      </w:r>
+      <w:r>
+        <w:rPr>
+          <w:rFonts w:cstheme="minorHAnsi"/>
+        </w:rPr>
+        <w:t xml:space="preserve"> 4</w:t>
+      </w:r>
+      <w:r>
+        <w:rPr>
+          <w:rFonts w:cstheme="minorHAnsi"/>
+        </w:rPr>
+        <w:t>b</w:t>
+      </w:r>
+      <w:r>
+        <w:rPr>
+          <w:rFonts w:cstheme="minorHAnsi"/>
+        </w:rPr>
+        <w:t>, 1</w:t>
+      </w:r>
+      <w:r>
+        <w:rPr>
+          <w:rFonts w:cstheme="minorHAnsi"/>
+          <w:vertAlign w:val="superscript"/>
+        </w:rPr>
+        <w:t xml:space="preserve">st </w:t>
+      </w:r>
+      <w:r>
+        <w:rPr>
+          <w:rFonts w:cstheme="minorHAnsi"/>
+        </w:rPr>
+        <w:t>row</w:t>
+      </w:r>
+      <w:r>
+        <w:rPr>
+          <w:rFonts w:cstheme="minorHAnsi"/>
+        </w:rPr>
+        <w:t xml:space="preserve">). Germination </w:t>
+      </w:r>
+      <w:r>
+        <w:rPr>
+          <w:rFonts w:cstheme="minorHAnsi"/>
+        </w:rPr>
+        <w:t>during</w:t>
+      </w:r>
+      <w:r>
+        <w:rPr>
+          <w:rFonts w:cstheme="minorHAnsi"/>
+        </w:rPr>
+        <w:t xml:space="preserve"> winter and summer periods did not differ between systems</w:t>
+      </w:r>
+      <w:r>
+        <w:rPr>
+          <w:rFonts w:cstheme="minorHAnsi"/>
+        </w:rPr>
+        <w:t xml:space="preserve"> but</w:t>
+      </w:r>
+      <w:r>
+        <w:rPr>
+          <w:rFonts w:cstheme="minorHAnsi"/>
+        </w:rPr>
+        <w:t xml:space="preserve"> in both cases</w:t>
+      </w:r>
+      <w:r>
+        <w:rPr>
+          <w:rFonts w:cstheme="minorHAnsi"/>
+        </w:rPr>
+        <w:t>,</w:t>
+      </w:r>
+      <w:r>
+        <w:rPr>
+          <w:rFonts w:cstheme="minorHAnsi"/>
+        </w:rPr>
+        <w:t xml:space="preserve"> </w:t>
+      </w:r>
+      <w:r>
+        <w:rPr>
+          <w:rFonts w:cstheme="minorHAnsi"/>
+        </w:rPr>
+        <w:t>germination happened</w:t>
+      </w:r>
+      <w:r>
+        <w:rPr>
+          <w:rFonts w:cstheme="minorHAnsi"/>
+        </w:rPr>
+        <w:t xml:space="preserve"> in </w:t>
+      </w:r>
+      <w:r>
+        <w:rPr>
+          <w:rFonts w:cstheme="minorHAnsi"/>
+        </w:rPr>
+        <w:t xml:space="preserve">the </w:t>
+      </w:r>
+      <w:r>
+        <w:rPr>
+          <w:rFonts w:cstheme="minorHAnsi"/>
+        </w:rPr>
+        <w:t>snowbed scenario (</w:t>
+      </w:r>
+      <w:r>
+        <w:rPr>
+          <w:rFonts w:cstheme="minorHAnsi"/>
+        </w:rPr>
+        <w:t>Fig.</w:t>
+      </w:r>
+      <w:r>
+        <w:rPr>
+          <w:rFonts w:cstheme="minorHAnsi"/>
+        </w:rPr>
+        <w:t xml:space="preserve"> 4</w:t>
+      </w:r>
+      <w:r>
+        <w:rPr>
+          <w:rFonts w:cstheme="minorHAnsi"/>
+        </w:rPr>
+        <w:t>b</w:t>
+      </w:r>
+      <w:r>
+        <w:rPr>
+          <w:rFonts w:cstheme="minorHAnsi"/>
+        </w:rPr>
+        <w:t>, 2</w:t>
+      </w:r>
+      <w:r>
+        <w:rPr>
+          <w:rFonts w:cstheme="minorHAnsi"/>
+          <w:vertAlign w:val="superscript"/>
+        </w:rPr>
+        <w:t>nd</w:t>
+      </w:r>
+      <w:r>
+        <w:rPr>
+          <w:rFonts w:cstheme="minorHAnsi"/>
+        </w:rPr>
+        <w:t xml:space="preserve"> </w:t>
+      </w:r>
+      <w:r>
+        <w:rPr>
+          <w:rFonts w:cstheme="minorHAnsi"/>
+        </w:rPr>
+        <w:t>and 4</w:t>
+      </w:r>
+      <w:r>
+        <w:rPr>
+          <w:rFonts w:cstheme="minorHAnsi"/>
+          <w:vertAlign w:val="superscript"/>
+        </w:rPr>
+        <w:t>th</w:t>
+      </w:r>
+      <w:r>
+        <w:rPr>
+          <w:rFonts w:cstheme="minorHAnsi"/>
+        </w:rPr>
+        <w:t xml:space="preserve"> </w:t>
+      </w:r>
+      <w:r>
+        <w:rPr>
+          <w:rFonts w:cstheme="minorHAnsi"/>
+        </w:rPr>
+        <w:t>row</w:t>
+      </w:r>
+      <w:r>
+        <w:rPr>
+          <w:rFonts w:cstheme="minorHAnsi"/>
+        </w:rPr>
+        <w:t>s</w:t>
+      </w:r>
+      <w:r>
+        <w:rPr>
+          <w:rFonts w:cstheme="minorHAnsi"/>
+        </w:rPr>
+        <w:t>). Spring germination showed significant differences with higher values in the temperate system (</w:t>
+      </w:r>
+      <w:r>
+        <w:rPr>
+          <w:rFonts w:cstheme="minorHAnsi"/>
+        </w:rPr>
+        <w:t>Fig.</w:t>
+      </w:r>
+      <w:r>
+        <w:rPr>
+          <w:rFonts w:cstheme="minorHAnsi"/>
+        </w:rPr>
+        <w:t xml:space="preserve"> 4</w:t>
+      </w:r>
+      <w:r>
+        <w:rPr>
+          <w:rFonts w:cstheme="minorHAnsi"/>
+        </w:rPr>
+        <w:t>b</w:t>
+      </w:r>
+      <w:r>
+        <w:rPr>
+          <w:rFonts w:cstheme="minorHAnsi"/>
+        </w:rPr>
+        <w:t>, 3</w:t>
+      </w:r>
+      <w:r>
+        <w:rPr>
+          <w:rFonts w:cstheme="minorHAnsi"/>
+          <w:vertAlign w:val="superscript"/>
+        </w:rPr>
+        <w:t>rd</w:t>
+      </w:r>
+      <w:r>
+        <w:rPr>
+          <w:rFonts w:cstheme="minorHAnsi"/>
+        </w:rPr>
+        <w:t xml:space="preserve"> row</w:t>
+      </w:r>
+      <w:r>
+        <w:rPr>
+          <w:rFonts w:cstheme="minorHAnsi"/>
+        </w:rPr>
+        <w:t>)</w:t>
+      </w:r>
+      <w:r>
+        <w:rPr>
+          <w:rFonts w:cstheme="minorHAnsi"/>
+        </w:rPr>
+        <w:t>.</w:t>
+      </w:r>
+      <w:r>
+        <w:rPr>
+          <w:rFonts w:cstheme="minorHAnsi"/>
+        </w:rPr>
+        <w:t xml:space="preserve"> </w:t>
+      </w:r>
+      <w:r>
+        <w:rPr>
+          <w:rFonts w:cstheme="minorHAnsi"/>
+        </w:rPr>
+        <w:t>At the end of the experiment, t</w:t>
+      </w:r>
+      <w:r>
+        <w:rPr>
+          <w:rFonts w:cstheme="minorHAnsi"/>
+        </w:rPr>
+        <w:t xml:space="preserve">otal germination was significantly </w:t>
+      </w:r>
+      <w:r>
+        <w:rPr>
+          <w:rFonts w:cstheme="minorHAnsi"/>
+        </w:rPr>
+        <w:t>higher in the Mediterranean system</w:t>
+      </w:r>
+      <w:r>
+        <w:rPr>
+          <w:rFonts w:cstheme="minorHAnsi"/>
+        </w:rPr>
+        <w:t xml:space="preserve"> (</w:t>
+      </w:r>
+      <w:r>
+        <w:rPr>
+          <w:rFonts w:cstheme="minorHAnsi"/>
+        </w:rPr>
+        <w:t>Fig.</w:t>
+      </w:r>
+      <w:r>
+        <w:rPr>
+          <w:rFonts w:cstheme="minorHAnsi"/>
+        </w:rPr>
+        <w:t xml:space="preserve"> 4</w:t>
+      </w:r>
+      <w:r>
+        <w:rPr>
+          <w:rFonts w:cstheme="minorHAnsi"/>
+        </w:rPr>
+        <w:t>b</w:t>
+      </w:r>
+      <w:r>
+        <w:rPr>
+          <w:rFonts w:cstheme="minorHAnsi"/>
+        </w:rPr>
+        <w:t>, 5</w:t>
+      </w:r>
+      <w:r>
+        <w:rPr>
+          <w:rFonts w:cstheme="minorHAnsi"/>
+          <w:vertAlign w:val="superscript"/>
+        </w:rPr>
+        <w:t>th</w:t>
+      </w:r>
+      <w:r>
+        <w:rPr>
+          <w:rFonts w:cstheme="minorHAnsi"/>
+        </w:rPr>
+        <w:t xml:space="preserve"> row)</w:t>
+      </w:r>
+      <w:r>
+        <w:rPr>
+          <w:rFonts w:cstheme="minorHAnsi"/>
+        </w:rPr>
+        <w:t>.  To conclude, the average T50 time was significantly higher in the temperate system</w:t>
+      </w:r>
+      <w:r>
+        <w:rPr>
+          <w:rFonts w:cstheme="minorHAnsi"/>
+        </w:rPr>
+        <w:t xml:space="preserve"> (</w:t>
+      </w:r>
+      <w:r>
+        <w:rPr>
+          <w:rFonts w:cstheme="minorHAnsi"/>
+        </w:rPr>
+        <w:t>Fig.</w:t>
+      </w:r>
+      <w:r>
+        <w:rPr>
+          <w:rFonts w:cstheme="minorHAnsi"/>
+        </w:rPr>
+        <w:t xml:space="preserve"> 4</w:t>
+      </w:r>
+      <w:r>
+        <w:rPr>
+          <w:rFonts w:cstheme="minorHAnsi"/>
+        </w:rPr>
+        <w:t>b</w:t>
+      </w:r>
+      <w:r>
+        <w:rPr>
+          <w:rFonts w:cstheme="minorHAnsi"/>
+        </w:rPr>
+        <w:t>, 6</w:t>
+      </w:r>
+      <w:r>
+        <w:rPr>
+          <w:rFonts w:cstheme="minorHAnsi"/>
+          <w:vertAlign w:val="superscript"/>
+        </w:rPr>
+        <w:t>th</w:t>
+      </w:r>
+      <w:r>
+        <w:rPr>
+          <w:rFonts w:cstheme="minorHAnsi"/>
+        </w:rPr>
+        <w:t xml:space="preserve"> row)</w:t>
+      </w:r>
+      <w:r>
+        <w:rPr>
+          <w:rFonts w:cstheme="minorHAnsi"/>
+        </w:rPr>
+        <w:t xml:space="preserve"> and EHS was only significantly lower in </w:t>
+      </w:r>
+      <w:r>
+        <w:rPr>
+          <w:rFonts w:cstheme="minorHAnsi"/>
+        </w:rPr>
+        <w:t xml:space="preserve">species from the temperate system subjected to </w:t>
+      </w:r>
+      <w:r>
+        <w:rPr>
+          <w:rFonts w:cstheme="minorHAnsi"/>
+        </w:rPr>
+        <w:t>the snowbed scenario</w:t>
+      </w:r>
+      <w:r>
+        <w:rPr>
+          <w:rFonts w:cstheme="minorHAnsi"/>
+        </w:rPr>
+        <w:t xml:space="preserve"> (</w:t>
+      </w:r>
+      <w:r>
+        <w:rPr>
+          <w:rFonts w:cstheme="minorHAnsi"/>
+        </w:rPr>
+        <w:t>Fig.</w:t>
+      </w:r>
+      <w:r>
+        <w:rPr>
+          <w:rFonts w:cstheme="minorHAnsi"/>
+        </w:rPr>
+        <w:t xml:space="preserve"> 4</w:t>
+      </w:r>
+      <w:r>
+        <w:rPr>
+          <w:rFonts w:cstheme="minorHAnsi"/>
+        </w:rPr>
+        <w:t>b</w:t>
+      </w:r>
+      <w:r>
+        <w:rPr>
+          <w:rFonts w:cstheme="minorHAnsi"/>
+        </w:rPr>
+        <w:t>, last row)</w:t>
+      </w:r>
+      <w:r>
+        <w:rPr>
+          <w:rFonts w:cstheme="minorHAnsi"/>
+        </w:rPr>
+        <w:t xml:space="preserve">. </w:t>
+      </w:r>
+      <w:r>
+        <w:rPr>
+          <w:rFonts w:cstheme="minorHAnsi"/>
+        </w:rPr>
+        <w:t xml:space="preserve">Corroborating the phylogenetical signal observed in the germination shift we found a strong phylogenetic signal, calculated by Pagel’s Lambda </w:t>
+      </w:r>
+      <w:r>
+        <w:rPr>
+          <w:rFonts w:cstheme="minorHAnsi"/>
+        </w:rPr>
+        <w:fldChar w:fldCharType="begin" w:fldLock="1"/>
+      </w:r>
+      <w:r>
+        <w:rPr>
+          <w:rFonts w:cstheme="minorHAnsi"/>
+        </w:rPr>
+        <w:instrText>ADDIN CSL_CITATION {"citationItems":[{"id":"ITEM-1","itemData":{"abstract":"Phylogenetic trees describe the pattern of descent amongst a group of species. With the rapid accumulation of DNA sequence data, more and more phylogenies are being constructed based upon sequence comparisons. The combination of these phylogenies with powerful new statistical approaches for the analysis of biological evolution is challenging widely held beliefs about the history and evolution of life on Earth.","author":[{"dropping-particle":"","family":"M. Pagel","given":"","non-dropping-particle":"","parse-names":false,"suffix":""}],"container-title":"Nature","id":"ITEM-1","issue":"October","issued":{"date-parts":[["1999"]]},"page":"877-884","title":"Inferring the historical patterns of biological evolution","type":"article-journal","volume":"401"},"uris":["http://www.mendeley.com/documents/?uuid=475e9593-006f-4538-964f-34268e455624"]}],"mendeley":{"formattedCitation":"(M. Pagel, 1999)","manualFormatting":"(Pagel, 1999)","plainTextFormattedCitation":"(M. Pagel, 1999)","previouslyFormattedCitation":"(M. Pagel, 1999)"},"properties":{"noteIndex":0},"schema":"https://github.com/citation-style-language/schema/raw/master/csl-citation.json"}</w:instrText>
+      </w:r>
+      <w:r>
+        <w:rPr>
+          <w:rFonts w:cstheme="minorHAnsi"/>
+        </w:rPr>
+        <w:fldChar w:fldCharType="separate"/>
+      </w:r>
+      <w:r>
+        <w:rPr>
+          <w:rFonts w:cstheme="minorHAnsi"/>
+          <w:noProof/>
+        </w:rPr>
+        <w:t>(Pagel, 1999)</w:t>
+      </w:r>
+      <w:r>
+        <w:rPr>
+          <w:rFonts w:cstheme="minorHAnsi"/>
+        </w:rPr>
+        <w:fldChar w:fldCharType="end"/>
+      </w:r>
+      <w:r>
+        <w:rPr>
+          <w:rFonts w:cstheme="minorHAnsi"/>
+        </w:rPr>
+        <w:t>, with similar patterns in both systems. All germination phenology traits had mean lambda values above 0.8 while traits related to germination speed (T50 and EHS) showed lower values around 0.4 (</w:t>
+      </w:r>
       <w:r>
         <w:rPr>
           <w:rFonts w:cstheme="minorHAnsi"/>
           <w:highlight w:val="yellow"/>
         </w:rPr>
+        <w:t>supporting information T</w:t>
+      </w:r>
+      <w:r>
+        <w:rPr>
+          <w:rFonts w:cstheme="minorHAnsi"/>
+        </w:rPr>
+        <w:t>able S8</w:t>
+      </w:r>
+      <w:r>
+        <w:rPr>
+          <w:rFonts w:cstheme="minorHAnsi"/>
+        </w:rPr>
+        <w:t xml:space="preserve">). </w:t>
+      </w:r>
+      <w:r>
+        <w:rPr>
+          <w:rFonts w:cstheme="minorHAnsi"/>
+        </w:rPr>
+        <w:t>In both systems,</w:t>
+      </w:r>
+      <w:r>
+        <w:rPr>
+          <w:rFonts w:cstheme="minorHAnsi"/>
+        </w:rPr>
+        <w:t xml:space="preserve"> we found significant effects of phylogeny and intraspecific variability</w:t>
+      </w:r>
+      <w:r>
+        <w:rPr>
+          <w:rFonts w:cstheme="minorHAnsi"/>
+        </w:rPr>
+        <w:t xml:space="preserve"> (random factors)</w:t>
+      </w:r>
+      <w:r>
+        <w:rPr>
+          <w:rFonts w:cstheme="minorHAnsi"/>
+        </w:rPr>
+        <w:t xml:space="preserve"> for all germination phenology</w:t>
+      </w:r>
+      <w:r>
+        <w:rPr>
+          <w:rFonts w:cstheme="minorHAnsi"/>
+        </w:rPr>
+        <w:t xml:space="preserve"> traits.</w:t>
+      </w:r>
+      <w:r>
+        <w:rPr>
+          <w:rFonts w:cstheme="minorHAnsi"/>
+        </w:rPr>
+        <w:t xml:space="preserve"> </w:t>
+      </w:r>
+      <w:r>
+        <w:rPr>
+          <w:rFonts w:cstheme="minorHAnsi"/>
+        </w:rPr>
+        <w:t xml:space="preserve">In </w:t>
+      </w:r>
+      <w:r>
+        <w:rPr>
+          <w:rFonts w:cstheme="minorHAnsi"/>
+        </w:rPr>
+        <w:t xml:space="preserve">T50 and EHS traits </w:t>
+      </w:r>
+      <w:r>
+        <w:rPr>
+          <w:rFonts w:cstheme="minorHAnsi"/>
+        </w:rPr>
+        <w:t xml:space="preserve">we found </w:t>
+      </w:r>
+      <w:r>
+        <w:rPr>
+          <w:rFonts w:cstheme="minorHAnsi"/>
+        </w:rPr>
+        <w:t>lower or</w:t>
+      </w:r>
+      <w:r>
+        <w:rPr>
+          <w:rFonts w:cstheme="minorHAnsi"/>
+        </w:rPr>
+        <w:t xml:space="preserve"> no significant effect of phylogeny </w:t>
+      </w:r>
+      <w:r>
+        <w:rPr>
+          <w:rFonts w:cstheme="minorHAnsi"/>
+        </w:rPr>
+        <w:t>while</w:t>
+      </w:r>
+      <w:r>
+        <w:rPr>
+          <w:rFonts w:cstheme="minorHAnsi"/>
+        </w:rPr>
+        <w:t xml:space="preserve"> </w:t>
+      </w:r>
+      <w:r>
+        <w:rPr>
+          <w:rFonts w:cstheme="minorHAnsi"/>
+        </w:rPr>
+        <w:t xml:space="preserve">intraspecific variation had still a significant effect </w:t>
+      </w:r>
+      <w:r>
+        <w:rPr>
+          <w:rFonts w:cstheme="minorHAnsi"/>
+        </w:rPr>
+        <w:t>(</w:t>
+      </w:r>
+      <w:r>
+        <w:rPr>
+          <w:rFonts w:cstheme="minorHAnsi"/>
+          <w:highlight w:val="yellow"/>
+        </w:rPr>
+        <w:t>supporting information</w:t>
+      </w:r>
+      <w:r>
+        <w:rPr>
+          <w:rFonts w:cstheme="minorHAnsi"/>
+          <w:highlight w:val="yellow"/>
+        </w:rPr>
+        <w:t xml:space="preserve"> </w:t>
+      </w:r>
+      <w:r>
+        <w:rPr>
+          <w:rFonts w:cstheme="minorHAnsi"/>
+          <w:highlight w:val="yellow"/>
+        </w:rPr>
         <w:t>T</w:t>
       </w:r>
       <w:r>
         <w:rPr>
           <w:rFonts w:cstheme="minorHAnsi"/>
-          <w:highlight w:val="yellow"/>
-        </w:rPr>
-        <w:t>xx</w:t>
-      </w:r>
-      <w:proofErr w:type="spellEnd"/>
-      <w:r>
-        <w:rPr>
-          <w:rFonts w:cstheme="minorHAnsi"/>
-        </w:rPr>
-        <w:t>)</w:t>
-      </w:r>
-      <w:r>
-        <w:rPr>
-          <w:rFonts w:cstheme="minorHAnsi"/>
-        </w:rPr>
-        <w:t>. As expected, autumn germination was significantly higher in the Mediterranean rather than in temperate system (</w:t>
-      </w:r>
-      <w:r>
-        <w:rPr>
-          <w:rFonts w:cstheme="minorHAnsi"/>
-        </w:rPr>
-        <w:t>Fig.</w:t>
-      </w:r>
-      <w:r>
-        <w:rPr>
-          <w:rFonts w:cstheme="minorHAnsi"/>
-        </w:rPr>
-        <w:t xml:space="preserve"> 4</w:t>
-      </w:r>
-      <w:r>
-        <w:rPr>
-          <w:rFonts w:cstheme="minorHAnsi"/>
-        </w:rPr>
-        <w:t>b</w:t>
-      </w:r>
-      <w:r>
-        <w:rPr>
-          <w:rFonts w:cstheme="minorHAnsi"/>
-        </w:rPr>
-        <w:t>, 1</w:t>
-      </w:r>
-      <w:r>
-        <w:rPr>
-          <w:rFonts w:cstheme="minorHAnsi"/>
-          <w:vertAlign w:val="superscript"/>
-        </w:rPr>
-        <w:t xml:space="preserve">st </w:t>
-      </w:r>
-      <w:r>
-        <w:rPr>
-          <w:rFonts w:cstheme="minorHAnsi"/>
-        </w:rPr>
-        <w:t>row</w:t>
-      </w:r>
-      <w:r>
-        <w:rPr>
-          <w:rFonts w:cstheme="minorHAnsi"/>
-        </w:rPr>
-        <w:t xml:space="preserve">). Germination </w:t>
-      </w:r>
-      <w:r>
-        <w:rPr>
-          <w:rFonts w:cstheme="minorHAnsi"/>
-        </w:rPr>
-        <w:t>during</w:t>
-      </w:r>
-      <w:r>
-        <w:rPr>
-          <w:rFonts w:cstheme="minorHAnsi"/>
-        </w:rPr>
-        <w:t xml:space="preserve"> winter and summer periods did not differ between systems</w:t>
-      </w:r>
-      <w:r>
-        <w:rPr>
-          <w:rFonts w:cstheme="minorHAnsi"/>
-        </w:rPr>
-        <w:t xml:space="preserve"> but</w:t>
-      </w:r>
-      <w:r>
-        <w:rPr>
-          <w:rFonts w:cstheme="minorHAnsi"/>
-        </w:rPr>
-        <w:t xml:space="preserve"> in both cases</w:t>
-      </w:r>
-      <w:r>
-        <w:rPr>
-          <w:rFonts w:cstheme="minorHAnsi"/>
-        </w:rPr>
-        <w:t>,</w:t>
-      </w:r>
-      <w:r>
-        <w:rPr>
-          <w:rFonts w:cstheme="minorHAnsi"/>
-        </w:rPr>
-        <w:t xml:space="preserve"> </w:t>
-      </w:r>
-      <w:r>
-        <w:rPr>
-          <w:rFonts w:cstheme="minorHAnsi"/>
-        </w:rPr>
-        <w:t>germination happened</w:t>
-      </w:r>
-      <w:r>
-        <w:rPr>
-          <w:rFonts w:cstheme="minorHAnsi"/>
-        </w:rPr>
-        <w:t xml:space="preserve"> in </w:t>
-      </w:r>
-      <w:r>
-        <w:rPr>
-          <w:rFonts w:cstheme="minorHAnsi"/>
-        </w:rPr>
-        <w:t xml:space="preserve">the </w:t>
-      </w:r>
-      <w:r>
-        <w:rPr>
-          <w:rFonts w:cstheme="minorHAnsi"/>
-        </w:rPr>
-        <w:t>snowbed scenario (</w:t>
-      </w:r>
-      <w:r>
-        <w:rPr>
-          <w:rFonts w:cstheme="minorHAnsi"/>
-        </w:rPr>
-        <w:t>Fig.</w:t>
-      </w:r>
-      <w:r>
-        <w:rPr>
-          <w:rFonts w:cstheme="minorHAnsi"/>
-        </w:rPr>
-        <w:t xml:space="preserve"> 4</w:t>
-      </w:r>
-      <w:r>
-        <w:rPr>
-          <w:rFonts w:cstheme="minorHAnsi"/>
-        </w:rPr>
-        <w:t>b</w:t>
-      </w:r>
-      <w:r>
-        <w:rPr>
-          <w:rFonts w:cstheme="minorHAnsi"/>
-        </w:rPr>
-        <w:t>, 2</w:t>
-      </w:r>
-      <w:r>
-        <w:rPr>
-          <w:rFonts w:cstheme="minorHAnsi"/>
-          <w:vertAlign w:val="superscript"/>
-        </w:rPr>
-        <w:t>nd</w:t>
-      </w:r>
-      <w:r>
-        <w:rPr>
-          <w:rFonts w:cstheme="minorHAnsi"/>
-        </w:rPr>
-        <w:t xml:space="preserve"> </w:t>
-      </w:r>
-      <w:r>
-        <w:rPr>
-          <w:rFonts w:cstheme="minorHAnsi"/>
-        </w:rPr>
-        <w:t>and 4</w:t>
-      </w:r>
-      <w:r>
-        <w:rPr>
-          <w:rFonts w:cstheme="minorHAnsi"/>
-          <w:vertAlign w:val="superscript"/>
-        </w:rPr>
-        <w:t>th</w:t>
-      </w:r>
-      <w:r>
-        <w:rPr>
-          <w:rFonts w:cstheme="minorHAnsi"/>
-        </w:rPr>
-        <w:t xml:space="preserve"> </w:t>
-      </w:r>
-      <w:r>
-        <w:rPr>
-          <w:rFonts w:cstheme="minorHAnsi"/>
-        </w:rPr>
-        <w:t>row</w:t>
-      </w:r>
-      <w:r>
-        <w:rPr>
-          <w:rFonts w:cstheme="minorHAnsi"/>
-        </w:rPr>
-        <w:t>s</w:t>
-      </w:r>
-      <w:r>
-        <w:rPr>
-          <w:rFonts w:cstheme="minorHAnsi"/>
-        </w:rPr>
-        <w:t>). Spring germination showed significant differences with higher values in the temperate system (</w:t>
-      </w:r>
-      <w:r>
-        <w:rPr>
-          <w:rFonts w:cstheme="minorHAnsi"/>
-        </w:rPr>
-        <w:t>Fig.</w:t>
-      </w:r>
-      <w:r>
-        <w:rPr>
-          <w:rFonts w:cstheme="minorHAnsi"/>
-        </w:rPr>
-        <w:t xml:space="preserve"> 4</w:t>
-      </w:r>
-      <w:r>
-        <w:rPr>
-          <w:rFonts w:cstheme="minorHAnsi"/>
-        </w:rPr>
-        <w:t>b</w:t>
-      </w:r>
-      <w:r>
-        <w:rPr>
-          <w:rFonts w:cstheme="minorHAnsi"/>
-        </w:rPr>
-        <w:t>, 3</w:t>
-      </w:r>
-      <w:r>
-        <w:rPr>
-          <w:rFonts w:cstheme="minorHAnsi"/>
-          <w:vertAlign w:val="superscript"/>
-        </w:rPr>
-        <w:t>rd</w:t>
-      </w:r>
-      <w:r>
-        <w:rPr>
-          <w:rFonts w:cstheme="minorHAnsi"/>
-        </w:rPr>
-        <w:t xml:space="preserve"> row</w:t>
-      </w:r>
-      <w:r>
-        <w:rPr>
-          <w:rFonts w:cstheme="minorHAnsi"/>
-        </w:rPr>
-        <w:t>)</w:t>
-      </w:r>
-      <w:r>
-        <w:rPr>
-          <w:rFonts w:cstheme="minorHAnsi"/>
-        </w:rPr>
-        <w:t>.</w:t>
-      </w:r>
-      <w:r>
-        <w:rPr>
-          <w:rFonts w:cstheme="minorHAnsi"/>
-        </w:rPr>
-        <w:t xml:space="preserve"> </w:t>
-      </w:r>
-      <w:r>
-        <w:rPr>
-          <w:rFonts w:cstheme="minorHAnsi"/>
-        </w:rPr>
-        <w:t>At the end of the experiment, t</w:t>
-      </w:r>
-      <w:r>
-        <w:rPr>
-          <w:rFonts w:cstheme="minorHAnsi"/>
-        </w:rPr>
-        <w:t xml:space="preserve">otal germination was significantly </w:t>
-      </w:r>
-      <w:r>
-        <w:rPr>
-          <w:rFonts w:cstheme="minorHAnsi"/>
-        </w:rPr>
-        <w:t>higher in the Mediterranean system</w:t>
-      </w:r>
-      <w:r>
-        <w:rPr>
-          <w:rFonts w:cstheme="minorHAnsi"/>
-        </w:rPr>
-        <w:t xml:space="preserve"> (</w:t>
-      </w:r>
-      <w:r>
-        <w:rPr>
-          <w:rFonts w:cstheme="minorHAnsi"/>
-        </w:rPr>
-        <w:t>Fig.</w:t>
-      </w:r>
-      <w:r>
-        <w:rPr>
-          <w:rFonts w:cstheme="minorHAnsi"/>
-        </w:rPr>
-        <w:t xml:space="preserve"> 4</w:t>
-      </w:r>
-      <w:r>
-        <w:rPr>
-          <w:rFonts w:cstheme="minorHAnsi"/>
-        </w:rPr>
-        <w:t>b</w:t>
-      </w:r>
-      <w:r>
-        <w:rPr>
-          <w:rFonts w:cstheme="minorHAnsi"/>
-        </w:rPr>
-        <w:t>, 5</w:t>
-      </w:r>
-      <w:r>
-        <w:rPr>
-          <w:rFonts w:cstheme="minorHAnsi"/>
-          <w:vertAlign w:val="superscript"/>
-        </w:rPr>
-        <w:t>th</w:t>
-      </w:r>
-      <w:r>
-        <w:rPr>
-          <w:rFonts w:cstheme="minorHAnsi"/>
-        </w:rPr>
-        <w:t xml:space="preserve"> row)</w:t>
-      </w:r>
-      <w:r>
-        <w:rPr>
-          <w:rFonts w:cstheme="minorHAnsi"/>
-        </w:rPr>
-        <w:t>.  To conclude, the average T50 time was significantly higher in the temperate system</w:t>
-      </w:r>
-      <w:r>
-        <w:rPr>
-          <w:rFonts w:cstheme="minorHAnsi"/>
-        </w:rPr>
-        <w:t xml:space="preserve"> (</w:t>
-      </w:r>
-      <w:r>
-        <w:rPr>
-          <w:rFonts w:cstheme="minorHAnsi"/>
-        </w:rPr>
-        <w:t>Fig.</w:t>
-      </w:r>
-      <w:r>
-        <w:rPr>
-          <w:rFonts w:cstheme="minorHAnsi"/>
-        </w:rPr>
-        <w:t xml:space="preserve"> 4</w:t>
-      </w:r>
-      <w:r>
-        <w:rPr>
-          <w:rFonts w:cstheme="minorHAnsi"/>
-        </w:rPr>
-        <w:t>b</w:t>
-      </w:r>
-      <w:r>
-        <w:rPr>
-          <w:rFonts w:cstheme="minorHAnsi"/>
-        </w:rPr>
-        <w:t>, 6</w:t>
-      </w:r>
-      <w:r>
-        <w:rPr>
-          <w:rFonts w:cstheme="minorHAnsi"/>
-          <w:vertAlign w:val="superscript"/>
-        </w:rPr>
-        <w:t>th</w:t>
-      </w:r>
-      <w:r>
-        <w:rPr>
-          <w:rFonts w:cstheme="minorHAnsi"/>
-        </w:rPr>
-        <w:t xml:space="preserve"> row)</w:t>
-      </w:r>
-      <w:r>
-        <w:rPr>
-          <w:rFonts w:cstheme="minorHAnsi"/>
-        </w:rPr>
-        <w:t xml:space="preserve"> and EHS was only significantly lower in </w:t>
-      </w:r>
-      <w:r>
-        <w:rPr>
-          <w:rFonts w:cstheme="minorHAnsi"/>
-        </w:rPr>
-        <w:t xml:space="preserve">species from the temperate system subjected to </w:t>
-      </w:r>
-      <w:r>
-        <w:rPr>
-          <w:rFonts w:cstheme="minorHAnsi"/>
-        </w:rPr>
-        <w:t>the snowbed scenario</w:t>
-      </w:r>
-      <w:r>
-        <w:rPr>
-          <w:rFonts w:cstheme="minorHAnsi"/>
-        </w:rPr>
-        <w:t xml:space="preserve"> (</w:t>
-      </w:r>
-      <w:r>
-        <w:rPr>
-          <w:rFonts w:cstheme="minorHAnsi"/>
-        </w:rPr>
-        <w:t>Fig.</w:t>
-      </w:r>
-      <w:r>
-        <w:rPr>
-          <w:rFonts w:cstheme="minorHAnsi"/>
-        </w:rPr>
-        <w:t xml:space="preserve"> 4</w:t>
-      </w:r>
-      <w:r>
-        <w:rPr>
-          <w:rFonts w:cstheme="minorHAnsi"/>
-        </w:rPr>
-        <w:t>b</w:t>
-      </w:r>
-      <w:r>
-        <w:rPr>
-          <w:rFonts w:cstheme="minorHAnsi"/>
-        </w:rPr>
-        <w:t>, last row)</w:t>
-      </w:r>
-      <w:r>
-        <w:rPr>
-          <w:rFonts w:cstheme="minorHAnsi"/>
-        </w:rPr>
-        <w:t xml:space="preserve">. </w:t>
-      </w:r>
-      <w:r>
-        <w:rPr>
-          <w:rFonts w:cstheme="minorHAnsi"/>
-        </w:rPr>
-        <w:t xml:space="preserve">Corroborating the phylogenetical signal observed in the germination shift we found a strong phylogenetic signal, calculated by Pagel’s Lambda </w:t>
-      </w:r>
-      <w:r>
-        <w:rPr>
-          <w:rFonts w:cstheme="minorHAnsi"/>
-        </w:rPr>
-        <w:fldChar w:fldCharType="begin" w:fldLock="1"/>
-      </w:r>
-      <w:r>
-        <w:rPr>
-          <w:rFonts w:cstheme="minorHAnsi"/>
-        </w:rPr>
-        <w:instrText>ADDIN CSL_CITATION {"citationItems":[{"id":"ITEM-1","itemData":{"abstract":"Phylogenetic trees describe the pattern of descent amongst a group of species. With the rapid accumulation of DNA sequence data, more and more phylogenies are being constructed based upon sequence comparisons. The combination of these phylogenies with powerful new statistical approaches for the analysis of biological evolution is challenging widely held beliefs about the history and evolution of life on Earth.","author":[{"dropping-particle":"","family":"M. Pagel","given":"","non-dropping-particle":"","parse-names":false,"suffix":""}],"container-title":"Nature","id":"ITEM-1","issue":"October","issued":{"date-parts":[["1999"]]},"page":"877-884","title":"Inferring the historical patterns of biological evolution","type":"article-journal","volume":"401"},"uris":["http://www.mendeley.com/documents/?uuid=475e9593-006f-4538-964f-34268e455624"]}],"mendeley":{"formattedCitation":"(M. Pagel, 1999)","manualFormatting":"(Pagel, 1999)","plainTextFormattedCitation":"(M. Pagel, 1999)","previouslyFormattedCitation":"(M. Pagel, 1999)"},"properties":{"noteIndex":0},"schema":"https://github.com/citation-style-language/schema/raw/master/csl-citation.json"}</w:instrText>
-      </w:r>
-      <w:r>
-        <w:rPr>
-          <w:rFonts w:cstheme="minorHAnsi"/>
-        </w:rPr>
-        <w:fldChar w:fldCharType="separate"/>
-      </w:r>
-      <w:r>
-        <w:rPr>
-          <w:rFonts w:cstheme="minorHAnsi"/>
-          <w:noProof/>
-        </w:rPr>
-        <w:t>(Pagel, 1999)</w:t>
-      </w:r>
-      <w:r>
-        <w:rPr>
-          <w:rFonts w:cstheme="minorHAnsi"/>
-        </w:rPr>
-        <w:fldChar w:fldCharType="end"/>
-      </w:r>
-      <w:r>
-        <w:rPr>
-          <w:rFonts w:cstheme="minorHAnsi"/>
-        </w:rPr>
-        <w:t>, with similar patterns in both systems. All germination phenology traits had mean lambda values above 0.8 while traits related to germination speed (T50 and EHS) showed lower values around 0.4 (</w:t>
-      </w:r>
-      <w:r>
-        <w:rPr>
-          <w:rFonts w:cstheme="minorHAnsi"/>
-          <w:highlight w:val="yellow"/>
-        </w:rPr>
-        <w:t xml:space="preserve">supporting information </w:t>
-      </w:r>
-      <w:proofErr w:type="spellStart"/>
-      <w:r>
-        <w:rPr>
-          <w:rFonts w:cstheme="minorHAnsi"/>
-          <w:highlight w:val="yellow"/>
-        </w:rPr>
-        <w:t>T</w:t>
-      </w:r>
-      <w:r>
-        <w:rPr>
-          <w:rFonts w:cstheme="minorHAnsi"/>
-          <w:highlight w:val="yellow"/>
-        </w:rPr>
-        <w:t>xx</w:t>
-      </w:r>
-      <w:proofErr w:type="spellEnd"/>
-      <w:r>
-        <w:rPr>
-          <w:rFonts w:cstheme="minorHAnsi"/>
-        </w:rPr>
-        <w:t xml:space="preserve">). </w:t>
-      </w:r>
-      <w:r>
-        <w:rPr>
-          <w:rFonts w:cstheme="minorHAnsi"/>
-        </w:rPr>
-        <w:t>In both systems,</w:t>
-      </w:r>
-      <w:r>
-        <w:rPr>
-          <w:rFonts w:cstheme="minorHAnsi"/>
-        </w:rPr>
-        <w:t xml:space="preserve"> we found significant effects of phylogeny and intraspecific variability</w:t>
-      </w:r>
-      <w:r>
-        <w:rPr>
-          <w:rFonts w:cstheme="minorHAnsi"/>
-        </w:rPr>
-        <w:t xml:space="preserve"> (random factors)</w:t>
-      </w:r>
-      <w:r>
-        <w:rPr>
-          <w:rFonts w:cstheme="minorHAnsi"/>
-        </w:rPr>
-        <w:t xml:space="preserve"> for all germination phenology</w:t>
-      </w:r>
-      <w:r>
-        <w:rPr>
-          <w:rFonts w:cstheme="minorHAnsi"/>
-        </w:rPr>
-        <w:t xml:space="preserve"> traits.</w:t>
-      </w:r>
-      <w:r>
-        <w:rPr>
-          <w:rFonts w:cstheme="minorHAnsi"/>
-        </w:rPr>
-        <w:t xml:space="preserve"> </w:t>
-      </w:r>
-      <w:r>
-        <w:rPr>
-          <w:rFonts w:cstheme="minorHAnsi"/>
-        </w:rPr>
-        <w:t xml:space="preserve">In </w:t>
-      </w:r>
-      <w:r>
-        <w:rPr>
-          <w:rFonts w:cstheme="minorHAnsi"/>
-        </w:rPr>
-        <w:t xml:space="preserve">T50 and EHS traits </w:t>
-      </w:r>
-      <w:r>
-        <w:rPr>
-          <w:rFonts w:cstheme="minorHAnsi"/>
-        </w:rPr>
-        <w:t xml:space="preserve">we found </w:t>
-      </w:r>
-      <w:r>
-        <w:rPr>
-          <w:rFonts w:cstheme="minorHAnsi"/>
-        </w:rPr>
-        <w:t>lower or</w:t>
-      </w:r>
-      <w:r>
-        <w:rPr>
-          <w:rFonts w:cstheme="minorHAnsi"/>
-        </w:rPr>
-        <w:t xml:space="preserve"> no significant effect of phylogeny </w:t>
-      </w:r>
-      <w:r>
-        <w:rPr>
-          <w:rFonts w:cstheme="minorHAnsi"/>
-        </w:rPr>
-        <w:t>while</w:t>
-      </w:r>
-      <w:r>
-        <w:rPr>
-          <w:rFonts w:cstheme="minorHAnsi"/>
-        </w:rPr>
-        <w:t xml:space="preserve"> </w:t>
-      </w:r>
-      <w:r>
-        <w:rPr>
-          <w:rFonts w:cstheme="minorHAnsi"/>
-        </w:rPr>
-        <w:t xml:space="preserve">intraspecific variation had still a significant effect </w:t>
-      </w:r>
-      <w:r>
-        <w:rPr>
-          <w:rFonts w:cstheme="minorHAnsi"/>
-        </w:rPr>
-        <w:t>(</w:t>
-      </w:r>
-      <w:r>
-        <w:rPr>
-          <w:rFonts w:cstheme="minorHAnsi"/>
-          <w:highlight w:val="yellow"/>
-        </w:rPr>
-        <w:t xml:space="preserve">supporting information </w:t>
-      </w:r>
-      <w:proofErr w:type="spellStart"/>
-      <w:r>
-        <w:rPr>
-          <w:rFonts w:cstheme="minorHAnsi"/>
-          <w:highlight w:val="yellow"/>
-        </w:rPr>
-        <w:t>T</w:t>
-      </w:r>
-      <w:r>
-        <w:rPr>
-          <w:rFonts w:cstheme="minorHAnsi"/>
-          <w:highlight w:val="yellow"/>
-        </w:rPr>
-        <w:t>xx</w:t>
-      </w:r>
-      <w:proofErr w:type="spellEnd"/>
+        </w:rPr>
+        <w:t>able S8</w:t>
+      </w:r>
       <w:r>
         <w:rPr>
           <w:rFonts w:cstheme="minorHAnsi"/>
@@ -21467,18 +21777,25 @@
         <w:spacing w:after="0" w:line="360" w:lineRule="auto"/>
         <w:rPr>
           <w:color w:val="FF0000"/>
-          <w:lang w:val="es-ES" w:eastAsia="ca-ES"/>
-        </w:rPr>
-      </w:pPr>
-      <w:proofErr w:type="gramStart"/>
+          <w:lang w:val="en-US" w:eastAsia="ca-ES"/>
+        </w:rPr>
+      </w:pPr>
+      <w:proofErr w:type="spellStart"/>
       <w:r>
         <w:rPr>
           <w:color w:val="FF0000"/>
-          <w:lang w:val="es-ES" w:eastAsia="ca-ES"/>
-        </w:rPr>
-        <w:t>Convenio JBA?</w:t>
-      </w:r>
-      <w:proofErr w:type="gramEnd"/>
+          <w:lang w:val="en-US" w:eastAsia="ca-ES"/>
+        </w:rPr>
+        <w:t>Convenio</w:t>
+      </w:r>
+      <w:proofErr w:type="spellEnd"/>
+      <w:r>
+        <w:rPr>
+          <w:color w:val="FF0000"/>
+          <w:lang w:val="en-US" w:eastAsia="ca-ES"/>
+        </w:rPr>
+        <w:t xml:space="preserve"> JBA?</w:t>
+      </w:r>
     </w:p>
     <w:p>
       <w:pPr>
@@ -21488,7 +21805,7 @@
         <w:spacing w:after="0" w:line="360" w:lineRule="auto"/>
         <w:rPr>
           <w:color w:val="FF0000"/>
-          <w:lang w:val="es-ES" w:eastAsia="ca-ES"/>
+          <w:lang w:val="en-US" w:eastAsia="ca-ES"/>
         </w:rPr>
       </w:pPr>
     </w:p>
@@ -21621,14 +21938,2233 @@
     </w:p>
     <w:p>
       <w:pPr>
+        <w:widowControl w:val="0"/>
+        <w:autoSpaceDE w:val="0"/>
+        <w:autoSpaceDN w:val="0"/>
+        <w:adjustRightInd w:val="0"/>
         <w:spacing w:line="360" w:lineRule="auto"/>
         <w:rPr>
-          <w:lang w:eastAsia="ca-ES"/>
-        </w:rPr>
-      </w:pPr>
+          <w:rFonts w:ascii="Calibri" w:hAnsi="Calibri" w:cs="Calibri"/>
+          <w:noProof/>
+        </w:rPr>
+      </w:pPr>
+      <w:r>
+        <w:rPr>
+          <w:lang w:eastAsia="ca-ES"/>
+        </w:rPr>
+        <w:fldChar w:fldCharType="begin" w:fldLock="1"/>
+      </w:r>
+      <w:r>
+        <w:rPr>
+          <w:lang w:eastAsia="ca-ES"/>
+        </w:rPr>
+        <w:instrText xml:space="preserve">ADDIN Mendeley Bibliography CSL_BIBLIOGRAPHY </w:instrText>
+      </w:r>
+      <w:r>
+        <w:rPr>
+          <w:lang w:eastAsia="ca-ES"/>
+        </w:rPr>
+        <w:fldChar w:fldCharType="separate"/>
+      </w:r>
+      <w:r>
+        <w:rPr>
+          <w:rFonts w:ascii="Calibri" w:hAnsi="Calibri" w:cs="Calibri"/>
+          <w:noProof/>
+        </w:rPr>
+        <w:t xml:space="preserve">Baskin, C. C. and Baskin, J. M. (2014) </w:t>
+      </w:r>
+      <w:r>
+        <w:rPr>
+          <w:rFonts w:ascii="Calibri" w:hAnsi="Calibri" w:cs="Calibri"/>
+          <w:i/>
+          <w:iCs/>
+          <w:noProof/>
+        </w:rPr>
+        <w:t>Seeds. Ecology, Biogeography and Evolution of Dormancy and Germination</w:t>
+      </w:r>
+      <w:r>
+        <w:rPr>
+          <w:rFonts w:ascii="Calibri" w:hAnsi="Calibri" w:cs="Calibri"/>
+          <w:noProof/>
+        </w:rPr>
+        <w:t xml:space="preserve">. 2nd Editio, </w:t>
+      </w:r>
+      <w:r>
+        <w:rPr>
+          <w:rFonts w:ascii="Calibri" w:hAnsi="Calibri" w:cs="Calibri"/>
+          <w:i/>
+          <w:iCs/>
+          <w:noProof/>
+        </w:rPr>
+        <w:t>Seeds</w:t>
+      </w:r>
+      <w:r>
+        <w:rPr>
+          <w:rFonts w:ascii="Calibri" w:hAnsi="Calibri" w:cs="Calibri"/>
+          <w:noProof/>
+        </w:rPr>
+        <w:t>. 2nd Editio. San Diego, CA, USA: Academic Press. doi: 10.1016/B978-0-12-416677-6.00001-9.</w:t>
+      </w:r>
     </w:p>
     <w:p>
       <w:pPr>
+        <w:widowControl w:val="0"/>
+        <w:autoSpaceDE w:val="0"/>
+        <w:autoSpaceDN w:val="0"/>
+        <w:adjustRightInd w:val="0"/>
+        <w:spacing w:line="360" w:lineRule="auto"/>
+        <w:rPr>
+          <w:rFonts w:ascii="Calibri" w:hAnsi="Calibri" w:cs="Calibri"/>
+          <w:noProof/>
+        </w:rPr>
+      </w:pPr>
+      <w:r>
+        <w:rPr>
+          <w:rFonts w:ascii="Calibri" w:hAnsi="Calibri" w:cs="Calibri"/>
+          <w:noProof/>
+        </w:rPr>
+        <w:t xml:space="preserve">Bernareggi, G. </w:t>
+      </w:r>
+      <w:r>
+        <w:rPr>
+          <w:rFonts w:ascii="Calibri" w:hAnsi="Calibri" w:cs="Calibri"/>
+          <w:i/>
+          <w:iCs/>
+          <w:noProof/>
+        </w:rPr>
+        <w:t>et al.</w:t>
+      </w:r>
+      <w:r>
+        <w:rPr>
+          <w:rFonts w:ascii="Calibri" w:hAnsi="Calibri" w:cs="Calibri"/>
+          <w:noProof/>
+        </w:rPr>
+        <w:t xml:space="preserve"> (2016) ‘Seed dormancy and germination changes of snowbed species under climate warming: The role of pre-And post-dispersal temperatures’, </w:t>
+      </w:r>
+      <w:r>
+        <w:rPr>
+          <w:rFonts w:ascii="Calibri" w:hAnsi="Calibri" w:cs="Calibri"/>
+          <w:i/>
+          <w:iCs/>
+          <w:noProof/>
+        </w:rPr>
+        <w:t>Annals of Botany</w:t>
+      </w:r>
+      <w:r>
+        <w:rPr>
+          <w:rFonts w:ascii="Calibri" w:hAnsi="Calibri" w:cs="Calibri"/>
+          <w:noProof/>
+        </w:rPr>
+        <w:t>, 118(3), pp. 529–539. doi: 10.1093/aob/mcw125.</w:t>
+      </w:r>
+    </w:p>
+    <w:p>
+      <w:pPr>
+        <w:widowControl w:val="0"/>
+        <w:autoSpaceDE w:val="0"/>
+        <w:autoSpaceDN w:val="0"/>
+        <w:adjustRightInd w:val="0"/>
+        <w:spacing w:line="360" w:lineRule="auto"/>
+        <w:rPr>
+          <w:rFonts w:ascii="Calibri" w:hAnsi="Calibri" w:cs="Calibri"/>
+          <w:noProof/>
+        </w:rPr>
+      </w:pPr>
+      <w:r>
+        <w:rPr>
+          <w:rFonts w:ascii="Calibri" w:hAnsi="Calibri" w:cs="Calibri"/>
+          <w:noProof/>
+        </w:rPr>
+        <w:t xml:space="preserve">Billings, W. D. and Mooney, H. A. (1968) ‘The ecology of arctic and alpine plants’, </w:t>
+      </w:r>
+      <w:r>
+        <w:rPr>
+          <w:rFonts w:ascii="Calibri" w:hAnsi="Calibri" w:cs="Calibri"/>
+          <w:i/>
+          <w:iCs/>
+          <w:noProof/>
+        </w:rPr>
+        <w:t>Biological Reviews</w:t>
+      </w:r>
+      <w:r>
+        <w:rPr>
+          <w:rFonts w:ascii="Calibri" w:hAnsi="Calibri" w:cs="Calibri"/>
+          <w:noProof/>
+        </w:rPr>
+        <w:t>, 43(4), pp. 481–529. doi: 10.1111/j.1469-185X.1968.tb00968.x.</w:t>
+      </w:r>
+    </w:p>
+    <w:p>
+      <w:pPr>
+        <w:widowControl w:val="0"/>
+        <w:autoSpaceDE w:val="0"/>
+        <w:autoSpaceDN w:val="0"/>
+        <w:adjustRightInd w:val="0"/>
+        <w:spacing w:line="360" w:lineRule="auto"/>
+        <w:rPr>
+          <w:rFonts w:ascii="Calibri" w:hAnsi="Calibri" w:cs="Calibri"/>
+          <w:noProof/>
+        </w:rPr>
+      </w:pPr>
+      <w:r>
+        <w:rPr>
+          <w:rFonts w:ascii="Calibri" w:hAnsi="Calibri" w:cs="Calibri"/>
+          <w:noProof/>
+        </w:rPr>
+        <w:t xml:space="preserve">ten Brink, H., Gremer, J. R. and Kokko, H. (2020) ‘Optimal germination timing in unpredictable environments: the importance of dormancy for both among- and within-season variation’, </w:t>
+      </w:r>
+      <w:r>
+        <w:rPr>
+          <w:rFonts w:ascii="Calibri" w:hAnsi="Calibri" w:cs="Calibri"/>
+          <w:i/>
+          <w:iCs/>
+          <w:noProof/>
+        </w:rPr>
+        <w:t>Ecology Letters</w:t>
+      </w:r>
+      <w:r>
+        <w:rPr>
+          <w:rFonts w:ascii="Calibri" w:hAnsi="Calibri" w:cs="Calibri"/>
+          <w:noProof/>
+        </w:rPr>
+        <w:t>, 23(4), pp. 620–630. doi: 10.1111/ele.13461.</w:t>
+      </w:r>
+    </w:p>
+    <w:p>
+      <w:pPr>
+        <w:widowControl w:val="0"/>
+        <w:autoSpaceDE w:val="0"/>
+        <w:autoSpaceDN w:val="0"/>
+        <w:adjustRightInd w:val="0"/>
+        <w:spacing w:line="360" w:lineRule="auto"/>
+        <w:rPr>
+          <w:rFonts w:ascii="Calibri" w:hAnsi="Calibri" w:cs="Calibri"/>
+          <w:noProof/>
+        </w:rPr>
+      </w:pPr>
+      <w:r>
+        <w:rPr>
+          <w:rFonts w:ascii="Calibri" w:hAnsi="Calibri" w:cs="Calibri"/>
+          <w:noProof/>
+        </w:rPr>
+        <w:t xml:space="preserve">Cavieres, L. A. and Arroyo, M. T. K. (2000) ‘Seed germination response to cold stratification period and thermal regime in Phacelia secunda (Hydrophyllaceae): Altitudinal variation in the mediterranean Andes of central Chile’, </w:t>
+      </w:r>
+      <w:r>
+        <w:rPr>
+          <w:rFonts w:ascii="Calibri" w:hAnsi="Calibri" w:cs="Calibri"/>
+          <w:i/>
+          <w:iCs/>
+          <w:noProof/>
+        </w:rPr>
+        <w:t>Plant Ecology</w:t>
+      </w:r>
+      <w:r>
+        <w:rPr>
+          <w:rFonts w:ascii="Calibri" w:hAnsi="Calibri" w:cs="Calibri"/>
+          <w:noProof/>
+        </w:rPr>
+        <w:t>, 149(1), pp. 1–8. doi: 10.1023/A:1009802806674.</w:t>
+      </w:r>
+    </w:p>
+    <w:p>
+      <w:pPr>
+        <w:widowControl w:val="0"/>
+        <w:autoSpaceDE w:val="0"/>
+        <w:autoSpaceDN w:val="0"/>
+        <w:adjustRightInd w:val="0"/>
+        <w:spacing w:line="360" w:lineRule="auto"/>
+        <w:rPr>
+          <w:rFonts w:ascii="Calibri" w:hAnsi="Calibri" w:cs="Calibri"/>
+          <w:noProof/>
+        </w:rPr>
+      </w:pPr>
+      <w:r>
+        <w:rPr>
+          <w:rFonts w:ascii="Calibri" w:hAnsi="Calibri" w:cs="Calibri"/>
+          <w:noProof/>
+        </w:rPr>
+        <w:t xml:space="preserve">Donohue, K. (2005) ‘Seeds and seasons: interpreting germination timing in the field’, </w:t>
+      </w:r>
+      <w:r>
+        <w:rPr>
+          <w:rFonts w:ascii="Calibri" w:hAnsi="Calibri" w:cs="Calibri"/>
+          <w:i/>
+          <w:iCs/>
+          <w:noProof/>
+        </w:rPr>
+        <w:t>Seed Science Research</w:t>
+      </w:r>
+      <w:r>
+        <w:rPr>
+          <w:rFonts w:ascii="Calibri" w:hAnsi="Calibri" w:cs="Calibri"/>
+          <w:noProof/>
+        </w:rPr>
+        <w:t>, 15(3), pp. 175–187. doi: 10.1079/ssr2005208.</w:t>
+      </w:r>
+    </w:p>
+    <w:p>
+      <w:pPr>
+        <w:widowControl w:val="0"/>
+        <w:autoSpaceDE w:val="0"/>
+        <w:autoSpaceDN w:val="0"/>
+        <w:adjustRightInd w:val="0"/>
+        <w:spacing w:line="360" w:lineRule="auto"/>
+        <w:rPr>
+          <w:rFonts w:ascii="Calibri" w:hAnsi="Calibri" w:cs="Calibri"/>
+          <w:noProof/>
+        </w:rPr>
+      </w:pPr>
+      <w:r>
+        <w:rPr>
+          <w:rFonts w:ascii="Calibri" w:hAnsi="Calibri" w:cs="Calibri"/>
+          <w:noProof/>
+        </w:rPr>
+        <w:t xml:space="preserve">Donohue, K. </w:t>
+      </w:r>
+      <w:r>
+        <w:rPr>
+          <w:rFonts w:ascii="Calibri" w:hAnsi="Calibri" w:cs="Calibri"/>
+          <w:i/>
+          <w:iCs/>
+          <w:noProof/>
+        </w:rPr>
+        <w:t>et al.</w:t>
+      </w:r>
+      <w:r>
+        <w:rPr>
+          <w:rFonts w:ascii="Calibri" w:hAnsi="Calibri" w:cs="Calibri"/>
+          <w:noProof/>
+        </w:rPr>
+        <w:t xml:space="preserve"> (2010) ‘Germination, postgermination adaptation, and species ecological ranges’, </w:t>
+      </w:r>
+      <w:r>
+        <w:rPr>
+          <w:rFonts w:ascii="Calibri" w:hAnsi="Calibri" w:cs="Calibri"/>
+          <w:i/>
+          <w:iCs/>
+          <w:noProof/>
+        </w:rPr>
+        <w:t>Annual Review of Ecology, Evolution, and Systematics</w:t>
+      </w:r>
+      <w:r>
+        <w:rPr>
+          <w:rFonts w:ascii="Calibri" w:hAnsi="Calibri" w:cs="Calibri"/>
+          <w:noProof/>
+        </w:rPr>
+        <w:t>, 41, pp. 293–319. doi: 10.1146/annurev-ecolsys-102209-144715.</w:t>
+      </w:r>
+    </w:p>
+    <w:p>
+      <w:pPr>
+        <w:widowControl w:val="0"/>
+        <w:autoSpaceDE w:val="0"/>
+        <w:autoSpaceDN w:val="0"/>
+        <w:adjustRightInd w:val="0"/>
+        <w:spacing w:line="360" w:lineRule="auto"/>
+        <w:rPr>
+          <w:rFonts w:ascii="Calibri" w:hAnsi="Calibri" w:cs="Calibri"/>
+          <w:noProof/>
+        </w:rPr>
+      </w:pPr>
+      <w:r>
+        <w:rPr>
+          <w:rFonts w:ascii="Calibri" w:hAnsi="Calibri" w:cs="Calibri"/>
+          <w:noProof/>
+        </w:rPr>
+        <w:lastRenderedPageBreak/>
+        <w:t xml:space="preserve">Dürr, C. </w:t>
+      </w:r>
+      <w:r>
+        <w:rPr>
+          <w:rFonts w:ascii="Calibri" w:hAnsi="Calibri" w:cs="Calibri"/>
+          <w:i/>
+          <w:iCs/>
+          <w:noProof/>
+        </w:rPr>
+        <w:t>et al.</w:t>
+      </w:r>
+      <w:r>
+        <w:rPr>
+          <w:rFonts w:ascii="Calibri" w:hAnsi="Calibri" w:cs="Calibri"/>
+          <w:noProof/>
+        </w:rPr>
+        <w:t xml:space="preserve"> (2015) ‘Ranges of critical temperature and water potential values for the germination of species worlwide: contribution to a seed trait database’, </w:t>
+      </w:r>
+      <w:r>
+        <w:rPr>
+          <w:rFonts w:ascii="Calibri" w:hAnsi="Calibri" w:cs="Calibri"/>
+          <w:i/>
+          <w:iCs/>
+          <w:noProof/>
+        </w:rPr>
+        <w:t>Agricultural and Forest Meteorology</w:t>
+      </w:r>
+      <w:r>
+        <w:rPr>
+          <w:rFonts w:ascii="Calibri" w:hAnsi="Calibri" w:cs="Calibri"/>
+          <w:noProof/>
+        </w:rPr>
+        <w:t>, 200, pp. 222–232. doi: 10.1016/j.agrformet.2014.09.024.</w:t>
+      </w:r>
+    </w:p>
+    <w:p>
+      <w:pPr>
+        <w:widowControl w:val="0"/>
+        <w:autoSpaceDE w:val="0"/>
+        <w:autoSpaceDN w:val="0"/>
+        <w:adjustRightInd w:val="0"/>
+        <w:spacing w:line="360" w:lineRule="auto"/>
+        <w:rPr>
+          <w:rFonts w:ascii="Calibri" w:hAnsi="Calibri" w:cs="Calibri"/>
+          <w:noProof/>
+        </w:rPr>
+      </w:pPr>
+      <w:r>
+        <w:rPr>
+          <w:rFonts w:ascii="Calibri" w:hAnsi="Calibri" w:cs="Calibri"/>
+          <w:noProof/>
+        </w:rPr>
+        <w:t xml:space="preserve">Fernández-Pascual, E. </w:t>
+      </w:r>
+      <w:r>
+        <w:rPr>
+          <w:rFonts w:ascii="Calibri" w:hAnsi="Calibri" w:cs="Calibri"/>
+          <w:i/>
+          <w:iCs/>
+          <w:noProof/>
+        </w:rPr>
+        <w:t>et al.</w:t>
+      </w:r>
+      <w:r>
+        <w:rPr>
+          <w:rFonts w:ascii="Calibri" w:hAnsi="Calibri" w:cs="Calibri"/>
+          <w:noProof/>
+        </w:rPr>
+        <w:t xml:space="preserve"> (2017) ‘Comparative seed germination traits in alpine and subalpine grasslands: higher elevations are associated with warmer germination temperatures’, </w:t>
+      </w:r>
+      <w:r>
+        <w:rPr>
+          <w:rFonts w:ascii="Calibri" w:hAnsi="Calibri" w:cs="Calibri"/>
+          <w:i/>
+          <w:iCs/>
+          <w:noProof/>
+        </w:rPr>
+        <w:t>Plant Biology</w:t>
+      </w:r>
+      <w:r>
+        <w:rPr>
+          <w:rFonts w:ascii="Calibri" w:hAnsi="Calibri" w:cs="Calibri"/>
+          <w:noProof/>
+        </w:rPr>
+        <w:t>, 19(1), pp. 32–40. doi: 10.1111/plb.12472.</w:t>
+      </w:r>
+    </w:p>
+    <w:p>
+      <w:pPr>
+        <w:widowControl w:val="0"/>
+        <w:autoSpaceDE w:val="0"/>
+        <w:autoSpaceDN w:val="0"/>
+        <w:adjustRightInd w:val="0"/>
+        <w:spacing w:line="360" w:lineRule="auto"/>
+        <w:rPr>
+          <w:rFonts w:ascii="Calibri" w:hAnsi="Calibri" w:cs="Calibri"/>
+          <w:noProof/>
+        </w:rPr>
+      </w:pPr>
+      <w:r>
+        <w:rPr>
+          <w:rFonts w:ascii="Calibri" w:hAnsi="Calibri" w:cs="Calibri"/>
+          <w:noProof/>
+        </w:rPr>
+        <w:t xml:space="preserve">Fernández-Pascual, E. </w:t>
+      </w:r>
+      <w:r>
+        <w:rPr>
+          <w:rFonts w:ascii="Calibri" w:hAnsi="Calibri" w:cs="Calibri"/>
+          <w:i/>
+          <w:iCs/>
+          <w:noProof/>
+        </w:rPr>
+        <w:t>et al.</w:t>
+      </w:r>
+      <w:r>
+        <w:rPr>
+          <w:rFonts w:ascii="Calibri" w:hAnsi="Calibri" w:cs="Calibri"/>
+          <w:noProof/>
+        </w:rPr>
+        <w:t xml:space="preserve"> (2021) ‘The seed germination spectrum of alpine plants: a global meta-analysis’, </w:t>
+      </w:r>
+      <w:r>
+        <w:rPr>
+          <w:rFonts w:ascii="Calibri" w:hAnsi="Calibri" w:cs="Calibri"/>
+          <w:i/>
+          <w:iCs/>
+          <w:noProof/>
+        </w:rPr>
+        <w:t>New Phytologist</w:t>
+      </w:r>
+      <w:r>
+        <w:rPr>
+          <w:rFonts w:ascii="Calibri" w:hAnsi="Calibri" w:cs="Calibri"/>
+          <w:noProof/>
+        </w:rPr>
+        <w:t>, 229(6), pp. 3573–3586. doi: 10.1111/nph.17086.</w:t>
+      </w:r>
+    </w:p>
+    <w:p>
+      <w:pPr>
+        <w:widowControl w:val="0"/>
+        <w:autoSpaceDE w:val="0"/>
+        <w:autoSpaceDN w:val="0"/>
+        <w:adjustRightInd w:val="0"/>
+        <w:spacing w:line="360" w:lineRule="auto"/>
+        <w:rPr>
+          <w:rFonts w:ascii="Calibri" w:hAnsi="Calibri" w:cs="Calibri"/>
+          <w:noProof/>
+        </w:rPr>
+      </w:pPr>
+      <w:r>
+        <w:rPr>
+          <w:rFonts w:ascii="Calibri" w:hAnsi="Calibri" w:cs="Calibri"/>
+          <w:noProof/>
+        </w:rPr>
+        <w:t xml:space="preserve">Giménez-Benavides, L., Escudero, A. and Pérez-García, F. (2005) ‘Seed germination of high mountain Mediterranean species: Altitudinal, interpopulation and interannual variability’, </w:t>
+      </w:r>
+      <w:r>
+        <w:rPr>
+          <w:rFonts w:ascii="Calibri" w:hAnsi="Calibri" w:cs="Calibri"/>
+          <w:i/>
+          <w:iCs/>
+          <w:noProof/>
+        </w:rPr>
+        <w:t>Ecological Research</w:t>
+      </w:r>
+      <w:r>
+        <w:rPr>
+          <w:rFonts w:ascii="Calibri" w:hAnsi="Calibri" w:cs="Calibri"/>
+          <w:noProof/>
+        </w:rPr>
+        <w:t>, 20(4), pp. 433–444. doi: 10.1007/s11284-005-0059-4.</w:t>
+      </w:r>
+    </w:p>
+    <w:p>
+      <w:pPr>
+        <w:widowControl w:val="0"/>
+        <w:autoSpaceDE w:val="0"/>
+        <w:autoSpaceDN w:val="0"/>
+        <w:adjustRightInd w:val="0"/>
+        <w:spacing w:line="360" w:lineRule="auto"/>
+        <w:rPr>
+          <w:rFonts w:ascii="Calibri" w:hAnsi="Calibri" w:cs="Calibri"/>
+          <w:noProof/>
+        </w:rPr>
+      </w:pPr>
+      <w:r>
+        <w:rPr>
+          <w:rFonts w:ascii="Calibri" w:hAnsi="Calibri" w:cs="Calibri"/>
+          <w:noProof/>
+        </w:rPr>
+        <w:t xml:space="preserve">Graham, E. </w:t>
+      </w:r>
+      <w:r>
+        <w:rPr>
+          <w:rFonts w:ascii="Calibri" w:hAnsi="Calibri" w:cs="Calibri"/>
+          <w:i/>
+          <w:iCs/>
+          <w:noProof/>
+        </w:rPr>
+        <w:t>et al.</w:t>
+      </w:r>
+      <w:r>
+        <w:rPr>
+          <w:rFonts w:ascii="Calibri" w:hAnsi="Calibri" w:cs="Calibri"/>
+          <w:noProof/>
+        </w:rPr>
+        <w:t xml:space="preserve"> (2012) ‘Fine-scale patterns of soil and plant surface temperatures in an alpine fellfield habitat, white mountains, California’, </w:t>
+      </w:r>
+      <w:r>
+        <w:rPr>
+          <w:rFonts w:ascii="Calibri" w:hAnsi="Calibri" w:cs="Calibri"/>
+          <w:i/>
+          <w:iCs/>
+          <w:noProof/>
+        </w:rPr>
+        <w:t>Arctic, Antarctic, and Alpine Research</w:t>
+      </w:r>
+      <w:r>
+        <w:rPr>
+          <w:rFonts w:ascii="Calibri" w:hAnsi="Calibri" w:cs="Calibri"/>
+          <w:noProof/>
+        </w:rPr>
+        <w:t>, 44(3), pp. 288–295. doi: 10.1657/1938-4246-44.3.288.</w:t>
+      </w:r>
+    </w:p>
+    <w:p>
+      <w:pPr>
+        <w:widowControl w:val="0"/>
+        <w:autoSpaceDE w:val="0"/>
+        <w:autoSpaceDN w:val="0"/>
+        <w:adjustRightInd w:val="0"/>
+        <w:spacing w:line="360" w:lineRule="auto"/>
+        <w:rPr>
+          <w:rFonts w:ascii="Calibri" w:hAnsi="Calibri" w:cs="Calibri"/>
+          <w:noProof/>
+        </w:rPr>
+      </w:pPr>
+      <w:r>
+        <w:rPr>
+          <w:rFonts w:ascii="Calibri" w:hAnsi="Calibri" w:cs="Calibri"/>
+          <w:noProof/>
+        </w:rPr>
+        <w:t xml:space="preserve">Graham, J. K., Smith, M. L. and Simons, A. M. (2014) ‘Experimental evolution of bet hedging under manipulated environmental uncertainty in Neurospora Crassa’, </w:t>
+      </w:r>
+      <w:r>
+        <w:rPr>
+          <w:rFonts w:ascii="Calibri" w:hAnsi="Calibri" w:cs="Calibri"/>
+          <w:i/>
+          <w:iCs/>
+          <w:noProof/>
+        </w:rPr>
+        <w:t>Proceedings of the Royal Society B: Biological Sciences</w:t>
+      </w:r>
+      <w:r>
+        <w:rPr>
+          <w:rFonts w:ascii="Calibri" w:hAnsi="Calibri" w:cs="Calibri"/>
+          <w:noProof/>
+        </w:rPr>
+        <w:t>, 281(1787). doi: 10.1098/rspb.2014.0706.</w:t>
+      </w:r>
+    </w:p>
+    <w:p>
+      <w:pPr>
+        <w:widowControl w:val="0"/>
+        <w:autoSpaceDE w:val="0"/>
+        <w:autoSpaceDN w:val="0"/>
+        <w:adjustRightInd w:val="0"/>
+        <w:spacing w:line="360" w:lineRule="auto"/>
+        <w:rPr>
+          <w:rFonts w:ascii="Calibri" w:hAnsi="Calibri" w:cs="Calibri"/>
+          <w:noProof/>
+        </w:rPr>
+      </w:pPr>
+      <w:r>
+        <w:rPr>
+          <w:rFonts w:ascii="Calibri" w:hAnsi="Calibri" w:cs="Calibri"/>
+          <w:noProof/>
+        </w:rPr>
+        <w:t xml:space="preserve">Gremer, J. R. </w:t>
+      </w:r>
+      <w:r>
+        <w:rPr>
+          <w:rFonts w:ascii="Calibri" w:hAnsi="Calibri" w:cs="Calibri"/>
+          <w:i/>
+          <w:iCs/>
+          <w:noProof/>
+        </w:rPr>
+        <w:t>et al.</w:t>
+      </w:r>
+      <w:r>
+        <w:rPr>
+          <w:rFonts w:ascii="Calibri" w:hAnsi="Calibri" w:cs="Calibri"/>
+          <w:noProof/>
+        </w:rPr>
+        <w:t xml:space="preserve"> (2020) ‘Variation in the seasonal germination niche across an elevational gradient: the role of germination cueing in current and future climates’, </w:t>
+      </w:r>
+      <w:r>
+        <w:rPr>
+          <w:rFonts w:ascii="Calibri" w:hAnsi="Calibri" w:cs="Calibri"/>
+          <w:i/>
+          <w:iCs/>
+          <w:noProof/>
+        </w:rPr>
+        <w:t>American Journal of Botany</w:t>
+      </w:r>
+      <w:r>
+        <w:rPr>
+          <w:rFonts w:ascii="Calibri" w:hAnsi="Calibri" w:cs="Calibri"/>
+          <w:noProof/>
+        </w:rPr>
+        <w:t>, 107(2), pp. 350–363. doi: 10.1002/ajb2.1425.</w:t>
+      </w:r>
+    </w:p>
+    <w:p>
+      <w:pPr>
+        <w:widowControl w:val="0"/>
+        <w:autoSpaceDE w:val="0"/>
+        <w:autoSpaceDN w:val="0"/>
+        <w:adjustRightInd w:val="0"/>
+        <w:spacing w:line="360" w:lineRule="auto"/>
+        <w:rPr>
+          <w:rFonts w:ascii="Calibri" w:hAnsi="Calibri" w:cs="Calibri"/>
+          <w:noProof/>
+        </w:rPr>
+      </w:pPr>
+      <w:r>
+        <w:rPr>
+          <w:rFonts w:ascii="Calibri" w:hAnsi="Calibri" w:cs="Calibri"/>
+          <w:noProof/>
+        </w:rPr>
+        <w:t xml:space="preserve">Hadfield, J. D. (2010) ‘MCMCglmm: MCMC Methods for Multi-Response GLMMs in R’, </w:t>
+      </w:r>
+      <w:r>
+        <w:rPr>
+          <w:rFonts w:ascii="Calibri" w:hAnsi="Calibri" w:cs="Calibri"/>
+          <w:i/>
+          <w:iCs/>
+          <w:noProof/>
+        </w:rPr>
+        <w:t>Journal of Statistical Software</w:t>
+      </w:r>
+      <w:r>
+        <w:rPr>
+          <w:rFonts w:ascii="Calibri" w:hAnsi="Calibri" w:cs="Calibri"/>
+          <w:noProof/>
+        </w:rPr>
+        <w:t>, 33(2), pp. 1–22. Available at: http://www.jstatsoft.org/.</w:t>
+      </w:r>
+    </w:p>
+    <w:p>
+      <w:pPr>
+        <w:widowControl w:val="0"/>
+        <w:autoSpaceDE w:val="0"/>
+        <w:autoSpaceDN w:val="0"/>
+        <w:adjustRightInd w:val="0"/>
+        <w:spacing w:line="360" w:lineRule="auto"/>
+        <w:rPr>
+          <w:rFonts w:ascii="Calibri" w:hAnsi="Calibri" w:cs="Calibri"/>
+          <w:noProof/>
+        </w:rPr>
+      </w:pPr>
+      <w:r>
+        <w:rPr>
+          <w:rFonts w:ascii="Calibri" w:hAnsi="Calibri" w:cs="Calibri"/>
+          <w:noProof/>
+        </w:rPr>
+        <w:t xml:space="preserve">Hopp, R. J. (1974) ‘Plant Phenology Observation Networks’, in Lieth, H. (ed.) </w:t>
+      </w:r>
+      <w:r>
+        <w:rPr>
+          <w:rFonts w:ascii="Calibri" w:hAnsi="Calibri" w:cs="Calibri"/>
+          <w:i/>
+          <w:iCs/>
+          <w:noProof/>
+        </w:rPr>
+        <w:t>Phenology and Seasonality Modeling. Ecological Studies, vol 8.</w:t>
+      </w:r>
+      <w:r>
+        <w:rPr>
+          <w:rFonts w:ascii="Calibri" w:hAnsi="Calibri" w:cs="Calibri"/>
+          <w:noProof/>
+        </w:rPr>
+        <w:t xml:space="preserve"> Berlin, Heidelberg: Springer. doi: https://doi.org/10.1007/978-3-642-51863-8_3.</w:t>
+      </w:r>
+    </w:p>
+    <w:p>
+      <w:pPr>
+        <w:widowControl w:val="0"/>
+        <w:autoSpaceDE w:val="0"/>
+        <w:autoSpaceDN w:val="0"/>
+        <w:adjustRightInd w:val="0"/>
+        <w:spacing w:line="360" w:lineRule="auto"/>
+        <w:rPr>
+          <w:rFonts w:ascii="Calibri" w:hAnsi="Calibri" w:cs="Calibri"/>
+          <w:noProof/>
+        </w:rPr>
+      </w:pPr>
+      <w:r>
+        <w:rPr>
+          <w:rFonts w:ascii="Calibri" w:hAnsi="Calibri" w:cs="Calibri"/>
+          <w:noProof/>
+        </w:rPr>
+        <w:t xml:space="preserve">Hoyle, G. L. </w:t>
+      </w:r>
+      <w:r>
+        <w:rPr>
+          <w:rFonts w:ascii="Calibri" w:hAnsi="Calibri" w:cs="Calibri"/>
+          <w:i/>
+          <w:iCs/>
+          <w:noProof/>
+        </w:rPr>
+        <w:t>et al.</w:t>
+      </w:r>
+      <w:r>
+        <w:rPr>
+          <w:rFonts w:ascii="Calibri" w:hAnsi="Calibri" w:cs="Calibri"/>
+          <w:noProof/>
+        </w:rPr>
+        <w:t xml:space="preserve"> (2015) ‘Seed germination strategies: An evolutionary trajectory independent of vegetative functional traits’, </w:t>
+      </w:r>
+      <w:r>
+        <w:rPr>
+          <w:rFonts w:ascii="Calibri" w:hAnsi="Calibri" w:cs="Calibri"/>
+          <w:i/>
+          <w:iCs/>
+          <w:noProof/>
+        </w:rPr>
+        <w:t>Frontiers in Plant Science</w:t>
+      </w:r>
+      <w:r>
+        <w:rPr>
+          <w:rFonts w:ascii="Calibri" w:hAnsi="Calibri" w:cs="Calibri"/>
+          <w:noProof/>
+        </w:rPr>
+        <w:t>, 6(OCTOBER), pp. 1–13. doi: 10.3389/fpls.2015.00731.</w:t>
+      </w:r>
+    </w:p>
+    <w:p>
+      <w:pPr>
+        <w:widowControl w:val="0"/>
+        <w:autoSpaceDE w:val="0"/>
+        <w:autoSpaceDN w:val="0"/>
+        <w:adjustRightInd w:val="0"/>
+        <w:spacing w:line="360" w:lineRule="auto"/>
+        <w:rPr>
+          <w:rFonts w:ascii="Calibri" w:hAnsi="Calibri" w:cs="Calibri"/>
+          <w:noProof/>
+        </w:rPr>
+      </w:pPr>
+      <w:r>
+        <w:rPr>
+          <w:rFonts w:ascii="Calibri" w:hAnsi="Calibri" w:cs="Calibri"/>
+          <w:noProof/>
+        </w:rPr>
+        <w:t xml:space="preserve">Huang, Z. </w:t>
+      </w:r>
+      <w:r>
+        <w:rPr>
+          <w:rFonts w:ascii="Calibri" w:hAnsi="Calibri" w:cs="Calibri"/>
+          <w:i/>
+          <w:iCs/>
+          <w:noProof/>
+        </w:rPr>
+        <w:t>et al.</w:t>
+      </w:r>
+      <w:r>
+        <w:rPr>
+          <w:rFonts w:ascii="Calibri" w:hAnsi="Calibri" w:cs="Calibri"/>
+          <w:noProof/>
+        </w:rPr>
+        <w:t xml:space="preserve"> (2016) ‘The contribution of germination functional traits to population dynamics of a desert plant community’, </w:t>
+      </w:r>
+      <w:r>
+        <w:rPr>
+          <w:rFonts w:ascii="Calibri" w:hAnsi="Calibri" w:cs="Calibri"/>
+          <w:i/>
+          <w:iCs/>
+          <w:noProof/>
+        </w:rPr>
+        <w:t>Ecology</w:t>
+      </w:r>
+      <w:r>
+        <w:rPr>
+          <w:rFonts w:ascii="Calibri" w:hAnsi="Calibri" w:cs="Calibri"/>
+          <w:noProof/>
+        </w:rPr>
+        <w:t>, 97(1), pp. 250–261. doi: 10.1890/15-0744.1.</w:t>
+      </w:r>
+    </w:p>
+    <w:p>
+      <w:pPr>
+        <w:widowControl w:val="0"/>
+        <w:autoSpaceDE w:val="0"/>
+        <w:autoSpaceDN w:val="0"/>
+        <w:adjustRightInd w:val="0"/>
+        <w:spacing w:line="360" w:lineRule="auto"/>
+        <w:rPr>
+          <w:rFonts w:ascii="Calibri" w:hAnsi="Calibri" w:cs="Calibri"/>
+          <w:noProof/>
+        </w:rPr>
+      </w:pPr>
+      <w:r>
+        <w:rPr>
+          <w:rFonts w:ascii="Calibri" w:hAnsi="Calibri" w:cs="Calibri"/>
+          <w:noProof/>
+        </w:rPr>
+        <w:lastRenderedPageBreak/>
+        <w:t xml:space="preserve">Jiménez-Alfaro, B. </w:t>
+      </w:r>
+      <w:r>
+        <w:rPr>
+          <w:rFonts w:ascii="Calibri" w:hAnsi="Calibri" w:cs="Calibri"/>
+          <w:i/>
+          <w:iCs/>
+          <w:noProof/>
+        </w:rPr>
+        <w:t>et al.</w:t>
+      </w:r>
+      <w:r>
+        <w:rPr>
+          <w:rFonts w:ascii="Calibri" w:hAnsi="Calibri" w:cs="Calibri"/>
+          <w:noProof/>
+        </w:rPr>
+        <w:t xml:space="preserve"> (2014) ‘Biogeographic deconstruction of alpine plant communities along altitudinal and topographic gradients’, </w:t>
+      </w:r>
+      <w:r>
+        <w:rPr>
+          <w:rFonts w:ascii="Calibri" w:hAnsi="Calibri" w:cs="Calibri"/>
+          <w:i/>
+          <w:iCs/>
+          <w:noProof/>
+        </w:rPr>
+        <w:t>Journal of Vegetation Science</w:t>
+      </w:r>
+      <w:r>
+        <w:rPr>
+          <w:rFonts w:ascii="Calibri" w:hAnsi="Calibri" w:cs="Calibri"/>
+          <w:noProof/>
+        </w:rPr>
+        <w:t>, 25(1), pp. 160–171. doi: 10.1111/jvs.12060.</w:t>
+      </w:r>
+    </w:p>
+    <w:p>
+      <w:pPr>
+        <w:widowControl w:val="0"/>
+        <w:autoSpaceDE w:val="0"/>
+        <w:autoSpaceDN w:val="0"/>
+        <w:adjustRightInd w:val="0"/>
+        <w:spacing w:line="360" w:lineRule="auto"/>
+        <w:rPr>
+          <w:rFonts w:ascii="Calibri" w:hAnsi="Calibri" w:cs="Calibri"/>
+          <w:noProof/>
+        </w:rPr>
+      </w:pPr>
+      <w:r>
+        <w:rPr>
+          <w:rFonts w:ascii="Calibri" w:hAnsi="Calibri" w:cs="Calibri"/>
+          <w:noProof/>
+        </w:rPr>
+        <w:t xml:space="preserve">Jiménez-Alfaro, B. </w:t>
+      </w:r>
+      <w:r>
+        <w:rPr>
+          <w:rFonts w:ascii="Calibri" w:hAnsi="Calibri" w:cs="Calibri"/>
+          <w:i/>
+          <w:iCs/>
+          <w:noProof/>
+        </w:rPr>
+        <w:t>et al.</w:t>
+      </w:r>
+      <w:r>
+        <w:rPr>
+          <w:rFonts w:ascii="Calibri" w:hAnsi="Calibri" w:cs="Calibri"/>
+          <w:noProof/>
+        </w:rPr>
+        <w:t xml:space="preserve"> (2021) ‘Checklist of the vascular plants of the Cantabrian Mountains’, </w:t>
+      </w:r>
+      <w:r>
+        <w:rPr>
+          <w:rFonts w:ascii="Calibri" w:hAnsi="Calibri" w:cs="Calibri"/>
+          <w:i/>
+          <w:iCs/>
+          <w:noProof/>
+        </w:rPr>
+        <w:t>Mediterranean Botany</w:t>
+      </w:r>
+      <w:r>
+        <w:rPr>
+          <w:rFonts w:ascii="Calibri" w:hAnsi="Calibri" w:cs="Calibri"/>
+          <w:noProof/>
+        </w:rPr>
+        <w:t>, 42, pp. 1–60. doi: 10.5209/MBOT.74570.</w:t>
+      </w:r>
+    </w:p>
+    <w:p>
+      <w:pPr>
+        <w:widowControl w:val="0"/>
+        <w:autoSpaceDE w:val="0"/>
+        <w:autoSpaceDN w:val="0"/>
+        <w:adjustRightInd w:val="0"/>
+        <w:spacing w:line="360" w:lineRule="auto"/>
+        <w:rPr>
+          <w:rFonts w:ascii="Calibri" w:hAnsi="Calibri" w:cs="Calibri"/>
+          <w:noProof/>
+        </w:rPr>
+      </w:pPr>
+      <w:r>
+        <w:rPr>
+          <w:rFonts w:ascii="Calibri" w:hAnsi="Calibri" w:cs="Calibri"/>
+          <w:noProof/>
+        </w:rPr>
+        <w:t xml:space="preserve">Jin, Y. and Qian, H. (2019) ‘V.PhyloMaker: an R package that can generate very large phylogenies for vascular plants’, </w:t>
+      </w:r>
+      <w:r>
+        <w:rPr>
+          <w:rFonts w:ascii="Calibri" w:hAnsi="Calibri" w:cs="Calibri"/>
+          <w:i/>
+          <w:iCs/>
+          <w:noProof/>
+        </w:rPr>
+        <w:t>Ecography</w:t>
+      </w:r>
+      <w:r>
+        <w:rPr>
+          <w:rFonts w:ascii="Calibri" w:hAnsi="Calibri" w:cs="Calibri"/>
+          <w:noProof/>
+        </w:rPr>
+        <w:t>, 42(8), pp. 1353–1359. doi: 10.1111/ecog.04434.</w:t>
+      </w:r>
+    </w:p>
+    <w:p>
+      <w:pPr>
+        <w:widowControl w:val="0"/>
+        <w:autoSpaceDE w:val="0"/>
+        <w:autoSpaceDN w:val="0"/>
+        <w:adjustRightInd w:val="0"/>
+        <w:spacing w:line="360" w:lineRule="auto"/>
+        <w:rPr>
+          <w:rFonts w:ascii="Calibri" w:hAnsi="Calibri" w:cs="Calibri"/>
+          <w:noProof/>
+        </w:rPr>
+      </w:pPr>
+      <w:r>
+        <w:rPr>
+          <w:rFonts w:ascii="Calibri" w:hAnsi="Calibri" w:cs="Calibri"/>
+          <w:noProof/>
+        </w:rPr>
+        <w:t xml:space="preserve">Keck, F. </w:t>
+      </w:r>
+      <w:r>
+        <w:rPr>
+          <w:rFonts w:ascii="Calibri" w:hAnsi="Calibri" w:cs="Calibri"/>
+          <w:i/>
+          <w:iCs/>
+          <w:noProof/>
+        </w:rPr>
+        <w:t>et al.</w:t>
+      </w:r>
+      <w:r>
+        <w:rPr>
+          <w:rFonts w:ascii="Calibri" w:hAnsi="Calibri" w:cs="Calibri"/>
+          <w:noProof/>
+        </w:rPr>
+        <w:t xml:space="preserve"> (2016) ‘phylosignal: an R package to measure, test, and explore the phylogenetic signal’, </w:t>
+      </w:r>
+      <w:r>
+        <w:rPr>
+          <w:rFonts w:ascii="Calibri" w:hAnsi="Calibri" w:cs="Calibri"/>
+          <w:i/>
+          <w:iCs/>
+          <w:noProof/>
+        </w:rPr>
+        <w:t>Ecology and Evolution</w:t>
+      </w:r>
+      <w:r>
+        <w:rPr>
+          <w:rFonts w:ascii="Calibri" w:hAnsi="Calibri" w:cs="Calibri"/>
+          <w:noProof/>
+        </w:rPr>
+        <w:t>, 6(9), pp. 2774–2780. doi: 10.1002/ece3.2051.</w:t>
+      </w:r>
+    </w:p>
+    <w:p>
+      <w:pPr>
+        <w:widowControl w:val="0"/>
+        <w:autoSpaceDE w:val="0"/>
+        <w:autoSpaceDN w:val="0"/>
+        <w:adjustRightInd w:val="0"/>
+        <w:spacing w:line="360" w:lineRule="auto"/>
+        <w:rPr>
+          <w:rFonts w:ascii="Calibri" w:hAnsi="Calibri" w:cs="Calibri"/>
+          <w:noProof/>
+        </w:rPr>
+      </w:pPr>
+      <w:r>
+        <w:rPr>
+          <w:rFonts w:ascii="Calibri" w:hAnsi="Calibri" w:cs="Calibri"/>
+          <w:noProof/>
+        </w:rPr>
+        <w:t xml:space="preserve">Kimball, S. </w:t>
+      </w:r>
+      <w:r>
+        <w:rPr>
+          <w:rFonts w:ascii="Calibri" w:hAnsi="Calibri" w:cs="Calibri"/>
+          <w:i/>
+          <w:iCs/>
+          <w:noProof/>
+        </w:rPr>
+        <w:t>et al.</w:t>
+      </w:r>
+      <w:r>
+        <w:rPr>
+          <w:rFonts w:ascii="Calibri" w:hAnsi="Calibri" w:cs="Calibri"/>
+          <w:noProof/>
+        </w:rPr>
+        <w:t xml:space="preserve"> (2011) ‘Differences in the timing of germination and reproduction relate to growth physiology and population dynamics of sonoran desert winter annuals’, </w:t>
+      </w:r>
+      <w:r>
+        <w:rPr>
+          <w:rFonts w:ascii="Calibri" w:hAnsi="Calibri" w:cs="Calibri"/>
+          <w:i/>
+          <w:iCs/>
+          <w:noProof/>
+        </w:rPr>
+        <w:t>American Journal of Botany</w:t>
+      </w:r>
+      <w:r>
+        <w:rPr>
+          <w:rFonts w:ascii="Calibri" w:hAnsi="Calibri" w:cs="Calibri"/>
+          <w:noProof/>
+        </w:rPr>
+        <w:t>, 98(11), pp. 1773–1781. doi: 10.3732/ajb.1100034.</w:t>
+      </w:r>
+    </w:p>
+    <w:p>
+      <w:pPr>
+        <w:widowControl w:val="0"/>
+        <w:autoSpaceDE w:val="0"/>
+        <w:autoSpaceDN w:val="0"/>
+        <w:adjustRightInd w:val="0"/>
+        <w:spacing w:line="360" w:lineRule="auto"/>
+        <w:rPr>
+          <w:rFonts w:ascii="Calibri" w:hAnsi="Calibri" w:cs="Calibri"/>
+          <w:noProof/>
+        </w:rPr>
+      </w:pPr>
+      <w:r>
+        <w:rPr>
+          <w:rFonts w:ascii="Calibri" w:hAnsi="Calibri" w:cs="Calibri"/>
+          <w:noProof/>
+        </w:rPr>
+        <w:t xml:space="preserve">Körner, C. (2021) </w:t>
+      </w:r>
+      <w:r>
+        <w:rPr>
+          <w:rFonts w:ascii="Calibri" w:hAnsi="Calibri" w:cs="Calibri"/>
+          <w:i/>
+          <w:iCs/>
+          <w:noProof/>
+        </w:rPr>
+        <w:t>Alpine Plant Life</w:t>
+      </w:r>
+      <w:r>
+        <w:rPr>
+          <w:rFonts w:ascii="Calibri" w:hAnsi="Calibri" w:cs="Calibri"/>
+          <w:noProof/>
+        </w:rPr>
+        <w:t>. 3rd edn. Edited by Springer Nature Switzerland AG 2021. Springer Cham. doi: 10.1007/978-3-030-59538-8.</w:t>
+      </w:r>
+    </w:p>
+    <w:p>
+      <w:pPr>
+        <w:widowControl w:val="0"/>
+        <w:autoSpaceDE w:val="0"/>
+        <w:autoSpaceDN w:val="0"/>
+        <w:adjustRightInd w:val="0"/>
+        <w:spacing w:line="360" w:lineRule="auto"/>
+        <w:rPr>
+          <w:rFonts w:ascii="Calibri" w:hAnsi="Calibri" w:cs="Calibri"/>
+          <w:noProof/>
+        </w:rPr>
+      </w:pPr>
+      <w:r>
+        <w:rPr>
+          <w:rFonts w:ascii="Calibri" w:hAnsi="Calibri" w:cs="Calibri"/>
+          <w:noProof/>
+        </w:rPr>
+        <w:t xml:space="preserve">Le, S., Josse, J. and Husson, F. (2008) ‘FactoMineR: A Package for Multivariate Analysis’, </w:t>
+      </w:r>
+      <w:r>
+        <w:rPr>
+          <w:rFonts w:ascii="Calibri" w:hAnsi="Calibri" w:cs="Calibri"/>
+          <w:i/>
+          <w:iCs/>
+          <w:noProof/>
+        </w:rPr>
+        <w:t>Journal of Statistical Software</w:t>
+      </w:r>
+      <w:r>
+        <w:rPr>
+          <w:rFonts w:ascii="Calibri" w:hAnsi="Calibri" w:cs="Calibri"/>
+          <w:noProof/>
+        </w:rPr>
+        <w:t>, 25(1), pp. 1–18. doi: 10.18637/jss.v025.i01.</w:t>
+      </w:r>
+    </w:p>
+    <w:p>
+      <w:pPr>
+        <w:widowControl w:val="0"/>
+        <w:autoSpaceDE w:val="0"/>
+        <w:autoSpaceDN w:val="0"/>
+        <w:adjustRightInd w:val="0"/>
+        <w:spacing w:line="360" w:lineRule="auto"/>
+        <w:rPr>
+          <w:rFonts w:ascii="Calibri" w:hAnsi="Calibri" w:cs="Calibri"/>
+          <w:noProof/>
+        </w:rPr>
+      </w:pPr>
+      <w:r>
+        <w:rPr>
+          <w:rFonts w:ascii="Calibri" w:hAnsi="Calibri" w:cs="Calibri"/>
+          <w:noProof/>
+        </w:rPr>
+        <w:t xml:space="preserve">Levine, J. M., Mceachern, A. K. and Cowan, C. (2011) ‘Seasonal timing of first rain storms affects rare plant population dynamics’, </w:t>
+      </w:r>
+      <w:r>
+        <w:rPr>
+          <w:rFonts w:ascii="Calibri" w:hAnsi="Calibri" w:cs="Calibri"/>
+          <w:i/>
+          <w:iCs/>
+          <w:noProof/>
+        </w:rPr>
+        <w:t>Ecology</w:t>
+      </w:r>
+      <w:r>
+        <w:rPr>
+          <w:rFonts w:ascii="Calibri" w:hAnsi="Calibri" w:cs="Calibri"/>
+          <w:noProof/>
+        </w:rPr>
+        <w:t>, 92(12), pp. 2236–2247.</w:t>
+      </w:r>
+    </w:p>
+    <w:p>
+      <w:pPr>
+        <w:widowControl w:val="0"/>
+        <w:autoSpaceDE w:val="0"/>
+        <w:autoSpaceDN w:val="0"/>
+        <w:adjustRightInd w:val="0"/>
+        <w:spacing w:line="360" w:lineRule="auto"/>
+        <w:rPr>
+          <w:rFonts w:ascii="Calibri" w:hAnsi="Calibri" w:cs="Calibri"/>
+          <w:noProof/>
+        </w:rPr>
+      </w:pPr>
+      <w:r>
+        <w:rPr>
+          <w:rFonts w:ascii="Calibri" w:hAnsi="Calibri" w:cs="Calibri"/>
+          <w:noProof/>
+        </w:rPr>
+        <w:t xml:space="preserve">M. Pagel (1999) ‘Inferring the historical patterns of biological evolution’, </w:t>
+      </w:r>
+      <w:r>
+        <w:rPr>
+          <w:rFonts w:ascii="Calibri" w:hAnsi="Calibri" w:cs="Calibri"/>
+          <w:i/>
+          <w:iCs/>
+          <w:noProof/>
+        </w:rPr>
+        <w:t>Nature</w:t>
+      </w:r>
+      <w:r>
+        <w:rPr>
+          <w:rFonts w:ascii="Calibri" w:hAnsi="Calibri" w:cs="Calibri"/>
+          <w:noProof/>
+        </w:rPr>
+        <w:t>, 401(October), pp. 877–884.</w:t>
+      </w:r>
+    </w:p>
+    <w:p>
+      <w:pPr>
+        <w:widowControl w:val="0"/>
+        <w:autoSpaceDE w:val="0"/>
+        <w:autoSpaceDN w:val="0"/>
+        <w:adjustRightInd w:val="0"/>
+        <w:spacing w:line="360" w:lineRule="auto"/>
+        <w:rPr>
+          <w:rFonts w:ascii="Calibri" w:hAnsi="Calibri" w:cs="Calibri"/>
+          <w:noProof/>
+        </w:rPr>
+      </w:pPr>
+      <w:r>
+        <w:rPr>
+          <w:rFonts w:ascii="Calibri" w:hAnsi="Calibri" w:cs="Calibri"/>
+          <w:noProof/>
+        </w:rPr>
+        <w:t xml:space="preserve">Mondoni, A. </w:t>
+      </w:r>
+      <w:r>
+        <w:rPr>
+          <w:rFonts w:ascii="Calibri" w:hAnsi="Calibri" w:cs="Calibri"/>
+          <w:i/>
+          <w:iCs/>
+          <w:noProof/>
+        </w:rPr>
+        <w:t>et al.</w:t>
+      </w:r>
+      <w:r>
+        <w:rPr>
+          <w:rFonts w:ascii="Calibri" w:hAnsi="Calibri" w:cs="Calibri"/>
+          <w:noProof/>
+        </w:rPr>
+        <w:t xml:space="preserve"> (2009) ‘Germination requirements of the alpine endemic Silene elisabethae Jan: Effects of cold stratification, light and GA3’, </w:t>
+      </w:r>
+      <w:r>
+        <w:rPr>
+          <w:rFonts w:ascii="Calibri" w:hAnsi="Calibri" w:cs="Calibri"/>
+          <w:i/>
+          <w:iCs/>
+          <w:noProof/>
+        </w:rPr>
+        <w:t>Seed Science and Technology</w:t>
+      </w:r>
+      <w:r>
+        <w:rPr>
+          <w:rFonts w:ascii="Calibri" w:hAnsi="Calibri" w:cs="Calibri"/>
+          <w:noProof/>
+        </w:rPr>
+        <w:t>, 37(1), pp. 79–87. doi: 10.15258/sst.2009.37.1.10.</w:t>
+      </w:r>
+    </w:p>
+    <w:p>
+      <w:pPr>
+        <w:widowControl w:val="0"/>
+        <w:autoSpaceDE w:val="0"/>
+        <w:autoSpaceDN w:val="0"/>
+        <w:adjustRightInd w:val="0"/>
+        <w:spacing w:line="360" w:lineRule="auto"/>
+        <w:rPr>
+          <w:rFonts w:ascii="Calibri" w:hAnsi="Calibri" w:cs="Calibri"/>
+          <w:noProof/>
+        </w:rPr>
+      </w:pPr>
+      <w:r>
+        <w:rPr>
+          <w:rFonts w:ascii="Calibri" w:hAnsi="Calibri" w:cs="Calibri"/>
+          <w:noProof/>
+        </w:rPr>
+        <w:t xml:space="preserve">Mondoni, A. </w:t>
+      </w:r>
+      <w:r>
+        <w:rPr>
+          <w:rFonts w:ascii="Calibri" w:hAnsi="Calibri" w:cs="Calibri"/>
+          <w:i/>
+          <w:iCs/>
+          <w:noProof/>
+        </w:rPr>
+        <w:t>et al.</w:t>
+      </w:r>
+      <w:r>
+        <w:rPr>
+          <w:rFonts w:ascii="Calibri" w:hAnsi="Calibri" w:cs="Calibri"/>
+          <w:noProof/>
+        </w:rPr>
+        <w:t xml:space="preserve"> (2012) ‘Climate warming could shift the timing of seed germination in alpine plants’, </w:t>
+      </w:r>
+      <w:r>
+        <w:rPr>
+          <w:rFonts w:ascii="Calibri" w:hAnsi="Calibri" w:cs="Calibri"/>
+          <w:i/>
+          <w:iCs/>
+          <w:noProof/>
+        </w:rPr>
+        <w:t>Annals of Botany</w:t>
+      </w:r>
+      <w:r>
+        <w:rPr>
+          <w:rFonts w:ascii="Calibri" w:hAnsi="Calibri" w:cs="Calibri"/>
+          <w:noProof/>
+        </w:rPr>
+        <w:t>, 110(1), pp. 155–164. doi: 10.1093/aob/mcs097.</w:t>
+      </w:r>
+    </w:p>
+    <w:p>
+      <w:pPr>
+        <w:widowControl w:val="0"/>
+        <w:autoSpaceDE w:val="0"/>
+        <w:autoSpaceDN w:val="0"/>
+        <w:adjustRightInd w:val="0"/>
+        <w:spacing w:line="360" w:lineRule="auto"/>
+        <w:rPr>
+          <w:rFonts w:ascii="Calibri" w:hAnsi="Calibri" w:cs="Calibri"/>
+          <w:noProof/>
+        </w:rPr>
+      </w:pPr>
+      <w:r>
+        <w:rPr>
+          <w:rFonts w:ascii="Calibri" w:hAnsi="Calibri" w:cs="Calibri"/>
+          <w:noProof/>
+        </w:rPr>
+        <w:t xml:space="preserve">Mondoni, A. </w:t>
+      </w:r>
+      <w:r>
+        <w:rPr>
+          <w:rFonts w:ascii="Calibri" w:hAnsi="Calibri" w:cs="Calibri"/>
+          <w:i/>
+          <w:iCs/>
+          <w:noProof/>
+        </w:rPr>
+        <w:t>et al.</w:t>
+      </w:r>
+      <w:r>
+        <w:rPr>
+          <w:rFonts w:ascii="Calibri" w:hAnsi="Calibri" w:cs="Calibri"/>
+          <w:noProof/>
+        </w:rPr>
+        <w:t xml:space="preserve"> (2015) ‘Climate warming could increase recruitment success in glacier foreland plants’, </w:t>
+      </w:r>
+      <w:r>
+        <w:rPr>
+          <w:rFonts w:ascii="Calibri" w:hAnsi="Calibri" w:cs="Calibri"/>
+          <w:i/>
+          <w:iCs/>
+          <w:noProof/>
+        </w:rPr>
+        <w:t>Annals of Botany</w:t>
+      </w:r>
+      <w:r>
+        <w:rPr>
+          <w:rFonts w:ascii="Calibri" w:hAnsi="Calibri" w:cs="Calibri"/>
+          <w:noProof/>
+        </w:rPr>
+        <w:t>, 116(6), pp. 907–916. doi: 10.1093/aob/mcv101.</w:t>
+      </w:r>
+    </w:p>
+    <w:p>
+      <w:pPr>
+        <w:widowControl w:val="0"/>
+        <w:autoSpaceDE w:val="0"/>
+        <w:autoSpaceDN w:val="0"/>
+        <w:adjustRightInd w:val="0"/>
+        <w:spacing w:line="360" w:lineRule="auto"/>
+        <w:rPr>
+          <w:rFonts w:ascii="Calibri" w:hAnsi="Calibri" w:cs="Calibri"/>
+          <w:noProof/>
+        </w:rPr>
+      </w:pPr>
+      <w:r>
+        <w:rPr>
+          <w:rFonts w:ascii="Calibri" w:hAnsi="Calibri" w:cs="Calibri"/>
+          <w:noProof/>
+        </w:rPr>
+        <w:t xml:space="preserve">Poschlod, P. </w:t>
+      </w:r>
+      <w:r>
+        <w:rPr>
+          <w:rFonts w:ascii="Calibri" w:hAnsi="Calibri" w:cs="Calibri"/>
+          <w:i/>
+          <w:iCs/>
+          <w:noProof/>
+        </w:rPr>
+        <w:t>et al.</w:t>
+      </w:r>
+      <w:r>
+        <w:rPr>
+          <w:rFonts w:ascii="Calibri" w:hAnsi="Calibri" w:cs="Calibri"/>
+          <w:noProof/>
+        </w:rPr>
+        <w:t xml:space="preserve"> (2013) </w:t>
+      </w:r>
+      <w:r>
+        <w:rPr>
+          <w:rFonts w:ascii="Calibri" w:hAnsi="Calibri" w:cs="Calibri"/>
+          <w:i/>
+          <w:iCs/>
+          <w:noProof/>
+        </w:rPr>
+        <w:t>Seed Ecology and Assembly Rules in Plant Communities</w:t>
+      </w:r>
+      <w:r>
+        <w:rPr>
+          <w:rFonts w:ascii="Calibri" w:hAnsi="Calibri" w:cs="Calibri"/>
+          <w:noProof/>
+        </w:rPr>
+        <w:t xml:space="preserve">, </w:t>
+      </w:r>
+      <w:r>
+        <w:rPr>
+          <w:rFonts w:ascii="Calibri" w:hAnsi="Calibri" w:cs="Calibri"/>
+          <w:i/>
+          <w:iCs/>
+          <w:noProof/>
+        </w:rPr>
+        <w:t>Vegetation Ecology: Second Edition</w:t>
+      </w:r>
+      <w:r>
+        <w:rPr>
+          <w:rFonts w:ascii="Calibri" w:hAnsi="Calibri" w:cs="Calibri"/>
+          <w:noProof/>
+        </w:rPr>
+        <w:t>. doi: 10.1002/9781118452592.ch6.</w:t>
+      </w:r>
+    </w:p>
+    <w:p>
+      <w:pPr>
+        <w:widowControl w:val="0"/>
+        <w:autoSpaceDE w:val="0"/>
+        <w:autoSpaceDN w:val="0"/>
+        <w:adjustRightInd w:val="0"/>
+        <w:spacing w:line="360" w:lineRule="auto"/>
+        <w:rPr>
+          <w:rFonts w:ascii="Calibri" w:hAnsi="Calibri" w:cs="Calibri"/>
+          <w:noProof/>
+        </w:rPr>
+      </w:pPr>
+      <w:r>
+        <w:rPr>
+          <w:rFonts w:ascii="Calibri" w:hAnsi="Calibri" w:cs="Calibri"/>
+          <w:noProof/>
+        </w:rPr>
+        <w:lastRenderedPageBreak/>
+        <w:t>R Hackathon et al. (2020) ‘phylobase: Base Package for Phylogenetic Structures and Comparative Data’. Available at: https://cran.r-project.org/package=phylobase.</w:t>
+      </w:r>
+    </w:p>
+    <w:p>
+      <w:pPr>
+        <w:widowControl w:val="0"/>
+        <w:autoSpaceDE w:val="0"/>
+        <w:autoSpaceDN w:val="0"/>
+        <w:adjustRightInd w:val="0"/>
+        <w:spacing w:line="360" w:lineRule="auto"/>
+        <w:rPr>
+          <w:rFonts w:ascii="Calibri" w:hAnsi="Calibri" w:cs="Calibri"/>
+          <w:noProof/>
+        </w:rPr>
+      </w:pPr>
+      <w:r>
+        <w:rPr>
+          <w:rFonts w:ascii="Calibri" w:hAnsi="Calibri" w:cs="Calibri"/>
+          <w:noProof/>
+        </w:rPr>
+        <w:t xml:space="preserve">Rosbakh, S. </w:t>
+      </w:r>
+      <w:r>
+        <w:rPr>
+          <w:rFonts w:ascii="Calibri" w:hAnsi="Calibri" w:cs="Calibri"/>
+          <w:i/>
+          <w:iCs/>
+          <w:noProof/>
+        </w:rPr>
+        <w:t>et al.</w:t>
+      </w:r>
+      <w:r>
+        <w:rPr>
+          <w:rFonts w:ascii="Calibri" w:hAnsi="Calibri" w:cs="Calibri"/>
+          <w:noProof/>
+        </w:rPr>
+        <w:t xml:space="preserve"> (2022) ‘Alpine plant communities differ in their seed germination requirements along a snowmelt gradient in the Caucasus’, </w:t>
+      </w:r>
+      <w:r>
+        <w:rPr>
+          <w:rFonts w:ascii="Calibri" w:hAnsi="Calibri" w:cs="Calibri"/>
+          <w:i/>
+          <w:iCs/>
+          <w:noProof/>
+        </w:rPr>
+        <w:t>Alpine Botany</w:t>
+      </w:r>
+      <w:r>
+        <w:rPr>
+          <w:rFonts w:ascii="Calibri" w:hAnsi="Calibri" w:cs="Calibri"/>
+          <w:noProof/>
+        </w:rPr>
+        <w:t>, 132(2), pp. 223–232. doi: 10.1007/s00035-022-00286-x.</w:t>
+      </w:r>
+    </w:p>
+    <w:p>
+      <w:pPr>
+        <w:widowControl w:val="0"/>
+        <w:autoSpaceDE w:val="0"/>
+        <w:autoSpaceDN w:val="0"/>
+        <w:adjustRightInd w:val="0"/>
+        <w:spacing w:line="360" w:lineRule="auto"/>
+        <w:rPr>
+          <w:rFonts w:ascii="Calibri" w:hAnsi="Calibri" w:cs="Calibri"/>
+          <w:noProof/>
+        </w:rPr>
+      </w:pPr>
+      <w:r>
+        <w:rPr>
+          <w:rFonts w:ascii="Calibri" w:hAnsi="Calibri" w:cs="Calibri"/>
+          <w:noProof/>
+        </w:rPr>
+        <w:t xml:space="preserve">Rosbakh, S. and Poschlod, P. (2015) ‘Initial temperature of seed germination as related to species occurrence along a temperature gradient’, </w:t>
+      </w:r>
+      <w:r>
+        <w:rPr>
+          <w:rFonts w:ascii="Calibri" w:hAnsi="Calibri" w:cs="Calibri"/>
+          <w:i/>
+          <w:iCs/>
+          <w:noProof/>
+        </w:rPr>
+        <w:t>Functional Ecology</w:t>
+      </w:r>
+      <w:r>
+        <w:rPr>
+          <w:rFonts w:ascii="Calibri" w:hAnsi="Calibri" w:cs="Calibri"/>
+          <w:noProof/>
+        </w:rPr>
+        <w:t>, 29(1), pp. 5–14. doi: 10.1111/1365-2435.12304.</w:t>
+      </w:r>
+    </w:p>
+    <w:p>
+      <w:pPr>
+        <w:widowControl w:val="0"/>
+        <w:autoSpaceDE w:val="0"/>
+        <w:autoSpaceDN w:val="0"/>
+        <w:adjustRightInd w:val="0"/>
+        <w:spacing w:line="360" w:lineRule="auto"/>
+        <w:rPr>
+          <w:rFonts w:ascii="Calibri" w:hAnsi="Calibri" w:cs="Calibri"/>
+          <w:noProof/>
+        </w:rPr>
+      </w:pPr>
+      <w:r>
+        <w:rPr>
+          <w:rFonts w:ascii="Calibri" w:hAnsi="Calibri" w:cs="Calibri"/>
+          <w:noProof/>
+        </w:rPr>
+        <w:t xml:space="preserve">Scherrer, D. and Körner, C. (2011) ‘Topographically controlled thermal-habitat differentiation buffers alpine plant diversity against climate warming’, </w:t>
+      </w:r>
+      <w:r>
+        <w:rPr>
+          <w:rFonts w:ascii="Calibri" w:hAnsi="Calibri" w:cs="Calibri"/>
+          <w:i/>
+          <w:iCs/>
+          <w:noProof/>
+        </w:rPr>
+        <w:t>Journal of Biogeography</w:t>
+      </w:r>
+      <w:r>
+        <w:rPr>
+          <w:rFonts w:ascii="Calibri" w:hAnsi="Calibri" w:cs="Calibri"/>
+          <w:noProof/>
+        </w:rPr>
+        <w:t>, 38, pp. 406–416. doi: https://doi.org/10.1111/j.1365-2699.2010.02407.x.</w:t>
+      </w:r>
+    </w:p>
+    <w:p>
+      <w:pPr>
+        <w:widowControl w:val="0"/>
+        <w:autoSpaceDE w:val="0"/>
+        <w:autoSpaceDN w:val="0"/>
+        <w:adjustRightInd w:val="0"/>
+        <w:spacing w:line="360" w:lineRule="auto"/>
+        <w:rPr>
+          <w:rFonts w:ascii="Calibri" w:hAnsi="Calibri" w:cs="Calibri"/>
+          <w:noProof/>
+        </w:rPr>
+      </w:pPr>
+      <w:r>
+        <w:rPr>
+          <w:rFonts w:ascii="Calibri" w:hAnsi="Calibri" w:cs="Calibri"/>
+          <w:noProof/>
+        </w:rPr>
+        <w:t xml:space="preserve">Schwienbacher, E. </w:t>
+      </w:r>
+      <w:r>
+        <w:rPr>
+          <w:rFonts w:ascii="Calibri" w:hAnsi="Calibri" w:cs="Calibri"/>
+          <w:i/>
+          <w:iCs/>
+          <w:noProof/>
+        </w:rPr>
+        <w:t>et al.</w:t>
+      </w:r>
+      <w:r>
+        <w:rPr>
+          <w:rFonts w:ascii="Calibri" w:hAnsi="Calibri" w:cs="Calibri"/>
+          <w:noProof/>
+        </w:rPr>
+        <w:t xml:space="preserve"> (2011) ‘Seed dormancy in alpine species’, </w:t>
+      </w:r>
+      <w:r>
+        <w:rPr>
+          <w:rFonts w:ascii="Calibri" w:hAnsi="Calibri" w:cs="Calibri"/>
+          <w:i/>
+          <w:iCs/>
+          <w:noProof/>
+        </w:rPr>
+        <w:t>Flora: Morphology, Distribution, Functional Ecology of Plants</w:t>
+      </w:r>
+      <w:r>
+        <w:rPr>
+          <w:rFonts w:ascii="Calibri" w:hAnsi="Calibri" w:cs="Calibri"/>
+          <w:noProof/>
+        </w:rPr>
+        <w:t>, 206(10), pp. 845–856. doi: 10.1016/j.flora.2011.05.001.</w:t>
+      </w:r>
+    </w:p>
+    <w:p>
+      <w:pPr>
+        <w:widowControl w:val="0"/>
+        <w:autoSpaceDE w:val="0"/>
+        <w:autoSpaceDN w:val="0"/>
+        <w:adjustRightInd w:val="0"/>
+        <w:spacing w:line="360" w:lineRule="auto"/>
+        <w:rPr>
+          <w:rFonts w:ascii="Calibri" w:hAnsi="Calibri" w:cs="Calibri"/>
+          <w:noProof/>
+        </w:rPr>
+      </w:pPr>
+      <w:r>
+        <w:rPr>
+          <w:rFonts w:ascii="Calibri" w:hAnsi="Calibri" w:cs="Calibri"/>
+          <w:noProof/>
+        </w:rPr>
+        <w:t xml:space="preserve">Schwienbacher, E. </w:t>
+      </w:r>
+      <w:r>
+        <w:rPr>
+          <w:rFonts w:ascii="Calibri" w:hAnsi="Calibri" w:cs="Calibri"/>
+          <w:i/>
+          <w:iCs/>
+          <w:noProof/>
+        </w:rPr>
+        <w:t>et al.</w:t>
+      </w:r>
+      <w:r>
+        <w:rPr>
+          <w:rFonts w:ascii="Calibri" w:hAnsi="Calibri" w:cs="Calibri"/>
+          <w:noProof/>
+        </w:rPr>
+        <w:t xml:space="preserve"> (2012) ‘Correspondence of seed traits with niche position in glacier foreland succession’, </w:t>
+      </w:r>
+      <w:r>
+        <w:rPr>
+          <w:rFonts w:ascii="Calibri" w:hAnsi="Calibri" w:cs="Calibri"/>
+          <w:i/>
+          <w:iCs/>
+          <w:noProof/>
+        </w:rPr>
+        <w:t>Plant Ecology</w:t>
+      </w:r>
+      <w:r>
+        <w:rPr>
+          <w:rFonts w:ascii="Calibri" w:hAnsi="Calibri" w:cs="Calibri"/>
+          <w:noProof/>
+        </w:rPr>
+        <w:t>, 213(3), pp. 371–382. doi: 10.1007/s11258-011-9981-4.</w:t>
+      </w:r>
+    </w:p>
+    <w:p>
+      <w:pPr>
+        <w:widowControl w:val="0"/>
+        <w:autoSpaceDE w:val="0"/>
+        <w:autoSpaceDN w:val="0"/>
+        <w:adjustRightInd w:val="0"/>
+        <w:spacing w:line="360" w:lineRule="auto"/>
+        <w:rPr>
+          <w:rFonts w:ascii="Calibri" w:hAnsi="Calibri" w:cs="Calibri"/>
+          <w:noProof/>
+        </w:rPr>
+      </w:pPr>
+      <w:r>
+        <w:rPr>
+          <w:rFonts w:ascii="Calibri" w:hAnsi="Calibri" w:cs="Calibri"/>
+          <w:noProof/>
+        </w:rPr>
+        <w:t xml:space="preserve">Schwienbacher, E., Marcante, S. and Erschbamer, B. (2010) ‘Alpine species seed longevity in the soil in relation to seed size and shape - A 5-year burial experiment in the Central Alps’, </w:t>
+      </w:r>
+      <w:r>
+        <w:rPr>
+          <w:rFonts w:ascii="Calibri" w:hAnsi="Calibri" w:cs="Calibri"/>
+          <w:i/>
+          <w:iCs/>
+          <w:noProof/>
+        </w:rPr>
+        <w:t>Flora: Morphology, Distribution, Functional Ecology of Plants</w:t>
+      </w:r>
+      <w:r>
+        <w:rPr>
+          <w:rFonts w:ascii="Calibri" w:hAnsi="Calibri" w:cs="Calibri"/>
+          <w:noProof/>
+        </w:rPr>
+        <w:t>, 205(1), pp. 19–25. doi: 10.1016/j.flora.2008.10.007.</w:t>
+      </w:r>
+    </w:p>
+    <w:p>
+      <w:pPr>
+        <w:widowControl w:val="0"/>
+        <w:autoSpaceDE w:val="0"/>
+        <w:autoSpaceDN w:val="0"/>
+        <w:adjustRightInd w:val="0"/>
+        <w:spacing w:line="360" w:lineRule="auto"/>
+        <w:rPr>
+          <w:rFonts w:ascii="Calibri" w:hAnsi="Calibri" w:cs="Calibri"/>
+          <w:noProof/>
+        </w:rPr>
+      </w:pPr>
+      <w:r>
+        <w:rPr>
+          <w:rFonts w:ascii="Calibri" w:hAnsi="Calibri" w:cs="Calibri"/>
+          <w:noProof/>
+        </w:rPr>
+        <w:t xml:space="preserve">Segrestin, J. </w:t>
+      </w:r>
+      <w:r>
+        <w:rPr>
+          <w:rFonts w:ascii="Calibri" w:hAnsi="Calibri" w:cs="Calibri"/>
+          <w:i/>
+          <w:iCs/>
+          <w:noProof/>
+        </w:rPr>
+        <w:t>et al.</w:t>
+      </w:r>
+      <w:r>
+        <w:rPr>
+          <w:rFonts w:ascii="Calibri" w:hAnsi="Calibri" w:cs="Calibri"/>
+          <w:noProof/>
+        </w:rPr>
+        <w:t xml:space="preserve"> (2018) ‘When is the best time to flower and disperse? A comparative analysis of plant reproductive phenology in the Mediterranean’, </w:t>
+      </w:r>
+      <w:r>
+        <w:rPr>
+          <w:rFonts w:ascii="Calibri" w:hAnsi="Calibri" w:cs="Calibri"/>
+          <w:i/>
+          <w:iCs/>
+          <w:noProof/>
+        </w:rPr>
+        <w:t>Functional Ecology</w:t>
+      </w:r>
+      <w:r>
+        <w:rPr>
+          <w:rFonts w:ascii="Calibri" w:hAnsi="Calibri" w:cs="Calibri"/>
+          <w:noProof/>
+        </w:rPr>
+        <w:t>, 32(7), pp. 1770–1783. doi: 10.1111/1365-2435.13098.</w:t>
+      </w:r>
+    </w:p>
+    <w:p>
+      <w:pPr>
+        <w:widowControl w:val="0"/>
+        <w:autoSpaceDE w:val="0"/>
+        <w:autoSpaceDN w:val="0"/>
+        <w:adjustRightInd w:val="0"/>
+        <w:spacing w:line="360" w:lineRule="auto"/>
+        <w:rPr>
+          <w:rFonts w:ascii="Calibri" w:hAnsi="Calibri" w:cs="Calibri"/>
+          <w:noProof/>
+        </w:rPr>
+      </w:pPr>
+      <w:r>
+        <w:rPr>
+          <w:rFonts w:ascii="Calibri" w:hAnsi="Calibri" w:cs="Calibri"/>
+          <w:noProof/>
+        </w:rPr>
+        <w:t xml:space="preserve">Segrestin, J., Navas, M. L. and Garnier, E. (2020) ‘Reproductive phenology as a dimension of the phenotypic space in 139 plant species from the Mediterranean’, </w:t>
+      </w:r>
+      <w:r>
+        <w:rPr>
+          <w:rFonts w:ascii="Calibri" w:hAnsi="Calibri" w:cs="Calibri"/>
+          <w:i/>
+          <w:iCs/>
+          <w:noProof/>
+        </w:rPr>
+        <w:t>New Phytologist</w:t>
+      </w:r>
+      <w:r>
+        <w:rPr>
+          <w:rFonts w:ascii="Calibri" w:hAnsi="Calibri" w:cs="Calibri"/>
+          <w:noProof/>
+        </w:rPr>
+        <w:t>, 225(2), pp. 740–753. doi: 10.1111/nph.16165.</w:t>
+      </w:r>
+    </w:p>
+    <w:p>
+      <w:pPr>
+        <w:widowControl w:val="0"/>
+        <w:autoSpaceDE w:val="0"/>
+        <w:autoSpaceDN w:val="0"/>
+        <w:adjustRightInd w:val="0"/>
+        <w:spacing w:line="360" w:lineRule="auto"/>
+        <w:rPr>
+          <w:rFonts w:ascii="Calibri" w:hAnsi="Calibri" w:cs="Calibri"/>
+          <w:noProof/>
+        </w:rPr>
+      </w:pPr>
+      <w:r>
+        <w:rPr>
+          <w:rFonts w:ascii="Calibri" w:hAnsi="Calibri" w:cs="Calibri"/>
+          <w:noProof/>
+        </w:rPr>
+        <w:t xml:space="preserve">Shimono, Y. and Kudo, G. (2005) ‘Comparisons of germination traits of alpine plants between fellfield and snowbed habitats’, </w:t>
+      </w:r>
+      <w:r>
+        <w:rPr>
+          <w:rFonts w:ascii="Calibri" w:hAnsi="Calibri" w:cs="Calibri"/>
+          <w:i/>
+          <w:iCs/>
+          <w:noProof/>
+        </w:rPr>
+        <w:t>Ecological Research</w:t>
+      </w:r>
+      <w:r>
+        <w:rPr>
+          <w:rFonts w:ascii="Calibri" w:hAnsi="Calibri" w:cs="Calibri"/>
+          <w:noProof/>
+        </w:rPr>
+        <w:t>, 20(2), pp. 189–197. doi: 10.1007/s11284-004-0031-8.</w:t>
+      </w:r>
+    </w:p>
+    <w:p>
+      <w:pPr>
+        <w:widowControl w:val="0"/>
+        <w:autoSpaceDE w:val="0"/>
+        <w:autoSpaceDN w:val="0"/>
+        <w:adjustRightInd w:val="0"/>
+        <w:spacing w:line="360" w:lineRule="auto"/>
+        <w:rPr>
+          <w:rFonts w:ascii="Calibri" w:hAnsi="Calibri" w:cs="Calibri"/>
+          <w:noProof/>
+        </w:rPr>
+      </w:pPr>
+      <w:r>
+        <w:rPr>
+          <w:rFonts w:ascii="Calibri" w:hAnsi="Calibri" w:cs="Calibri"/>
+          <w:noProof/>
+        </w:rPr>
+        <w:t xml:space="preserve">Simons, A. M. (2011) ‘Modes of response to environmental change and the elusive empirical evidence for bet hedging’, </w:t>
+      </w:r>
+      <w:r>
+        <w:rPr>
+          <w:rFonts w:ascii="Calibri" w:hAnsi="Calibri" w:cs="Calibri"/>
+          <w:i/>
+          <w:iCs/>
+          <w:noProof/>
+        </w:rPr>
+        <w:t>Proceedings of the Royal Society B: Biological Sciences</w:t>
+      </w:r>
+      <w:r>
+        <w:rPr>
+          <w:rFonts w:ascii="Calibri" w:hAnsi="Calibri" w:cs="Calibri"/>
+          <w:noProof/>
+        </w:rPr>
+        <w:t xml:space="preserve">, 278(1712), </w:t>
+      </w:r>
+      <w:r>
+        <w:rPr>
+          <w:rFonts w:ascii="Calibri" w:hAnsi="Calibri" w:cs="Calibri"/>
+          <w:noProof/>
+        </w:rPr>
+        <w:lastRenderedPageBreak/>
+        <w:t>pp. 1601–1609. doi: 10.1098/rspb.2011.0176.</w:t>
+      </w:r>
+    </w:p>
+    <w:p>
+      <w:pPr>
+        <w:widowControl w:val="0"/>
+        <w:autoSpaceDE w:val="0"/>
+        <w:autoSpaceDN w:val="0"/>
+        <w:adjustRightInd w:val="0"/>
+        <w:spacing w:line="360" w:lineRule="auto"/>
+        <w:rPr>
+          <w:rFonts w:ascii="Calibri" w:hAnsi="Calibri" w:cs="Calibri"/>
+          <w:noProof/>
+        </w:rPr>
+      </w:pPr>
+      <w:r>
+        <w:rPr>
+          <w:rFonts w:ascii="Calibri" w:hAnsi="Calibri" w:cs="Calibri"/>
+          <w:noProof/>
+        </w:rPr>
+        <w:t xml:space="preserve">Thomson, Di. M., King, R. A. and Schultz, E. L. (2017) ‘Between invaders and a risky place: Exotic grasses alter demographic tradeoffs of native forb germination timing’, </w:t>
+      </w:r>
+      <w:r>
+        <w:rPr>
+          <w:rFonts w:ascii="Calibri" w:hAnsi="Calibri" w:cs="Calibri"/>
+          <w:i/>
+          <w:iCs/>
+          <w:noProof/>
+        </w:rPr>
+        <w:t>Ecosphere</w:t>
+      </w:r>
+      <w:r>
+        <w:rPr>
+          <w:rFonts w:ascii="Calibri" w:hAnsi="Calibri" w:cs="Calibri"/>
+          <w:noProof/>
+        </w:rPr>
+        <w:t>, 8(10). doi: 10.1002/ecs2.1987.</w:t>
+      </w:r>
+    </w:p>
+    <w:p>
+      <w:pPr>
+        <w:widowControl w:val="0"/>
+        <w:autoSpaceDE w:val="0"/>
+        <w:autoSpaceDN w:val="0"/>
+        <w:adjustRightInd w:val="0"/>
+        <w:spacing w:line="360" w:lineRule="auto"/>
+        <w:rPr>
+          <w:rFonts w:ascii="Calibri" w:hAnsi="Calibri" w:cs="Calibri"/>
+          <w:noProof/>
+        </w:rPr>
+      </w:pPr>
+      <w:r>
+        <w:rPr>
+          <w:rFonts w:ascii="Calibri" w:hAnsi="Calibri" w:cs="Calibri"/>
+          <w:noProof/>
+        </w:rPr>
+        <w:t xml:space="preserve">Tudela-Isanta, M., Fernández-Pascual, E., </w:t>
+      </w:r>
+      <w:r>
+        <w:rPr>
+          <w:rFonts w:ascii="Calibri" w:hAnsi="Calibri" w:cs="Calibri"/>
+          <w:i/>
+          <w:iCs/>
+          <w:noProof/>
+        </w:rPr>
+        <w:t>et al.</w:t>
+      </w:r>
+      <w:r>
+        <w:rPr>
+          <w:rFonts w:ascii="Calibri" w:hAnsi="Calibri" w:cs="Calibri"/>
+          <w:noProof/>
+        </w:rPr>
+        <w:t xml:space="preserve"> (2018) ‘Habitat-related seed germination traits in alpine habitats’, </w:t>
+      </w:r>
+      <w:r>
+        <w:rPr>
+          <w:rFonts w:ascii="Calibri" w:hAnsi="Calibri" w:cs="Calibri"/>
+          <w:i/>
+          <w:iCs/>
+          <w:noProof/>
+        </w:rPr>
+        <w:t>Ecology and Evolution</w:t>
+      </w:r>
+      <w:r>
+        <w:rPr>
+          <w:rFonts w:ascii="Calibri" w:hAnsi="Calibri" w:cs="Calibri"/>
+          <w:noProof/>
+        </w:rPr>
+        <w:t>, 8(1), pp. 150–161. doi: 10.1002/ece3.3539.</w:t>
+      </w:r>
+    </w:p>
+    <w:p>
+      <w:pPr>
+        <w:widowControl w:val="0"/>
+        <w:autoSpaceDE w:val="0"/>
+        <w:autoSpaceDN w:val="0"/>
+        <w:adjustRightInd w:val="0"/>
+        <w:spacing w:line="360" w:lineRule="auto"/>
+        <w:rPr>
+          <w:rFonts w:ascii="Calibri" w:hAnsi="Calibri" w:cs="Calibri"/>
+          <w:noProof/>
+        </w:rPr>
+      </w:pPr>
+      <w:r>
+        <w:rPr>
+          <w:rFonts w:ascii="Calibri" w:hAnsi="Calibri" w:cs="Calibri"/>
+          <w:noProof/>
+        </w:rPr>
+        <w:t xml:space="preserve">Tudela-Isanta, M., Ladouceur, E., </w:t>
+      </w:r>
+      <w:r>
+        <w:rPr>
+          <w:rFonts w:ascii="Calibri" w:hAnsi="Calibri" w:cs="Calibri"/>
+          <w:i/>
+          <w:iCs/>
+          <w:noProof/>
+        </w:rPr>
+        <w:t>et al.</w:t>
+      </w:r>
+      <w:r>
+        <w:rPr>
+          <w:rFonts w:ascii="Calibri" w:hAnsi="Calibri" w:cs="Calibri"/>
+          <w:noProof/>
+        </w:rPr>
+        <w:t xml:space="preserve"> (2018) ‘The seed germination niche limits the distribution of some plant species in calcareous or siliceous alpine bedrocks’, </w:t>
+      </w:r>
+      <w:r>
+        <w:rPr>
+          <w:rFonts w:ascii="Calibri" w:hAnsi="Calibri" w:cs="Calibri"/>
+          <w:i/>
+          <w:iCs/>
+          <w:noProof/>
+        </w:rPr>
+        <w:t>Alpine Botany</w:t>
+      </w:r>
+      <w:r>
+        <w:rPr>
+          <w:rFonts w:ascii="Calibri" w:hAnsi="Calibri" w:cs="Calibri"/>
+          <w:noProof/>
+        </w:rPr>
+        <w:t>, 128(1), pp. 83–95. doi: 10.1007/s00035-018-0199-0.</w:t>
+      </w:r>
+    </w:p>
+    <w:p>
+      <w:pPr>
+        <w:widowControl w:val="0"/>
+        <w:autoSpaceDE w:val="0"/>
+        <w:autoSpaceDN w:val="0"/>
+        <w:adjustRightInd w:val="0"/>
+        <w:spacing w:line="360" w:lineRule="auto"/>
+        <w:rPr>
+          <w:rFonts w:ascii="Calibri" w:hAnsi="Calibri" w:cs="Calibri"/>
+          <w:noProof/>
+        </w:rPr>
+      </w:pPr>
+      <w:r>
+        <w:rPr>
+          <w:rFonts w:ascii="Calibri" w:hAnsi="Calibri" w:cs="Calibri"/>
+          <w:noProof/>
+        </w:rPr>
+        <w:t xml:space="preserve">Venn, S., Morgan, J. W. and Lord, J. M. (2013) ‘Foliar freezing resistance of Australian alpine plants over the growing season’, </w:t>
+      </w:r>
+      <w:r>
+        <w:rPr>
+          <w:rFonts w:ascii="Calibri" w:hAnsi="Calibri" w:cs="Calibri"/>
+          <w:i/>
+          <w:iCs/>
+          <w:noProof/>
+        </w:rPr>
+        <w:t>Austral Ecology</w:t>
+      </w:r>
+      <w:r>
+        <w:rPr>
+          <w:rFonts w:ascii="Calibri" w:hAnsi="Calibri" w:cs="Calibri"/>
+          <w:noProof/>
+        </w:rPr>
+        <w:t>, 38(2), pp. 152–161.</w:t>
+      </w:r>
+    </w:p>
+    <w:p>
+      <w:pPr>
+        <w:widowControl w:val="0"/>
+        <w:autoSpaceDE w:val="0"/>
+        <w:autoSpaceDN w:val="0"/>
+        <w:adjustRightInd w:val="0"/>
+        <w:spacing w:line="360" w:lineRule="auto"/>
+        <w:rPr>
+          <w:rFonts w:ascii="Calibri" w:hAnsi="Calibri" w:cs="Calibri"/>
+          <w:noProof/>
+        </w:rPr>
+      </w:pPr>
+      <w:r>
+        <w:rPr>
+          <w:rFonts w:ascii="Calibri" w:hAnsi="Calibri" w:cs="Calibri"/>
+          <w:noProof/>
+        </w:rPr>
+        <w:t xml:space="preserve">Verdú, A. and Traveset, A. (2005) ‘EARLY EMERGENCE ENHANCES PLANT FITNESS: A PHYLOGENETICALLY CONTROLLED META-ANALYSIS’, </w:t>
+      </w:r>
+      <w:r>
+        <w:rPr>
+          <w:rFonts w:ascii="Calibri" w:hAnsi="Calibri" w:cs="Calibri"/>
+          <w:i/>
+          <w:iCs/>
+          <w:noProof/>
+        </w:rPr>
+        <w:t>Ecology</w:t>
+      </w:r>
+      <w:r>
+        <w:rPr>
+          <w:rFonts w:ascii="Calibri" w:hAnsi="Calibri" w:cs="Calibri"/>
+          <w:noProof/>
+        </w:rPr>
+        <w:t>, 86(6), pp. 1385–1394. doi: 10.1890/04-1647.</w:t>
+      </w:r>
+    </w:p>
+    <w:p>
+      <w:pPr>
+        <w:widowControl w:val="0"/>
+        <w:autoSpaceDE w:val="0"/>
+        <w:autoSpaceDN w:val="0"/>
+        <w:adjustRightInd w:val="0"/>
+        <w:spacing w:line="360" w:lineRule="auto"/>
+        <w:rPr>
+          <w:rFonts w:ascii="Calibri" w:hAnsi="Calibri" w:cs="Calibri"/>
+          <w:noProof/>
+        </w:rPr>
+      </w:pPr>
+      <w:r>
+        <w:rPr>
+          <w:rFonts w:ascii="Calibri" w:hAnsi="Calibri" w:cs="Calibri"/>
+          <w:noProof/>
+        </w:rPr>
+        <w:t xml:space="preserve">Wagner, I. and Simons, A. M. (2009) ‘Divergence in Germination Traits among Arctic and Alpinepopulations of Koenigia islandica: Light Requirements’, </w:t>
+      </w:r>
+      <w:r>
+        <w:rPr>
+          <w:rFonts w:ascii="Calibri" w:hAnsi="Calibri" w:cs="Calibri"/>
+          <w:i/>
+          <w:iCs/>
+          <w:noProof/>
+        </w:rPr>
+        <w:t>Plant Ecology</w:t>
+      </w:r>
+      <w:r>
+        <w:rPr>
+          <w:rFonts w:ascii="Calibri" w:hAnsi="Calibri" w:cs="Calibri"/>
+          <w:noProof/>
+        </w:rPr>
+        <w:t>, 204(1), pp. 145–153. doi: 10.1007/sl 1258-009-9578-3.</w:t>
+      </w:r>
+    </w:p>
+    <w:p>
+      <w:pPr>
+        <w:widowControl w:val="0"/>
+        <w:autoSpaceDE w:val="0"/>
+        <w:autoSpaceDN w:val="0"/>
+        <w:adjustRightInd w:val="0"/>
+        <w:spacing w:line="360" w:lineRule="auto"/>
+        <w:rPr>
+          <w:rFonts w:ascii="Calibri" w:hAnsi="Calibri" w:cs="Calibri"/>
+          <w:noProof/>
+        </w:rPr>
+      </w:pPr>
+      <w:r>
+        <w:rPr>
+          <w:rFonts w:ascii="Calibri" w:hAnsi="Calibri" w:cs="Calibri"/>
+          <w:noProof/>
+        </w:rPr>
+        <w:t>Wei, T. and Simko, V. (2021) ‘R package “corrplot”: Visualization of a Correlation Matrix’. Available at: https://github.com/taiyun/corrplot.</w:t>
+      </w:r>
+    </w:p>
+    <w:p>
+      <w:pPr>
+        <w:widowControl w:val="0"/>
+        <w:autoSpaceDE w:val="0"/>
+        <w:autoSpaceDN w:val="0"/>
+        <w:adjustRightInd w:val="0"/>
+        <w:spacing w:line="360" w:lineRule="auto"/>
+        <w:rPr>
+          <w:rFonts w:ascii="Calibri" w:hAnsi="Calibri" w:cs="Calibri"/>
+          <w:noProof/>
+        </w:rPr>
+      </w:pPr>
+      <w:r>
+        <w:rPr>
+          <w:rFonts w:ascii="Calibri" w:hAnsi="Calibri" w:cs="Calibri"/>
+          <w:noProof/>
+        </w:rPr>
+        <w:t xml:space="preserve">Zhang, Y. </w:t>
+      </w:r>
+      <w:r>
+        <w:rPr>
+          <w:rFonts w:ascii="Calibri" w:hAnsi="Calibri" w:cs="Calibri"/>
+          <w:i/>
+          <w:iCs/>
+          <w:noProof/>
+        </w:rPr>
+        <w:t>et al.</w:t>
+      </w:r>
+      <w:r>
+        <w:rPr>
+          <w:rFonts w:ascii="Calibri" w:hAnsi="Calibri" w:cs="Calibri"/>
+          <w:noProof/>
+        </w:rPr>
+        <w:t xml:space="preserve"> (2005) ‘Soil temperature in Canada during the twentieth century: Complex responses to atmospheric climate change’, </w:t>
+      </w:r>
+      <w:r>
+        <w:rPr>
+          <w:rFonts w:ascii="Calibri" w:hAnsi="Calibri" w:cs="Calibri"/>
+          <w:i/>
+          <w:iCs/>
+          <w:noProof/>
+        </w:rPr>
+        <w:t>Journal of Geophysical Research D: Atmospheres</w:t>
+      </w:r>
+      <w:r>
+        <w:rPr>
+          <w:rFonts w:ascii="Calibri" w:hAnsi="Calibri" w:cs="Calibri"/>
+          <w:noProof/>
+        </w:rPr>
+        <w:t>, 110(3), pp. 1–15. doi: 10.1029/2004JD004910.</w:t>
+      </w:r>
+    </w:p>
+    <w:p>
+      <w:pPr>
+        <w:spacing w:line="360" w:lineRule="auto"/>
+        <w:rPr>
+          <w:lang w:eastAsia="ca-ES"/>
+        </w:rPr>
+      </w:pPr>
+      <w:r>
+        <w:rPr>
+          <w:lang w:eastAsia="ca-ES"/>
+        </w:rPr>
+        <w:fldChar w:fldCharType="end"/>
+      </w:r>
+    </w:p>
+    <w:p>
+      <w:pPr>
         <w:pStyle w:val="Ttulo2"/>
         <w:spacing w:line="360" w:lineRule="auto"/>
         <w:rPr>
@@ -21648,15 +24184,13 @@
         <w:jc w:val="both"/>
       </w:pPr>
       <w:r>
-        <w:t xml:space="preserve">Additional Supporting Information may be found online in </w:t>
-      </w:r>
-      <w:proofErr w:type="spellStart"/>
-      <w:r>
-        <w:t>theSupporting</w:t>
-      </w:r>
-      <w:proofErr w:type="spellEnd"/>
-      <w:r>
-        <w:t xml:space="preserve"> Information section at the end of the article</w:t>
+        <w:t>Additional Supporting Information may be found online in the</w:t>
+      </w:r>
+      <w:r>
+        <w:t xml:space="preserve"> </w:t>
+      </w:r>
+      <w:r>
+        <w:t>Supporting Information section at the end of the article</w:t>
       </w:r>
       <w:r>
         <w:t>.</w:t>
@@ -21668,7 +24202,13 @@
         <w:jc w:val="both"/>
       </w:pPr>
       <w:r>
-        <w:t>Dataset S1</w:t>
+        <w:t>Table</w:t>
+      </w:r>
+      <w:r>
+        <w:t xml:space="preserve"> S1</w:t>
+      </w:r>
+      <w:r>
+        <w:t xml:space="preserve"> Raw germination data</w:t>
       </w:r>
     </w:p>
     <w:p>
@@ -21677,10 +24217,7 @@
         <w:jc w:val="both"/>
       </w:pPr>
       <w:r>
-        <w:t>Fig</w:t>
-      </w:r>
-      <w:r>
-        <w:t>. S1</w:t>
+        <w:t>Table S2 Detailed incubator programs</w:t>
       </w:r>
     </w:p>
     <w:p>
@@ -21689,7 +24226,7 @@
         <w:jc w:val="both"/>
       </w:pPr>
       <w:r>
-        <w:t>Fig. S2</w:t>
+        <w:t>Table S3 Complete species germination traits</w:t>
       </w:r>
     </w:p>
     <w:p>
@@ -21698,7 +24235,8 @@
         <w:jc w:val="both"/>
       </w:pPr>
       <w:r>
-        <w:t>Methods S1 R code with comments</w:t>
+        <w:lastRenderedPageBreak/>
+        <w:t>Table S4 PCA traits axis contributions</w:t>
       </w:r>
     </w:p>
     <w:p>
@@ -21707,7 +24245,52 @@
         <w:jc w:val="both"/>
       </w:pPr>
       <w:r>
-        <w:t>Table S1</w:t>
+        <w:t>Table S5 Phylogenetic signals and random factors significances</w:t>
+      </w:r>
+    </w:p>
+    <w:p>
+      <w:pPr>
+        <w:spacing w:line="360" w:lineRule="auto"/>
+        <w:jc w:val="both"/>
+      </w:pPr>
+      <w:r>
+        <w:t>Fig</w:t>
+      </w:r>
+      <w:r>
+        <w:t>. S1</w:t>
+      </w:r>
+      <w:r>
+        <w:t xml:space="preserve"> Germination traits correlation plots</w:t>
+      </w:r>
+    </w:p>
+    <w:p>
+      <w:pPr>
+        <w:spacing w:line="360" w:lineRule="auto"/>
+        <w:jc w:val="both"/>
+      </w:pPr>
+      <w:r>
+        <w:t>Fig. S2</w:t>
+      </w:r>
+      <w:r>
+        <w:t xml:space="preserve"> Field and laboratory germination comparison</w:t>
+      </w:r>
+    </w:p>
+    <w:p>
+      <w:pPr>
+        <w:spacing w:line="360" w:lineRule="auto"/>
+        <w:jc w:val="both"/>
+      </w:pPr>
+      <w:r>
+        <w:t>Fig. S3 Individual species germination curves per sampling site and incubator</w:t>
+      </w:r>
+    </w:p>
+    <w:p>
+      <w:pPr>
+        <w:spacing w:line="360" w:lineRule="auto"/>
+        <w:jc w:val="both"/>
+      </w:pPr>
+      <w:r>
+        <w:t>Methods S1 R code with comments</w:t>
       </w:r>
     </w:p>
     <w:p>
@@ -21721,9 +24304,6 @@
           <w:szCs w:val="32"/>
         </w:rPr>
       </w:pPr>
-      <w:r>
-        <w:t>Table S2</w:t>
-      </w:r>
       <w:r>
         <w:br w:type="page"/>
       </w:r>
@@ -29061,6 +31641,7 @@
         <w:docPartUnique/>
       </w:docPartObj>
     </w:sdtPr>
+    <w:sdtEndPr/>
     <w:sdtContent>
       <w:p>
         <w:pPr>

</xml_diff>